<commit_message>
removed text from doku
</commit_message>
<xml_diff>
--- a/Photoserver_Dokumentation.docx
+++ b/Photoserver_Dokumentation.docx
@@ -1573,43 +1573,6 @@
         <w:t>Dokumentation des Betriebs</w:t>
       </w:r>
       <w:bookmarkEnd w:id="2"/>
-    </w:p>
-    <w:p>
-      <w:pPr>
-        <w:spacing w:line="360" w:lineRule="auto"/>
-        <w:jc w:val="both"/>
-        <w:rPr>
-          <w:rFonts w:ascii="Arial" w:hAnsi="Arial" w:cs="Arial"/>
-        </w:rPr>
-      </w:pPr>
-      <w:r>
-        <w:rPr>
-          <w:rFonts w:ascii="Arial" w:hAnsi="Arial" w:cs="Arial"/>
-        </w:rPr>
-        <w:t xml:space="preserve">Die grafische Oberfläche wir mit Hilfe des CSS-Frameworks Bootstrap 4.4.1 wurde eine Web-Oberfläche geschaffen, in der man alle Funktionen des Web-Services testen kann. </w:t>
-      </w:r>
-    </w:p>
-    <w:p>
-      <w:pPr>
-        <w:rPr>
-          <w:rFonts w:ascii="Arial" w:eastAsiaTheme="majorEastAsia" w:hAnsi="Arial" w:cs="Arial"/>
-          <w:color w:val="2F5496" w:themeColor="accent1" w:themeShade="BF"/>
-          <w:sz w:val="32"/>
-          <w:szCs w:val="32"/>
-        </w:rPr>
-      </w:pPr>
-      <w:r>
-        <w:rPr>
-          <w:rFonts w:ascii="Arial" w:hAnsi="Arial" w:cs="Arial"/>
-        </w:rPr>
-        <w:t>Usernamen.</w:t>
-      </w:r>
-      <w:r>
-        <w:rPr>
-          <w:rFonts w:ascii="Arial" w:hAnsi="Arial" w:cs="Arial"/>
-        </w:rPr>
-        <w:t xml:space="preserve"> Daraufhin werden die letzten drei Einträge zu diesem Namen ermittelt und ausgegeben.</w:t>
-      </w:r>
     </w:p>
     <w:p>
       <w:pPr>

</xml_diff>

<commit_message>
Anwendungsdoku mal angefangen, gehe jetzt auf den Balkon
</commit_message>
<xml_diff>
--- a/Photoserver_Dokumentation.docx
+++ b/Photoserver_Dokumentation.docx
@@ -146,7 +146,6 @@
           <w:szCs w:val="60"/>
         </w:rPr>
       </w:pPr>
-      <w:proofErr w:type="spellStart"/>
       <w:r>
         <w:rPr>
           <w:rFonts w:ascii="Arial" w:hAnsi="Arial" w:cs="Arial"/>
@@ -155,18 +154,7 @@
           <w:sz w:val="60"/>
           <w:szCs w:val="60"/>
         </w:rPr>
-        <w:t>Photo</w:t>
-      </w:r>
-      <w:proofErr w:type="spellEnd"/>
-      <w:r>
-        <w:rPr>
-          <w:rFonts w:ascii="Arial" w:hAnsi="Arial" w:cs="Arial"/>
-          <w:b/>
-          <w:bCs/>
-          <w:sz w:val="60"/>
-          <w:szCs w:val="60"/>
-        </w:rPr>
-        <w:t>-Server</w:t>
+        <w:t>Photo-Server</w:t>
       </w:r>
     </w:p>
     <w:p>
@@ -356,42 +344,8 @@
           <w:sz w:val="40"/>
           <w:szCs w:val="40"/>
         </w:rPr>
-        <w:t xml:space="preserve">Rudolf </w:t>
-      </w:r>
-      <w:proofErr w:type="spellStart"/>
-      <w:r>
-        <w:rPr>
-          <w:rFonts w:ascii="Arial" w:hAnsi="Arial" w:cs="Arial"/>
-          <w:b/>
-          <w:bCs/>
-          <w:sz w:val="40"/>
-          <w:szCs w:val="40"/>
-        </w:rPr>
-        <w:t>Gaab</w:t>
-      </w:r>
-      <w:proofErr w:type="spellEnd"/>
-      <w:r>
-        <w:rPr>
-          <w:rFonts w:ascii="Arial" w:hAnsi="Arial" w:cs="Arial"/>
-          <w:b/>
-          <w:bCs/>
-          <w:sz w:val="40"/>
-          <w:szCs w:val="40"/>
-        </w:rPr>
-        <w:t xml:space="preserve">, Johannes Weis, Yannis </w:t>
-      </w:r>
-      <w:proofErr w:type="spellStart"/>
-      <w:r>
-        <w:rPr>
-          <w:rFonts w:ascii="Arial" w:hAnsi="Arial" w:cs="Arial"/>
-          <w:b/>
-          <w:bCs/>
-          <w:sz w:val="40"/>
-          <w:szCs w:val="40"/>
-        </w:rPr>
-        <w:t>Luithle</w:t>
-      </w:r>
-      <w:proofErr w:type="spellEnd"/>
+        <w:t>Rudolf Gaab, Johannes Weis, Yannis Luithle</w:t>
+      </w:r>
     </w:p>
     <w:p>
       <w:pPr>
@@ -1260,16 +1214,8 @@
         <w:rPr>
           <w:rFonts w:ascii="Arial" w:hAnsi="Arial" w:cs="Arial"/>
         </w:rPr>
-        <w:t xml:space="preserve">Rudolf </w:t>
-      </w:r>
-      <w:proofErr w:type="spellStart"/>
-      <w:r>
-        <w:rPr>
-          <w:rFonts w:ascii="Arial" w:hAnsi="Arial" w:cs="Arial"/>
-        </w:rPr>
-        <w:t>Gaab</w:t>
-      </w:r>
-      <w:proofErr w:type="spellEnd"/>
+        <w:t>Rudolf Gaab</w:t>
+      </w:r>
       <w:r>
         <w:rPr>
           <w:rFonts w:ascii="Arial" w:hAnsi="Arial" w:cs="Arial"/>
@@ -1328,16 +1274,8 @@
           <w:rFonts w:ascii="Arial" w:hAnsi="Arial" w:cs="Arial"/>
         </w:rPr>
         <w:br/>
-        <w:t xml:space="preserve">Yannis </w:t>
-      </w:r>
-      <w:proofErr w:type="spellStart"/>
-      <w:r>
-        <w:rPr>
-          <w:rFonts w:ascii="Arial" w:hAnsi="Arial" w:cs="Arial"/>
-        </w:rPr>
-        <w:t>Luithle</w:t>
-      </w:r>
-      <w:proofErr w:type="spellEnd"/>
+        <w:t>Yannis Luithle</w:t>
+      </w:r>
       <w:r>
         <w:rPr>
           <w:rFonts w:ascii="Arial" w:hAnsi="Arial" w:cs="Arial"/>
@@ -1509,6 +1447,117 @@
           <w:rFonts w:ascii="Arial" w:hAnsi="Arial" w:cs="Arial"/>
         </w:rPr>
       </w:pPr>
+      <w:r>
+        <w:rPr>
+          <w:rFonts w:ascii="Arial" w:hAnsi="Arial" w:cs="Arial"/>
+        </w:rPr>
+        <w:t>Dieses Kapitel soll als Durchführungsbeispiel dienen. Es werden die einzelnen Templates auf dem Browser Google Chrome aufgezeigt.</w:t>
+      </w:r>
+    </w:p>
+    <w:p>
+      <w:pPr>
+        <w:pStyle w:val="berschrift2"/>
+      </w:pPr>
+      <w:r>
+        <w:t>Login/Registration</w:t>
+      </w:r>
+    </w:p>
+    <w:p/>
+    <w:p>
+      <w:r>
+        <w:t>Auf der Home-Seite wird der Nutzer dazu aufgefordert sich Anzumelden oder zu Registrieren, wenn dieser noch nicht eingeloggt ist. Drückt dieser dann auf das Fenster rechts erscheint der Nutzer auf dieser Seite</w:t>
+      </w:r>
+      <w:r>
+        <w:t xml:space="preserve"> (Abbildung _ : Login-Bereich)</w:t>
+      </w:r>
+    </w:p>
+    <w:p>
+      <w:pPr>
+        <w:keepNext/>
+      </w:pPr>
+      <w:r>
+        <w:t xml:space="preserve"> </w:t>
+      </w:r>
+      <w:r>
+        <w:rPr>
+          <w:noProof/>
+        </w:rPr>
+        <w:drawing>
+          <wp:inline distT="0" distB="0" distL="0" distR="0" wp14:anchorId="1E83FFBE" wp14:editId="6F955D88">
+            <wp:extent cx="5760720" cy="2066306"/>
+            <wp:effectExtent l="0" t="0" r="0" b="0"/>
+            <wp:docPr id="2" name="Grafik 2"/>
+            <wp:cNvGraphicFramePr>
+              <a:graphicFrameLocks xmlns:a="http://schemas.openxmlformats.org/drawingml/2006/main" noChangeAspect="1"/>
+            </wp:cNvGraphicFramePr>
+            <a:graphic xmlns:a="http://schemas.openxmlformats.org/drawingml/2006/main">
+              <a:graphicData uri="http://schemas.openxmlformats.org/drawingml/2006/picture">
+                <pic:pic xmlns:pic="http://schemas.openxmlformats.org/drawingml/2006/picture">
+                  <pic:nvPicPr>
+                    <pic:cNvPr id="1" name=""/>
+                    <pic:cNvPicPr/>
+                  </pic:nvPicPr>
+                  <pic:blipFill rotWithShape="1">
+                    <a:blip r:embed="rId10"/>
+                    <a:srcRect b="17994"/>
+                    <a:stretch/>
+                  </pic:blipFill>
+                  <pic:spPr bwMode="auto">
+                    <a:xfrm>
+                      <a:off x="0" y="0"/>
+                      <a:ext cx="5760720" cy="2066306"/>
+                    </a:xfrm>
+                    <a:prstGeom prst="rect">
+                      <a:avLst/>
+                    </a:prstGeom>
+                    <a:ln>
+                      <a:noFill/>
+                    </a:ln>
+                    <a:extLst>
+                      <a:ext uri="{53640926-AAD7-44D8-BBD7-CCE9431645EC}">
+                        <a14:shadowObscured xmlns:a14="http://schemas.microsoft.com/office/drawing/2010/main"/>
+                      </a:ext>
+                    </a:extLst>
+                  </pic:spPr>
+                </pic:pic>
+              </a:graphicData>
+            </a:graphic>
+          </wp:inline>
+        </w:drawing>
+      </w:r>
+    </w:p>
+    <w:p>
+      <w:pPr>
+        <w:pStyle w:val="Beschriftung"/>
+      </w:pPr>
+      <w:r>
+        <w:t xml:space="preserve">Abbildung </w:t>
+      </w:r>
+      <w:fldSimple w:instr=" SEQ Abbildung \* ARABIC ">
+        <w:r>
+          <w:rPr>
+            <w:noProof/>
+          </w:rPr>
+          <w:t>1</w:t>
+        </w:r>
+      </w:fldSimple>
+      <w:r>
+        <w:t xml:space="preserve">  Login-Bereich</w:t>
+      </w:r>
+    </w:p>
+    <w:p/>
+    <w:p>
+      <w:r>
+        <w:t>Hier hat der Nutzer die Möglichkeit sich entweder Einzuloggen kann sich jedoch, wenn er das noch nicht getan hat einen „Account“ anlegen. Dabei erscheint ein weiteres Fenster und der Nutzer kann sein Wunsch-Nutzernamen eintragen und durch zweimaliges eintragen eines Wunsch-Passwortes es somit bestimmen. Es erscheint eine Willkommensnachricht</w:t>
+      </w:r>
+      <w:r>
+        <w:t>, welche einen mithilfe von Hyperlinks zu den essentielen Seiten führt.</w:t>
+      </w:r>
+    </w:p>
+    <w:p>
+      <w:r>
+        <w:t xml:space="preserve"> </w:t>
+      </w:r>
     </w:p>
     <w:p>
       <w:pPr>
@@ -1527,6 +1576,46 @@
           <w:rFonts w:ascii="Arial" w:hAnsi="Arial" w:cs="Arial"/>
         </w:rPr>
       </w:pPr>
+      <w:r>
+        <w:rPr>
+          <w:noProof/>
+        </w:rPr>
+        <w:drawing>
+          <wp:inline distT="0" distB="0" distL="0" distR="0" wp14:anchorId="3168D624" wp14:editId="744C329C">
+            <wp:extent cx="5760720" cy="1490980"/>
+            <wp:effectExtent l="0" t="0" r="0" b="0"/>
+            <wp:docPr id="3" name="Grafik 3"/>
+            <wp:cNvGraphicFramePr>
+              <a:graphicFrameLocks xmlns:a="http://schemas.openxmlformats.org/drawingml/2006/main" noChangeAspect="1"/>
+            </wp:cNvGraphicFramePr>
+            <a:graphic xmlns:a="http://schemas.openxmlformats.org/drawingml/2006/main">
+              <a:graphicData uri="http://schemas.openxmlformats.org/drawingml/2006/picture">
+                <pic:pic xmlns:pic="http://schemas.openxmlformats.org/drawingml/2006/picture">
+                  <pic:nvPicPr>
+                    <pic:cNvPr id="1" name=""/>
+                    <pic:cNvPicPr/>
+                  </pic:nvPicPr>
+                  <pic:blipFill>
+                    <a:blip r:embed="rId11"/>
+                    <a:stretch>
+                      <a:fillRect/>
+                    </a:stretch>
+                  </pic:blipFill>
+                  <pic:spPr>
+                    <a:xfrm>
+                      <a:off x="0" y="0"/>
+                      <a:ext cx="5760720" cy="1490980"/>
+                    </a:xfrm>
+                    <a:prstGeom prst="rect">
+                      <a:avLst/>
+                    </a:prstGeom>
+                  </pic:spPr>
+                </pic:pic>
+              </a:graphicData>
+            </a:graphic>
+          </wp:inline>
+        </w:drawing>
+      </w:r>
     </w:p>
     <w:p>
       <w:pPr>
@@ -1608,21 +1697,7 @@
           <w:rFonts w:ascii="Arial" w:hAnsi="Arial" w:cs="Arial"/>
         </w:rPr>
         <w:lastRenderedPageBreak/>
-        <w:t xml:space="preserve">Kurzbeschreibung </w:t>
-      </w:r>
-      <w:proofErr w:type="gramStart"/>
-      <w:r>
-        <w:rPr>
-          <w:rFonts w:ascii="Arial" w:hAnsi="Arial" w:cs="Arial"/>
-        </w:rPr>
-        <w:t>des Beiträge</w:t>
-      </w:r>
-      <w:proofErr w:type="gramEnd"/>
-      <w:r>
-        <w:rPr>
-          <w:rFonts w:ascii="Arial" w:hAnsi="Arial" w:cs="Arial"/>
-        </w:rPr>
-        <w:t xml:space="preserve"> zur Projektumsetzung</w:t>
+        <w:t>Kurzbeschreibung des Beiträge zur Projektumsetzung</w:t>
       </w:r>
       <w:bookmarkEnd w:id="3"/>
     </w:p>
@@ -1632,14 +1707,9 @@
       </w:pPr>
       <w:bookmarkStart w:id="4" w:name="_Toc61058509"/>
       <w:r>
-        <w:t xml:space="preserve">Rudolf </w:t>
-      </w:r>
-      <w:proofErr w:type="spellStart"/>
-      <w:r>
-        <w:t>Gaab</w:t>
+        <w:t>Rudolf Gaab</w:t>
       </w:r>
       <w:bookmarkEnd w:id="4"/>
-      <w:proofErr w:type="spellEnd"/>
     </w:p>
     <w:p>
       <w:r>
@@ -1652,14 +1722,9 @@
       </w:pPr>
       <w:bookmarkStart w:id="5" w:name="_Toc61058510"/>
       <w:r>
-        <w:t xml:space="preserve">Johannes </w:t>
-      </w:r>
-      <w:proofErr w:type="gramStart"/>
-      <w:r>
-        <w:t>Weis</w:t>
+        <w:t>Johannes Weis</w:t>
       </w:r>
       <w:bookmarkEnd w:id="5"/>
-      <w:proofErr w:type="gramEnd"/>
     </w:p>
     <w:p>
       <w:r>
@@ -1672,14 +1737,9 @@
       </w:pPr>
       <w:bookmarkStart w:id="6" w:name="_Toc61058511"/>
       <w:r>
-        <w:t xml:space="preserve">Yannis </w:t>
-      </w:r>
-      <w:proofErr w:type="spellStart"/>
-      <w:r>
-        <w:t>Luithle</w:t>
+        <w:t>Yannis Luithle</w:t>
       </w:r>
       <w:bookmarkEnd w:id="6"/>
-      <w:proofErr w:type="spellEnd"/>
     </w:p>
     <w:p>
       <w:r>
@@ -1749,7 +1809,7 @@
       </w:pPr>
     </w:p>
     <w:sectPr>
-      <w:footerReference w:type="default" r:id="rId10"/>
+      <w:footerReference w:type="default" r:id="rId12"/>
       <w:pgSz w:w="11906" w:h="16838"/>
       <w:pgMar w:top="1417" w:right="1417" w:bottom="1134" w:left="1417" w:header="708" w:footer="708" w:gutter="0"/>
       <w:pgNumType w:start="3"/>
@@ -3277,6 +3337,25 @@
       <w:ind w:left="220"/>
     </w:pPr>
   </w:style>
+  <w:style w:type="paragraph" w:styleId="Beschriftung">
+    <w:name w:val="caption"/>
+    <w:basedOn w:val="Standard"/>
+    <w:next w:val="Standard"/>
+    <w:uiPriority w:val="35"/>
+    <w:unhideWhenUsed/>
+    <w:qFormat/>
+    <w:rsid w:val="00437CAD"/>
+    <w:pPr>
+      <w:spacing w:after="200" w:line="240" w:lineRule="auto"/>
+    </w:pPr>
+    <w:rPr>
+      <w:i/>
+      <w:iCs/>
+      <w:color w:val="44546A" w:themeColor="text2"/>
+      <w:sz w:val="18"/>
+      <w:szCs w:val="18"/>
+    </w:rPr>
+  </w:style>
 </w:styles>
 </file>
 

</xml_diff>

<commit_message>
Mal die Anwendungsdoku grob fertig gemacht, gibt es verbesserungsbedarf?
</commit_message>
<xml_diff>
--- a/Photoserver_Dokumentation.docx
+++ b/Photoserver_Dokumentation.docx
@@ -146,6 +146,7 @@
           <w:szCs w:val="60"/>
         </w:rPr>
       </w:pPr>
+      <w:proofErr w:type="spellStart"/>
       <w:r>
         <w:rPr>
           <w:rFonts w:ascii="Arial" w:hAnsi="Arial" w:cs="Arial"/>
@@ -154,7 +155,18 @@
           <w:sz w:val="60"/>
           <w:szCs w:val="60"/>
         </w:rPr>
-        <w:t>Photo-Server</w:t>
+        <w:t>Photo</w:t>
+      </w:r>
+      <w:proofErr w:type="spellEnd"/>
+      <w:r>
+        <w:rPr>
+          <w:rFonts w:ascii="Arial" w:hAnsi="Arial" w:cs="Arial"/>
+          <w:b/>
+          <w:bCs/>
+          <w:sz w:val="60"/>
+          <w:szCs w:val="60"/>
+        </w:rPr>
+        <w:t>-Server</w:t>
       </w:r>
     </w:p>
     <w:p>
@@ -344,8 +356,42 @@
           <w:sz w:val="40"/>
           <w:szCs w:val="40"/>
         </w:rPr>
-        <w:t>Rudolf Gaab, Johannes Weis, Yannis Luithle</w:t>
-      </w:r>
+        <w:t xml:space="preserve">Rudolf </w:t>
+      </w:r>
+      <w:proofErr w:type="spellStart"/>
+      <w:r>
+        <w:rPr>
+          <w:rFonts w:ascii="Arial" w:hAnsi="Arial" w:cs="Arial"/>
+          <w:b/>
+          <w:bCs/>
+          <w:sz w:val="40"/>
+          <w:szCs w:val="40"/>
+        </w:rPr>
+        <w:t>Gaab</w:t>
+      </w:r>
+      <w:proofErr w:type="spellEnd"/>
+      <w:r>
+        <w:rPr>
+          <w:rFonts w:ascii="Arial" w:hAnsi="Arial" w:cs="Arial"/>
+          <w:b/>
+          <w:bCs/>
+          <w:sz w:val="40"/>
+          <w:szCs w:val="40"/>
+        </w:rPr>
+        <w:t xml:space="preserve">, Johannes Weis, Yannis </w:t>
+      </w:r>
+      <w:proofErr w:type="spellStart"/>
+      <w:r>
+        <w:rPr>
+          <w:rFonts w:ascii="Arial" w:hAnsi="Arial" w:cs="Arial"/>
+          <w:b/>
+          <w:bCs/>
+          <w:sz w:val="40"/>
+          <w:szCs w:val="40"/>
+        </w:rPr>
+        <w:t>Luithle</w:t>
+      </w:r>
+      <w:proofErr w:type="spellEnd"/>
     </w:p>
     <w:p>
       <w:pPr>
@@ -1214,8 +1260,16 @@
         <w:rPr>
           <w:rFonts w:ascii="Arial" w:hAnsi="Arial" w:cs="Arial"/>
         </w:rPr>
-        <w:t>Rudolf Gaab</w:t>
-      </w:r>
+        <w:t xml:space="preserve">Rudolf </w:t>
+      </w:r>
+      <w:proofErr w:type="spellStart"/>
+      <w:r>
+        <w:rPr>
+          <w:rFonts w:ascii="Arial" w:hAnsi="Arial" w:cs="Arial"/>
+        </w:rPr>
+        <w:t>Gaab</w:t>
+      </w:r>
+      <w:proofErr w:type="spellEnd"/>
       <w:r>
         <w:rPr>
           <w:rFonts w:ascii="Arial" w:hAnsi="Arial" w:cs="Arial"/>
@@ -1274,8 +1328,16 @@
           <w:rFonts w:ascii="Arial" w:hAnsi="Arial" w:cs="Arial"/>
         </w:rPr>
         <w:br/>
-        <w:t>Yannis Luithle</w:t>
-      </w:r>
+        <w:t xml:space="preserve">Yannis </w:t>
+      </w:r>
+      <w:proofErr w:type="spellStart"/>
+      <w:r>
+        <w:rPr>
+          <w:rFonts w:ascii="Arial" w:hAnsi="Arial" w:cs="Arial"/>
+        </w:rPr>
+        <w:t>Luithle</w:t>
+      </w:r>
+      <w:proofErr w:type="spellEnd"/>
       <w:r>
         <w:rPr>
           <w:rFonts w:ascii="Arial" w:hAnsi="Arial" w:cs="Arial"/>
@@ -1453,6 +1515,12 @@
         </w:rPr>
         <w:t>Dieses Kapitel soll als Durchführungsbeispiel dienen. Es werden die einzelnen Templates auf dem Browser Google Chrome aufgezeigt.</w:t>
       </w:r>
+      <w:r>
+        <w:rPr>
+          <w:rFonts w:ascii="Arial" w:hAnsi="Arial" w:cs="Arial"/>
+        </w:rPr>
+        <w:t xml:space="preserve"> Der Nutzer kann mithilfe der Leiste oben durch die verschiedenen Templates navigieren.</w:t>
+      </w:r>
     </w:p>
     <w:p>
       <w:pPr>
@@ -1464,11 +1532,52 @@
     </w:p>
     <w:p/>
     <w:p>
-      <w:r>
-        <w:t>Auf der Home-Seite wird der Nutzer dazu aufgefordert sich Anzumelden oder zu Registrieren, wenn dieser noch nicht eingeloggt ist. Drückt dieser dann auf das Fenster rechts erscheint der Nutzer auf dieser Seite</w:t>
-      </w:r>
-      <w:r>
-        <w:t xml:space="preserve"> (Abbildung _ : Login-Bereich)</w:t>
+      <w:pPr>
+        <w:spacing w:line="360" w:lineRule="auto"/>
+        <w:jc w:val="both"/>
+        <w:rPr>
+          <w:rFonts w:ascii="Arial" w:hAnsi="Arial" w:cs="Arial"/>
+        </w:rPr>
+      </w:pPr>
+      <w:r>
+        <w:rPr>
+          <w:rFonts w:ascii="Arial" w:hAnsi="Arial" w:cs="Arial"/>
+        </w:rPr>
+        <w:t xml:space="preserve">Auf der Home-Seite wird der Nutzer dazu aufgefordert sich Anzumelden oder zu </w:t>
+      </w:r>
+      <w:proofErr w:type="spellStart"/>
+      <w:r>
+        <w:rPr>
+          <w:rFonts w:ascii="Arial" w:hAnsi="Arial" w:cs="Arial"/>
+        </w:rPr>
+        <w:t>Registrieren</w:t>
+      </w:r>
+      <w:proofErr w:type="spellEnd"/>
+      <w:r>
+        <w:rPr>
+          <w:rFonts w:ascii="Arial" w:hAnsi="Arial" w:cs="Arial"/>
+        </w:rPr>
+        <w:t>, wenn dieser noch nicht eingeloggt ist. Drückt dieser dann auf das Fenster rechts erscheint der Nutzer auf dieser Seite</w:t>
+      </w:r>
+      <w:r>
+        <w:rPr>
+          <w:rFonts w:ascii="Arial" w:hAnsi="Arial" w:cs="Arial"/>
+        </w:rPr>
+        <w:t xml:space="preserve"> (Abbildung </w:t>
+      </w:r>
+      <w:proofErr w:type="gramStart"/>
+      <w:r>
+        <w:rPr>
+          <w:rFonts w:ascii="Arial" w:hAnsi="Arial" w:cs="Arial"/>
+        </w:rPr>
+        <w:t>_ :</w:t>
+      </w:r>
+      <w:proofErr w:type="gramEnd"/>
+      <w:r>
+        <w:rPr>
+          <w:rFonts w:ascii="Arial" w:hAnsi="Arial" w:cs="Arial"/>
+        </w:rPr>
+        <w:t xml:space="preserve"> Login-Bereich)</w:t>
       </w:r>
     </w:p>
     <w:p>
@@ -1533,58 +1642,574 @@
       <w:r>
         <w:t xml:space="preserve">Abbildung </w:t>
       </w:r>
+      <w:r>
+        <w:fldChar w:fldCharType="begin"/>
+      </w:r>
+      <w:r>
+        <w:instrText xml:space="preserve"> SEQ Abbildung \* ARABIC </w:instrText>
+      </w:r>
+      <w:r>
+        <w:fldChar w:fldCharType="separate"/>
+      </w:r>
+      <w:r>
+        <w:rPr>
+          <w:noProof/>
+        </w:rPr>
+        <w:t>1</w:t>
+      </w:r>
+      <w:r>
+        <w:rPr>
+          <w:noProof/>
+        </w:rPr>
+        <w:fldChar w:fldCharType="end"/>
+      </w:r>
+      <w:r>
+        <w:t xml:space="preserve">  Login-Bereich</w:t>
+      </w:r>
+    </w:p>
+    <w:p/>
+    <w:p>
+      <w:pPr>
+        <w:spacing w:line="360" w:lineRule="auto"/>
+        <w:jc w:val="both"/>
+        <w:rPr>
+          <w:rFonts w:ascii="Arial" w:hAnsi="Arial" w:cs="Arial"/>
+        </w:rPr>
+      </w:pPr>
+      <w:r>
+        <w:rPr>
+          <w:rFonts w:ascii="Arial" w:hAnsi="Arial" w:cs="Arial"/>
+        </w:rPr>
+        <w:t>Hier hat der Nutzer die Möglichkeit sich entweder Einzuloggen kann sich jedoch, wenn er das noch nicht getan hat einen „Account“ anlegen. Dabei erscheint ein weiteres Fenster und der Nutzer kann sein Wunsch-Nutzernamen eintragen und durch zweimaliges eintragen eines Wunsch-Passwortes es somit bestimmen. Es erscheint eine Willkommensnachricht</w:t>
+      </w:r>
+      <w:r>
+        <w:rPr>
+          <w:rFonts w:ascii="Arial" w:hAnsi="Arial" w:cs="Arial"/>
+        </w:rPr>
+        <w:t xml:space="preserve">, welche einen mithilfe von Hyperlinks zu den </w:t>
+      </w:r>
+      <w:proofErr w:type="spellStart"/>
+      <w:r>
+        <w:rPr>
+          <w:rFonts w:ascii="Arial" w:hAnsi="Arial" w:cs="Arial"/>
+        </w:rPr>
+        <w:t>essentielen</w:t>
+      </w:r>
+      <w:proofErr w:type="spellEnd"/>
+      <w:r>
+        <w:rPr>
+          <w:rFonts w:ascii="Arial" w:hAnsi="Arial" w:cs="Arial"/>
+        </w:rPr>
+        <w:t xml:space="preserve"> Seiten führt.</w:t>
+      </w:r>
+      <w:r>
+        <w:rPr>
+          <w:rFonts w:ascii="Arial" w:hAnsi="Arial" w:cs="Arial"/>
+        </w:rPr>
+        <w:t xml:space="preserve"> </w:t>
+      </w:r>
+    </w:p>
+    <w:p>
+      <w:pPr>
+        <w:spacing w:line="360" w:lineRule="auto"/>
+        <w:jc w:val="both"/>
+        <w:rPr>
+          <w:rFonts w:ascii="Arial" w:hAnsi="Arial" w:cs="Arial"/>
+        </w:rPr>
+      </w:pPr>
+    </w:p>
+    <w:p>
+      <w:pPr>
+        <w:pStyle w:val="berschrift2"/>
+      </w:pPr>
+      <w:r>
+        <w:t>Persönliche Gallery</w:t>
+      </w:r>
+    </w:p>
+    <w:p/>
+    <w:p>
+      <w:pPr>
+        <w:spacing w:line="360" w:lineRule="auto"/>
+        <w:jc w:val="both"/>
+        <w:rPr>
+          <w:rFonts w:ascii="Arial" w:hAnsi="Arial" w:cs="Arial"/>
+        </w:rPr>
+      </w:pPr>
+      <w:r>
+        <w:rPr>
+          <w:rFonts w:ascii="Arial" w:hAnsi="Arial" w:cs="Arial"/>
+        </w:rPr>
+        <w:t>Besitzt der Nutzer schon einen Account, kann er sich anmelden und gelangt danach sofort in seine persönliche Gallery</w:t>
+      </w:r>
+      <w:r>
+        <w:rPr>
+          <w:rFonts w:ascii="Arial" w:hAnsi="Arial" w:cs="Arial"/>
+        </w:rPr>
+        <w:t xml:space="preserve"> (siehe Abbildung _: persönliche Gallery)</w:t>
+      </w:r>
+      <w:r>
+        <w:rPr>
+          <w:rFonts w:ascii="Arial" w:hAnsi="Arial" w:cs="Arial"/>
+        </w:rPr>
+        <w:t>.</w:t>
+      </w:r>
+      <w:r>
+        <w:rPr>
+          <w:rFonts w:ascii="Arial" w:hAnsi="Arial" w:cs="Arial"/>
+        </w:rPr>
+        <w:t xml:space="preserve"> </w:t>
+      </w:r>
+      <w:r>
+        <w:rPr>
+          <w:rFonts w:ascii="Arial" w:hAnsi="Arial" w:cs="Arial"/>
+        </w:rPr>
+        <w:t>Für die Anwendungsdokumentation wurde ein Nutzer „</w:t>
+      </w:r>
+      <w:proofErr w:type="spellStart"/>
+      <w:r>
+        <w:rPr>
+          <w:rFonts w:ascii="Arial" w:hAnsi="Arial" w:cs="Arial"/>
+        </w:rPr>
+        <w:t>hneemann</w:t>
+      </w:r>
+      <w:proofErr w:type="spellEnd"/>
+      <w:r>
+        <w:rPr>
+          <w:rFonts w:ascii="Arial" w:hAnsi="Arial" w:cs="Arial"/>
+        </w:rPr>
+        <w:t xml:space="preserve">“ mit Beispielfotos um den kompletten Anwendungsumfang der Webservices aufzuzeigen. </w:t>
+      </w:r>
+    </w:p>
+    <w:p/>
+    <w:p>
+      <w:r>
+        <w:lastRenderedPageBreak/>
+        <w:t xml:space="preserve"> </w:t>
+      </w:r>
+    </w:p>
+    <w:p>
+      <w:pPr>
+        <w:keepNext/>
+        <w:spacing w:line="360" w:lineRule="auto"/>
+        <w:jc w:val="both"/>
+      </w:pPr>
+      <w:r>
+        <w:rPr>
+          <w:noProof/>
+        </w:rPr>
+        <w:drawing>
+          <wp:inline distT="0" distB="0" distL="0" distR="0" wp14:anchorId="52297ED3" wp14:editId="40B6128E">
+            <wp:extent cx="5760720" cy="4298867"/>
+            <wp:effectExtent l="0" t="0" r="0" b="6985"/>
+            <wp:docPr id="5" name="Grafik 5"/>
+            <wp:cNvGraphicFramePr>
+              <a:graphicFrameLocks xmlns:a="http://schemas.openxmlformats.org/drawingml/2006/main" noChangeAspect="1"/>
+            </wp:cNvGraphicFramePr>
+            <a:graphic xmlns:a="http://schemas.openxmlformats.org/drawingml/2006/main">
+              <a:graphicData uri="http://schemas.openxmlformats.org/drawingml/2006/picture">
+                <pic:pic xmlns:pic="http://schemas.openxmlformats.org/drawingml/2006/picture">
+                  <pic:nvPicPr>
+                    <pic:cNvPr id="1" name=""/>
+                    <pic:cNvPicPr/>
+                  </pic:nvPicPr>
+                  <pic:blipFill rotWithShape="1">
+                    <a:blip r:embed="rId11"/>
+                    <a:srcRect b="10415"/>
+                    <a:stretch/>
+                  </pic:blipFill>
+                  <pic:spPr bwMode="auto">
+                    <a:xfrm>
+                      <a:off x="0" y="0"/>
+                      <a:ext cx="5760720" cy="4298867"/>
+                    </a:xfrm>
+                    <a:prstGeom prst="rect">
+                      <a:avLst/>
+                    </a:prstGeom>
+                    <a:ln>
+                      <a:noFill/>
+                    </a:ln>
+                    <a:extLst>
+                      <a:ext uri="{53640926-AAD7-44D8-BBD7-CCE9431645EC}">
+                        <a14:shadowObscured xmlns:a14="http://schemas.microsoft.com/office/drawing/2010/main"/>
+                      </a:ext>
+                    </a:extLst>
+                  </pic:spPr>
+                </pic:pic>
+              </a:graphicData>
+            </a:graphic>
+          </wp:inline>
+        </w:drawing>
+      </w:r>
+    </w:p>
+    <w:p>
+      <w:pPr>
+        <w:pStyle w:val="Beschriftung"/>
+        <w:jc w:val="both"/>
+        <w:rPr>
+          <w:rFonts w:ascii="Arial" w:hAnsi="Arial" w:cs="Arial"/>
+        </w:rPr>
+      </w:pPr>
+      <w:r>
+        <w:t xml:space="preserve">Abbildung </w:t>
+      </w:r>
       <w:fldSimple w:instr=" SEQ Abbildung \* ARABIC ">
         <w:r>
           <w:rPr>
             <w:noProof/>
           </w:rPr>
-          <w:t>1</w:t>
+          <w:t>2</w:t>
         </w:r>
       </w:fldSimple>
       <w:r>
-        <w:t xml:space="preserve">  Login-Bereich</w:t>
+        <w:t xml:space="preserve"> persönliche</w:t>
+      </w:r>
+      <w:r>
+        <w:rPr>
+          <w:noProof/>
+        </w:rPr>
+        <w:t xml:space="preserve"> Gallery</w:t>
+      </w:r>
+    </w:p>
+    <w:p>
+      <w:pPr>
+        <w:spacing w:line="360" w:lineRule="auto"/>
+        <w:jc w:val="both"/>
+        <w:rPr>
+          <w:rFonts w:ascii="Arial" w:hAnsi="Arial" w:cs="Arial"/>
+        </w:rPr>
+      </w:pPr>
+      <w:r>
+        <w:rPr>
+          <w:rFonts w:ascii="Arial" w:hAnsi="Arial" w:cs="Arial"/>
+        </w:rPr>
+        <w:t xml:space="preserve">In der Persönlichen Gallery sieht der Nutzer die zuerst hinzugefügten Bilder erscheinen als erstes. Unter jedem Bild </w:t>
+      </w:r>
+      <w:proofErr w:type="gramStart"/>
+      <w:r>
+        <w:rPr>
+          <w:rFonts w:ascii="Arial" w:hAnsi="Arial" w:cs="Arial"/>
+        </w:rPr>
+        <w:t>steht</w:t>
+      </w:r>
+      <w:proofErr w:type="gramEnd"/>
+      <w:r>
+        <w:rPr>
+          <w:rFonts w:ascii="Arial" w:hAnsi="Arial" w:cs="Arial"/>
+        </w:rPr>
+        <w:t xml:space="preserve"> der Dateiname und das Datum wann dieses Bild erstellt/geschossen wurde. Mithilfe von </w:t>
+      </w:r>
+      <w:proofErr w:type="spellStart"/>
+      <w:r>
+        <w:rPr>
+          <w:rFonts w:ascii="Arial" w:hAnsi="Arial" w:cs="Arial"/>
+        </w:rPr>
+        <w:t>Pagination</w:t>
+      </w:r>
+      <w:proofErr w:type="spellEnd"/>
+      <w:r>
+        <w:rPr>
+          <w:rFonts w:ascii="Arial" w:hAnsi="Arial" w:cs="Arial"/>
+        </w:rPr>
+        <w:t xml:space="preserve"> </w:t>
+      </w:r>
+      <w:r>
+        <w:rPr>
+          <w:rFonts w:ascii="Arial" w:hAnsi="Arial" w:cs="Arial"/>
+        </w:rPr>
+        <w:t>kann der Nutzer ganz unten auf die nächste Seite gehen, in der er dann Bilder mit neuerem Hochladdatum zu finden sind.</w:t>
+      </w:r>
+    </w:p>
+    <w:p>
+      <w:pPr>
+        <w:spacing w:line="360" w:lineRule="auto"/>
+        <w:jc w:val="both"/>
+        <w:rPr>
+          <w:rFonts w:ascii="Arial" w:hAnsi="Arial" w:cs="Arial"/>
+        </w:rPr>
+      </w:pPr>
+    </w:p>
+    <w:p>
+      <w:pPr>
+        <w:pStyle w:val="berschrift2"/>
+      </w:pPr>
+      <w:r>
+        <w:t>Bilder bestellen &amp; kommentieren</w:t>
       </w:r>
     </w:p>
     <w:p/>
     <w:p>
-      <w:r>
-        <w:t>Hier hat der Nutzer die Möglichkeit sich entweder Einzuloggen kann sich jedoch, wenn er das noch nicht getan hat einen „Account“ anlegen. Dabei erscheint ein weiteres Fenster und der Nutzer kann sein Wunsch-Nutzernamen eintragen und durch zweimaliges eintragen eines Wunsch-Passwortes es somit bestimmen. Es erscheint eine Willkommensnachricht</w:t>
-      </w:r>
-      <w:r>
-        <w:t>, welche einen mithilfe von Hyperlinks zu den essentielen Seiten führt.</w:t>
-      </w:r>
-    </w:p>
-    <w:p>
-      <w:r>
+      <w:pPr>
+        <w:spacing w:line="360" w:lineRule="auto"/>
+        <w:jc w:val="both"/>
+        <w:rPr>
+          <w:rFonts w:ascii="Arial" w:hAnsi="Arial" w:cs="Arial"/>
+        </w:rPr>
+      </w:pPr>
+      <w:r>
+        <w:rPr>
+          <w:rFonts w:ascii="Arial" w:hAnsi="Arial" w:cs="Arial"/>
+        </w:rPr>
+        <w:t xml:space="preserve">Klickt der Nutzer auf das Bild in der Gallery gelangt er zum Kommentar- und Bestellbereich </w:t>
+      </w:r>
+      <w:proofErr w:type="gramStart"/>
+      <w:r>
+        <w:rPr>
+          <w:rFonts w:ascii="Arial" w:hAnsi="Arial" w:cs="Arial"/>
+        </w:rPr>
+        <w:t>des Bilder</w:t>
+      </w:r>
+      <w:proofErr w:type="gramEnd"/>
+      <w:r>
+        <w:rPr>
+          <w:rFonts w:ascii="Arial" w:hAnsi="Arial" w:cs="Arial"/>
+        </w:rPr>
+        <w:t xml:space="preserve"> (siehe Abbildung _</w:t>
+      </w:r>
+      <w:r>
+        <w:rPr>
+          <w:rFonts w:ascii="Arial" w:hAnsi="Arial" w:cs="Arial"/>
+        </w:rPr>
+        <w:t>)</w:t>
+      </w:r>
+      <w:r>
+        <w:rPr>
+          <w:rFonts w:ascii="Arial" w:hAnsi="Arial" w:cs="Arial"/>
+        </w:rPr>
+        <w:t>.</w:t>
+      </w:r>
+      <w:r>
+        <w:rPr>
+          <w:rFonts w:ascii="Arial" w:hAnsi="Arial" w:cs="Arial"/>
+        </w:rPr>
+        <w:t xml:space="preserve"> In dieser Sektion kann der Nutzer eine beliebige Anzahl an Bilder in drei Formaten bestellen. Unter dem Bestellfeld (siehe Abbildung </w:t>
+      </w:r>
+      <w:proofErr w:type="gramStart"/>
+      <w:r>
+        <w:rPr>
+          <w:rFonts w:ascii="Arial" w:hAnsi="Arial" w:cs="Arial"/>
+        </w:rPr>
+        <w:t>_ :</w:t>
+      </w:r>
+      <w:proofErr w:type="gramEnd"/>
+      <w:r>
+        <w:rPr>
+          <w:rFonts w:ascii="Arial" w:hAnsi="Arial" w:cs="Arial"/>
+        </w:rPr>
+        <w:t xml:space="preserve"> grüner Bereich)</w:t>
+      </w:r>
+      <w:r>
+        <w:rPr>
+          <w:rFonts w:ascii="Arial" w:hAnsi="Arial" w:cs="Arial"/>
+        </w:rPr>
         <w:t xml:space="preserve"> </w:t>
       </w:r>
-    </w:p>
-    <w:p>
-      <w:pPr>
-        <w:spacing w:line="360" w:lineRule="auto"/>
-        <w:jc w:val="both"/>
-        <w:rPr>
-          <w:rFonts w:ascii="Arial" w:hAnsi="Arial" w:cs="Arial"/>
-        </w:rPr>
-      </w:pPr>
-    </w:p>
-    <w:p>
-      <w:pPr>
-        <w:spacing w:line="360" w:lineRule="auto"/>
-        <w:jc w:val="both"/>
-        <w:rPr>
-          <w:rFonts w:ascii="Arial" w:hAnsi="Arial" w:cs="Arial"/>
-        </w:rPr>
+      <w:r>
+        <w:rPr>
+          <w:rFonts w:ascii="Arial" w:hAnsi="Arial" w:cs="Arial"/>
+        </w:rPr>
+        <w:t xml:space="preserve">besitzt der Nutzer die Möglichkeit </w:t>
+      </w:r>
+      <w:r>
+        <w:rPr>
+          <w:rFonts w:ascii="Arial" w:hAnsi="Arial" w:cs="Arial"/>
+        </w:rPr>
+        <w:t xml:space="preserve"> </w:t>
+      </w:r>
+      <w:r>
+        <w:rPr>
+          <w:rFonts w:ascii="Arial" w:hAnsi="Arial" w:cs="Arial"/>
+        </w:rPr>
+        <w:t>einen Kommentar zu verfassen</w:t>
+      </w:r>
+      <w:r>
+        <w:rPr>
+          <w:rFonts w:ascii="Arial" w:hAnsi="Arial" w:cs="Arial"/>
+        </w:rPr>
+        <w:t>(siehe Abbildung _: blauer Bereich)</w:t>
+      </w:r>
+      <w:r>
+        <w:rPr>
+          <w:rFonts w:ascii="Arial" w:hAnsi="Arial" w:cs="Arial"/>
+        </w:rPr>
+        <w:t xml:space="preserve">. In diesem Beispiel wurden einige Kommentare eingefügt. Diese sind von alt nach neu, oben angefangen, chronologisch aufgereiht. Bei jedem Kommentar steht noch das Verfassungsdatum dabei. Kommentare können mithilfe von dem Textfeld unten verfasst werden. </w:t>
+      </w:r>
+    </w:p>
+    <w:p>
+      <w:pPr>
+        <w:keepNext/>
       </w:pPr>
       <w:r>
         <w:rPr>
           <w:noProof/>
         </w:rPr>
+        <w:lastRenderedPageBreak/>
+        <mc:AlternateContent>
+          <mc:Choice Requires="wps">
+            <w:drawing>
+              <wp:anchor distT="0" distB="0" distL="114300" distR="114300" simplePos="0" relativeHeight="251661312" behindDoc="0" locked="0" layoutInCell="1" allowOverlap="1" wp14:anchorId="19F156F3" wp14:editId="3E4A5A45">
+                <wp:simplePos x="0" y="0"/>
+                <wp:positionH relativeFrom="column">
+                  <wp:posOffset>2591550</wp:posOffset>
+                </wp:positionH>
+                <wp:positionV relativeFrom="paragraph">
+                  <wp:posOffset>1605899</wp:posOffset>
+                </wp:positionV>
+                <wp:extent cx="2161310" cy="1793174"/>
+                <wp:effectExtent l="0" t="0" r="10795" b="17145"/>
+                <wp:wrapNone/>
+                <wp:docPr id="8" name="Rechteck 8"/>
+                <wp:cNvGraphicFramePr/>
+                <a:graphic xmlns:a="http://schemas.openxmlformats.org/drawingml/2006/main">
+                  <a:graphicData uri="http://schemas.microsoft.com/office/word/2010/wordprocessingShape">
+                    <wps:wsp>
+                      <wps:cNvSpPr/>
+                      <wps:spPr>
+                        <a:xfrm>
+                          <a:off x="0" y="0"/>
+                          <a:ext cx="2161310" cy="1793174"/>
+                        </a:xfrm>
+                        <a:prstGeom prst="rect">
+                          <a:avLst/>
+                        </a:prstGeom>
+                        <a:noFill/>
+                        <a:ln w="19050">
+                          <a:solidFill>
+                            <a:srgbClr val="00B0F0"/>
+                          </a:solidFill>
+                        </a:ln>
+                      </wps:spPr>
+                      <wps:style>
+                        <a:lnRef idx="2">
+                          <a:schemeClr val="accent1">
+                            <a:shade val="50000"/>
+                          </a:schemeClr>
+                        </a:lnRef>
+                        <a:fillRef idx="1">
+                          <a:schemeClr val="accent1"/>
+                        </a:fillRef>
+                        <a:effectRef idx="0">
+                          <a:schemeClr val="accent1"/>
+                        </a:effectRef>
+                        <a:fontRef idx="minor">
+                          <a:schemeClr val="lt1"/>
+                        </a:fontRef>
+                      </wps:style>
+                      <wps:bodyPr rot="0" spcFirstLastPara="0" vertOverflow="overflow" horzOverflow="overflow" vert="horz" wrap="square" lIns="91440" tIns="45720" rIns="91440" bIns="45720" numCol="1" spcCol="0" rtlCol="0" fromWordArt="0" anchor="ctr" anchorCtr="0" forceAA="0" compatLnSpc="1">
+                        <a:prstTxWarp prst="textNoShape">
+                          <a:avLst/>
+                        </a:prstTxWarp>
+                        <a:noAutofit/>
+                      </wps:bodyPr>
+                    </wps:wsp>
+                  </a:graphicData>
+                </a:graphic>
+                <wp14:sizeRelH relativeFrom="margin">
+                  <wp14:pctWidth>0</wp14:pctWidth>
+                </wp14:sizeRelH>
+                <wp14:sizeRelV relativeFrom="margin">
+                  <wp14:pctHeight>0</wp14:pctHeight>
+                </wp14:sizeRelV>
+              </wp:anchor>
+            </w:drawing>
+          </mc:Choice>
+          <mc:Fallback>
+            <w:pict>
+              <v:rect w14:anchorId="2D98E0D9" id="Rechteck 8" o:spid="_x0000_s1026" style="position:absolute;margin-left:204.05pt;margin-top:126.45pt;width:170.2pt;height:141.2pt;z-index:251661312;visibility:visible;mso-wrap-style:square;mso-width-percent:0;mso-height-percent:0;mso-wrap-distance-left:9pt;mso-wrap-distance-top:0;mso-wrap-distance-right:9pt;mso-wrap-distance-bottom:0;mso-position-horizontal:absolute;mso-position-horizontal-relative:text;mso-position-vertical:absolute;mso-position-vertical-relative:text;mso-width-percent:0;mso-height-percent:0;mso-width-relative:margin;mso-height-relative:margin;v-text-anchor:middle" o:gfxdata="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" filled="f" strokecolor="#00b0f0" strokeweight="1.5pt"/>
+            </w:pict>
+          </mc:Fallback>
+        </mc:AlternateContent>
+      </w:r>
+      <w:r>
+        <w:rPr>
+          <w:noProof/>
+        </w:rPr>
+        <mc:AlternateContent>
+          <mc:Choice Requires="wps">
+            <w:drawing>
+              <wp:anchor distT="0" distB="0" distL="114300" distR="114300" simplePos="0" relativeHeight="251659264" behindDoc="0" locked="0" layoutInCell="1" allowOverlap="1" wp14:anchorId="1E797F3C" wp14:editId="74AAD4A9">
+                <wp:simplePos x="0" y="0"/>
+                <wp:positionH relativeFrom="column">
+                  <wp:posOffset>2615301</wp:posOffset>
+                </wp:positionH>
+                <wp:positionV relativeFrom="paragraph">
+                  <wp:posOffset>655873</wp:posOffset>
+                </wp:positionV>
+                <wp:extent cx="1959354" cy="843148"/>
+                <wp:effectExtent l="0" t="0" r="22225" b="14605"/>
+                <wp:wrapNone/>
+                <wp:docPr id="7" name="Rechteck 7"/>
+                <wp:cNvGraphicFramePr/>
+                <a:graphic xmlns:a="http://schemas.openxmlformats.org/drawingml/2006/main">
+                  <a:graphicData uri="http://schemas.microsoft.com/office/word/2010/wordprocessingShape">
+                    <wps:wsp>
+                      <wps:cNvSpPr/>
+                      <wps:spPr>
+                        <a:xfrm>
+                          <a:off x="0" y="0"/>
+                          <a:ext cx="1959354" cy="843148"/>
+                        </a:xfrm>
+                        <a:prstGeom prst="rect">
+                          <a:avLst/>
+                        </a:prstGeom>
+                        <a:noFill/>
+                        <a:ln w="19050">
+                          <a:solidFill>
+                            <a:schemeClr val="accent6">
+                              <a:lumMod val="75000"/>
+                            </a:schemeClr>
+                          </a:solidFill>
+                        </a:ln>
+                      </wps:spPr>
+                      <wps:style>
+                        <a:lnRef idx="2">
+                          <a:schemeClr val="accent1">
+                            <a:shade val="50000"/>
+                          </a:schemeClr>
+                        </a:lnRef>
+                        <a:fillRef idx="1">
+                          <a:schemeClr val="accent1"/>
+                        </a:fillRef>
+                        <a:effectRef idx="0">
+                          <a:schemeClr val="accent1"/>
+                        </a:effectRef>
+                        <a:fontRef idx="minor">
+                          <a:schemeClr val="lt1"/>
+                        </a:fontRef>
+                      </wps:style>
+                      <wps:bodyPr rot="0" spcFirstLastPara="0" vertOverflow="overflow" horzOverflow="overflow" vert="horz" wrap="square" lIns="91440" tIns="45720" rIns="91440" bIns="45720" numCol="1" spcCol="0" rtlCol="0" fromWordArt="0" anchor="ctr" anchorCtr="0" forceAA="0" compatLnSpc="1">
+                        <a:prstTxWarp prst="textNoShape">
+                          <a:avLst/>
+                        </a:prstTxWarp>
+                        <a:noAutofit/>
+                      </wps:bodyPr>
+                    </wps:wsp>
+                  </a:graphicData>
+                </a:graphic>
+                <wp14:sizeRelH relativeFrom="margin">
+                  <wp14:pctWidth>0</wp14:pctWidth>
+                </wp14:sizeRelH>
+                <wp14:sizeRelV relativeFrom="margin">
+                  <wp14:pctHeight>0</wp14:pctHeight>
+                </wp14:sizeRelV>
+              </wp:anchor>
+            </w:drawing>
+          </mc:Choice>
+          <mc:Fallback>
+            <w:pict>
+              <v:rect w14:anchorId="3F83198B" id="Rechteck 7" o:spid="_x0000_s1026" style="position:absolute;margin-left:205.95pt;margin-top:51.65pt;width:154.3pt;height:66.4pt;z-index:251659264;visibility:visible;mso-wrap-style:square;mso-width-percent:0;mso-height-percent:0;mso-wrap-distance-left:9pt;mso-wrap-distance-top:0;mso-wrap-distance-right:9pt;mso-wrap-distance-bottom:0;mso-position-horizontal:absolute;mso-position-horizontal-relative:text;mso-position-vertical:absolute;mso-position-vertical-relative:text;mso-width-percent:0;mso-height-percent:0;mso-width-relative:margin;mso-height-relative:margin;v-text-anchor:middle" o:gfxdata="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" filled="f" strokecolor="#538135 [2409]" strokeweight="1.5pt"/>
+            </w:pict>
+          </mc:Fallback>
+        </mc:AlternateContent>
+      </w:r>
+      <w:r>
+        <w:rPr>
+          <w:noProof/>
+        </w:rPr>
         <w:drawing>
-          <wp:inline distT="0" distB="0" distL="0" distR="0" wp14:anchorId="3168D624" wp14:editId="744C329C">
-            <wp:extent cx="5760720" cy="1490980"/>
-            <wp:effectExtent l="0" t="0" r="0" b="0"/>
-            <wp:docPr id="3" name="Grafik 3"/>
+          <wp:inline distT="0" distB="0" distL="0" distR="0" wp14:anchorId="143F3C26" wp14:editId="591DD05B">
+            <wp:extent cx="5995851" cy="3586142"/>
+            <wp:effectExtent l="0" t="0" r="5080" b="0"/>
+            <wp:docPr id="6" name="Grafik 6"/>
             <wp:cNvGraphicFramePr>
               <a:graphicFrameLocks xmlns:a="http://schemas.openxmlformats.org/drawingml/2006/main" noChangeAspect="1"/>
             </wp:cNvGraphicFramePr>
@@ -1596,7 +2221,7 @@
                     <pic:cNvPicPr/>
                   </pic:nvPicPr>
                   <pic:blipFill>
-                    <a:blip r:embed="rId11"/>
+                    <a:blip r:embed="rId12"/>
                     <a:stretch>
                       <a:fillRect/>
                     </a:stretch>
@@ -1604,7 +2229,7 @@
                   <pic:spPr>
                     <a:xfrm>
                       <a:off x="0" y="0"/>
-                      <a:ext cx="5760720" cy="1490980"/>
+                      <a:ext cx="6019871" cy="3600508"/>
                     </a:xfrm>
                     <a:prstGeom prst="rect">
                       <a:avLst/>
@@ -1619,17 +2244,406 @@
     </w:p>
     <w:p>
       <w:pPr>
+        <w:pStyle w:val="Beschriftung"/>
+      </w:pPr>
+      <w:r>
+        <w:t xml:space="preserve">Abbildung </w:t>
+      </w:r>
+      <w:fldSimple w:instr=" SEQ Abbildung \* ARABIC ">
+        <w:r>
+          <w:rPr>
+            <w:noProof/>
+          </w:rPr>
+          <w:t>3</w:t>
+        </w:r>
+      </w:fldSimple>
+      <w:r>
+        <w:t xml:space="preserve"> Kommentar- und Bestellbereich</w:t>
+      </w:r>
+    </w:p>
+    <w:p/>
+    <w:p>
+      <w:pPr>
         <w:spacing w:line="360" w:lineRule="auto"/>
         <w:jc w:val="both"/>
         <w:rPr>
           <w:rFonts w:ascii="Arial" w:hAnsi="Arial" w:cs="Arial"/>
         </w:rPr>
       </w:pPr>
-    </w:p>
+      <w:r>
+        <w:rPr>
+          <w:rFonts w:ascii="Arial" w:hAnsi="Arial" w:cs="Arial"/>
+        </w:rPr>
+        <w:t xml:space="preserve">Auf der Kommentar- und Bestellseite sieht der Nutzer ebenfalls nochmal den Dateinamen und das Datum an dem das Bild geschossen wurde. </w:t>
+      </w:r>
+    </w:p>
+    <w:p/>
+    <w:p>
+      <w:pPr>
+        <w:pStyle w:val="berschrift2"/>
+      </w:pPr>
+      <w:r>
+        <w:t>Orders</w:t>
+      </w:r>
+    </w:p>
+    <w:p/>
     <w:p>
       <w:pPr>
         <w:spacing w:line="360" w:lineRule="auto"/>
         <w:jc w:val="both"/>
+        <w:rPr>
+          <w:rFonts w:ascii="Arial" w:hAnsi="Arial" w:cs="Arial"/>
+        </w:rPr>
+      </w:pPr>
+      <w:r>
+        <w:rPr>
+          <w:rFonts w:ascii="Arial" w:hAnsi="Arial" w:cs="Arial"/>
+        </w:rPr>
+        <w:t>Über die Navigationsleiste oben, kann der Nutzer auf die Bestellübersicht(=Orders) gelangen.</w:t>
+      </w:r>
+    </w:p>
+    <w:p>
+      <w:pPr>
+        <w:spacing w:line="360" w:lineRule="auto"/>
+        <w:jc w:val="both"/>
+        <w:rPr>
+          <w:rFonts w:ascii="Arial" w:hAnsi="Arial" w:cs="Arial"/>
+        </w:rPr>
+      </w:pPr>
+      <w:r>
+        <w:rPr>
+          <w:rFonts w:ascii="Arial" w:hAnsi="Arial" w:cs="Arial"/>
+        </w:rPr>
+        <w:t>Dort besitzt er eine Komplette Übersicht seiner Bestellungen</w:t>
+      </w:r>
+      <w:r>
+        <w:rPr>
+          <w:rFonts w:ascii="Arial" w:hAnsi="Arial" w:cs="Arial"/>
+        </w:rPr>
+        <w:t xml:space="preserve"> (siehe </w:t>
+      </w:r>
+      <w:proofErr w:type="spellStart"/>
+      <w:r>
+        <w:rPr>
+          <w:rFonts w:ascii="Arial" w:hAnsi="Arial" w:cs="Arial"/>
+        </w:rPr>
+        <w:t>Abbuldung</w:t>
+      </w:r>
+      <w:proofErr w:type="spellEnd"/>
+      <w:r>
+        <w:rPr>
+          <w:rFonts w:ascii="Arial" w:hAnsi="Arial" w:cs="Arial"/>
+        </w:rPr>
+        <w:t xml:space="preserve"> _: Bestellübersicht)</w:t>
+      </w:r>
+      <w:r>
+        <w:rPr>
+          <w:rFonts w:ascii="Arial" w:hAnsi="Arial" w:cs="Arial"/>
+        </w:rPr>
+        <w:t>. Er kann die Bilder nochmals einsehen in welcher Anzahl diese bestellt wurden und in welchem Format. Wurde ein Bild in zwei Formaten bestellt werden für jeweils ein weiteres Format eine weitere Bestellung hinzugefügt</w:t>
+      </w:r>
+      <w:r>
+        <w:rPr>
+          <w:rFonts w:ascii="Arial" w:hAnsi="Arial" w:cs="Arial"/>
+        </w:rPr>
+        <w:t>.</w:t>
+      </w:r>
+      <w:r>
+        <w:rPr>
+          <w:rFonts w:ascii="Arial" w:hAnsi="Arial" w:cs="Arial"/>
+        </w:rPr>
+        <w:t xml:space="preserve"> Jede Bestellung kann einzeln storniert/gelöscht werden. Es kann aber auch die komplette Bestellliste gelöscht oder auch bestellt werden. Im zweiten Fall bekommt der Nutzer die Bilder in einer ZIP heruntergeladen. </w:t>
+      </w:r>
+    </w:p>
+    <w:p>
+      <w:pPr>
+        <w:keepNext/>
+      </w:pPr>
+      <w:r>
+        <w:rPr>
+          <w:noProof/>
+        </w:rPr>
+        <w:lastRenderedPageBreak/>
+        <w:drawing>
+          <wp:inline distT="0" distB="0" distL="0" distR="0" wp14:anchorId="771DACFB" wp14:editId="51F05357">
+            <wp:extent cx="5760720" cy="4346575"/>
+            <wp:effectExtent l="0" t="0" r="0" b="0"/>
+            <wp:docPr id="9" name="Grafik 9"/>
+            <wp:cNvGraphicFramePr>
+              <a:graphicFrameLocks xmlns:a="http://schemas.openxmlformats.org/drawingml/2006/main" noChangeAspect="1"/>
+            </wp:cNvGraphicFramePr>
+            <a:graphic xmlns:a="http://schemas.openxmlformats.org/drawingml/2006/main">
+              <a:graphicData uri="http://schemas.openxmlformats.org/drawingml/2006/picture">
+                <pic:pic xmlns:pic="http://schemas.openxmlformats.org/drawingml/2006/picture">
+                  <pic:nvPicPr>
+                    <pic:cNvPr id="1" name=""/>
+                    <pic:cNvPicPr/>
+                  </pic:nvPicPr>
+                  <pic:blipFill>
+                    <a:blip r:embed="rId13"/>
+                    <a:stretch>
+                      <a:fillRect/>
+                    </a:stretch>
+                  </pic:blipFill>
+                  <pic:spPr>
+                    <a:xfrm>
+                      <a:off x="0" y="0"/>
+                      <a:ext cx="5760720" cy="4346575"/>
+                    </a:xfrm>
+                    <a:prstGeom prst="rect">
+                      <a:avLst/>
+                    </a:prstGeom>
+                  </pic:spPr>
+                </pic:pic>
+              </a:graphicData>
+            </a:graphic>
+          </wp:inline>
+        </w:drawing>
+      </w:r>
+    </w:p>
+    <w:p>
+      <w:pPr>
+        <w:pStyle w:val="Beschriftung"/>
+      </w:pPr>
+      <w:r>
+        <w:t xml:space="preserve">Abbildung </w:t>
+      </w:r>
+      <w:fldSimple w:instr=" SEQ Abbildung \* ARABIC ">
+        <w:r>
+          <w:rPr>
+            <w:noProof/>
+          </w:rPr>
+          <w:t>4</w:t>
+        </w:r>
+      </w:fldSimple>
+      <w:r>
+        <w:t xml:space="preserve"> Bestellübersicht</w:t>
+      </w:r>
+    </w:p>
+    <w:p/>
+    <w:p>
+      <w:pPr>
+        <w:pStyle w:val="berschrift2"/>
+      </w:pPr>
+      <w:r>
+        <w:t>Upload</w:t>
+      </w:r>
+    </w:p>
+    <w:p/>
+    <w:p>
+      <w:pPr>
+        <w:spacing w:line="360" w:lineRule="auto"/>
+        <w:jc w:val="both"/>
+        <w:rPr>
+          <w:rFonts w:ascii="Arial" w:hAnsi="Arial" w:cs="Arial"/>
+        </w:rPr>
+      </w:pPr>
+      <w:r>
+        <w:rPr>
+          <w:rFonts w:ascii="Arial" w:hAnsi="Arial" w:cs="Arial"/>
+        </w:rPr>
+        <w:t xml:space="preserve">Hier kann der Nutzer seine Bilder </w:t>
+      </w:r>
+      <w:proofErr w:type="gramStart"/>
+      <w:r>
+        <w:rPr>
+          <w:rFonts w:ascii="Arial" w:hAnsi="Arial" w:cs="Arial"/>
+        </w:rPr>
+        <w:t>hochladen</w:t>
+      </w:r>
+      <w:r>
+        <w:rPr>
+          <w:rFonts w:ascii="Arial" w:hAnsi="Arial" w:cs="Arial"/>
+        </w:rPr>
+        <w:t>(</w:t>
+      </w:r>
+      <w:proofErr w:type="gramEnd"/>
+      <w:r>
+        <w:rPr>
+          <w:rFonts w:ascii="Arial" w:hAnsi="Arial" w:cs="Arial"/>
+        </w:rPr>
+        <w:t>siehe Abbildung _: Upload) . Die Bilder können nur einzeln hochgeladen werden. Diese erscheinen dann in der Persönlichen Gallery.</w:t>
+      </w:r>
+    </w:p>
+    <w:p>
+      <w:pPr>
+        <w:keepNext/>
+        <w:spacing w:line="360" w:lineRule="auto"/>
+        <w:jc w:val="both"/>
+      </w:pPr>
+      <w:r>
+        <w:rPr>
+          <w:noProof/>
+        </w:rPr>
+        <w:drawing>
+          <wp:inline distT="0" distB="0" distL="0" distR="0" wp14:anchorId="349C422D" wp14:editId="32B4BAA5">
+            <wp:extent cx="5760720" cy="1347470"/>
+            <wp:effectExtent l="0" t="0" r="0" b="5080"/>
+            <wp:docPr id="10" name="Grafik 10"/>
+            <wp:cNvGraphicFramePr>
+              <a:graphicFrameLocks xmlns:a="http://schemas.openxmlformats.org/drawingml/2006/main" noChangeAspect="1"/>
+            </wp:cNvGraphicFramePr>
+            <a:graphic xmlns:a="http://schemas.openxmlformats.org/drawingml/2006/main">
+              <a:graphicData uri="http://schemas.openxmlformats.org/drawingml/2006/picture">
+                <pic:pic xmlns:pic="http://schemas.openxmlformats.org/drawingml/2006/picture">
+                  <pic:nvPicPr>
+                    <pic:cNvPr id="1" name=""/>
+                    <pic:cNvPicPr/>
+                  </pic:nvPicPr>
+                  <pic:blipFill>
+                    <a:blip r:embed="rId14"/>
+                    <a:stretch>
+                      <a:fillRect/>
+                    </a:stretch>
+                  </pic:blipFill>
+                  <pic:spPr>
+                    <a:xfrm>
+                      <a:off x="0" y="0"/>
+                      <a:ext cx="5760720" cy="1347470"/>
+                    </a:xfrm>
+                    <a:prstGeom prst="rect">
+                      <a:avLst/>
+                    </a:prstGeom>
+                  </pic:spPr>
+                </pic:pic>
+              </a:graphicData>
+            </a:graphic>
+          </wp:inline>
+        </w:drawing>
+      </w:r>
+    </w:p>
+    <w:p>
+      <w:pPr>
+        <w:pStyle w:val="Beschriftung"/>
+        <w:jc w:val="both"/>
+        <w:rPr>
+          <w:rFonts w:ascii="Arial" w:hAnsi="Arial" w:cs="Arial"/>
+        </w:rPr>
+      </w:pPr>
+      <w:r>
+        <w:t xml:space="preserve">Abbildung </w:t>
+      </w:r>
+      <w:fldSimple w:instr=" SEQ Abbildung \* ARABIC ">
+        <w:r>
+          <w:rPr>
+            <w:noProof/>
+          </w:rPr>
+          <w:t>5</w:t>
+        </w:r>
+      </w:fldSimple>
+      <w:r>
+        <w:t xml:space="preserve"> Upload</w:t>
+      </w:r>
+    </w:p>
+    <w:p>
+      <w:pPr>
+        <w:spacing w:line="360" w:lineRule="auto"/>
+        <w:jc w:val="both"/>
+        <w:rPr>
+          <w:rFonts w:ascii="Arial" w:hAnsi="Arial" w:cs="Arial"/>
+        </w:rPr>
+      </w:pPr>
+    </w:p>
+    <w:p>
+      <w:pPr>
+        <w:spacing w:line="360" w:lineRule="auto"/>
+        <w:jc w:val="both"/>
+        <w:rPr>
+          <w:rFonts w:ascii="Arial" w:hAnsi="Arial" w:cs="Arial"/>
+        </w:rPr>
+      </w:pPr>
+    </w:p>
+    <w:p>
+      <w:pPr>
+        <w:spacing w:line="360" w:lineRule="auto"/>
+        <w:jc w:val="both"/>
+        <w:rPr>
+          <w:rFonts w:ascii="Arial" w:hAnsi="Arial" w:cs="Arial"/>
+        </w:rPr>
+      </w:pPr>
+    </w:p>
+    <w:p>
+      <w:pPr>
+        <w:pStyle w:val="berschrift2"/>
+        <w:rPr>
+          <w:sz w:val="32"/>
+          <w:szCs w:val="32"/>
+        </w:rPr>
+      </w:pPr>
+      <w:r>
+        <w:lastRenderedPageBreak/>
+        <w:t>Diashow (Feature)</w:t>
+      </w:r>
+    </w:p>
+    <w:p>
+      <w:pPr>
+        <w:spacing w:line="360" w:lineRule="auto"/>
+        <w:jc w:val="both"/>
+        <w:rPr>
+          <w:rFonts w:ascii="Arial" w:hAnsi="Arial" w:cs="Arial"/>
+        </w:rPr>
+      </w:pPr>
+    </w:p>
+    <w:p>
+      <w:pPr>
+        <w:spacing w:line="360" w:lineRule="auto"/>
+        <w:jc w:val="both"/>
+        <w:rPr>
+          <w:sz w:val="32"/>
+          <w:szCs w:val="32"/>
+        </w:rPr>
+      </w:pPr>
+      <w:r>
+        <w:rPr>
+          <w:rFonts w:ascii="Arial" w:hAnsi="Arial" w:cs="Arial"/>
+        </w:rPr>
+        <w:t xml:space="preserve">Die Zusatzfunktion Diashow kann über die Navigationsleiste erreicht werden. In dem Bereich „Diashow“ werden die letzten fünf hochgeladenen Bilder als Diashow angezeigt. Da die Zusatzfunktion </w:t>
+      </w:r>
+      <w:proofErr w:type="spellStart"/>
+      <w:r>
+        <w:rPr>
+          <w:rFonts w:ascii="Arial" w:hAnsi="Arial" w:cs="Arial"/>
+        </w:rPr>
+        <w:t>Photogruppen</w:t>
+      </w:r>
+      <w:proofErr w:type="spellEnd"/>
+      <w:r>
+        <w:rPr>
+          <w:rFonts w:ascii="Arial" w:hAnsi="Arial" w:cs="Arial"/>
+        </w:rPr>
+        <w:t xml:space="preserve"> nicht implementiert wurde, wurde sich wenigstens dafür entschieden </w:t>
+      </w:r>
+      <w:r>
+        <w:rPr>
+          <w:rFonts w:ascii="Arial" w:hAnsi="Arial" w:cs="Arial"/>
+        </w:rPr>
+        <w:t>eine abgeschwächte Version der Diashow mit hinzuzufügen.</w:t>
+      </w:r>
+      <w:r>
+        <w:br w:type="page"/>
+      </w:r>
+    </w:p>
+    <w:p>
+      <w:pPr>
+        <w:pStyle w:val="berschrift1"/>
+        <w:spacing w:line="360" w:lineRule="auto"/>
+        <w:jc w:val="both"/>
+        <w:rPr>
+          <w:rFonts w:ascii="Arial" w:hAnsi="Arial" w:cs="Arial"/>
+        </w:rPr>
+      </w:pPr>
+      <w:bookmarkStart w:id="2" w:name="_Toc61058507"/>
+      <w:r>
+        <w:rPr>
+          <w:rFonts w:ascii="Arial" w:hAnsi="Arial" w:cs="Arial"/>
+        </w:rPr>
+        <w:lastRenderedPageBreak/>
+        <w:t>Dokumentation des Betriebs</w:t>
+      </w:r>
+      <w:bookmarkEnd w:id="2"/>
+    </w:p>
+    <w:p>
+      <w:pPr>
         <w:rPr>
           <w:rFonts w:ascii="Arial" w:eastAsiaTheme="majorEastAsia" w:hAnsi="Arial" w:cs="Arial"/>
           <w:color w:val="2F5496" w:themeColor="accent1" w:themeShade="BF"/>
@@ -1639,121 +2653,110 @@
       </w:pPr>
       <w:r>
         <w:rPr>
-          <w:rFonts w:ascii="Arial" w:hAnsi="Arial" w:cs="Arial"/>
-        </w:rPr>
-        <w:br w:type="page"/>
-      </w:r>
-    </w:p>
-    <w:p>
-      <w:pPr>
-        <w:pStyle w:val="berschrift1"/>
-        <w:spacing w:line="360" w:lineRule="auto"/>
-        <w:jc w:val="both"/>
-        <w:rPr>
-          <w:rFonts w:ascii="Arial" w:hAnsi="Arial" w:cs="Arial"/>
-        </w:rPr>
-      </w:pPr>
-      <w:bookmarkStart w:id="2" w:name="_Toc61058507"/>
-      <w:r>
-        <w:rPr>
-          <w:rFonts w:ascii="Arial" w:hAnsi="Arial" w:cs="Arial"/>
-        </w:rPr>
-        <w:lastRenderedPageBreak/>
-        <w:t>Dokumentation des Betriebs</w:t>
-      </w:r>
-      <w:bookmarkEnd w:id="2"/>
-    </w:p>
-    <w:p>
-      <w:pPr>
-        <w:rPr>
           <w:rFonts w:ascii="Arial" w:eastAsiaTheme="majorEastAsia" w:hAnsi="Arial" w:cs="Arial"/>
           <w:color w:val="2F5496" w:themeColor="accent1" w:themeShade="BF"/>
           <w:sz w:val="32"/>
           <w:szCs w:val="32"/>
         </w:rPr>
-      </w:pPr>
-      <w:r>
+        <w:br w:type="page"/>
+      </w:r>
+    </w:p>
+    <w:p>
+      <w:pPr>
+        <w:pStyle w:val="berschrift1"/>
+        <w:spacing w:line="360" w:lineRule="auto"/>
+        <w:jc w:val="both"/>
+        <w:rPr>
+          <w:rFonts w:ascii="Arial" w:hAnsi="Arial" w:cs="Arial"/>
+        </w:rPr>
+      </w:pPr>
+      <w:bookmarkStart w:id="3" w:name="_Toc61058508"/>
+      <w:r>
+        <w:rPr>
+          <w:rFonts w:ascii="Arial" w:hAnsi="Arial" w:cs="Arial"/>
+        </w:rPr>
+        <w:lastRenderedPageBreak/>
+        <w:t xml:space="preserve">Kurzbeschreibung </w:t>
+      </w:r>
+      <w:proofErr w:type="gramStart"/>
+      <w:r>
+        <w:rPr>
+          <w:rFonts w:ascii="Arial" w:hAnsi="Arial" w:cs="Arial"/>
+        </w:rPr>
+        <w:t>des Beiträge</w:t>
+      </w:r>
+      <w:proofErr w:type="gramEnd"/>
+      <w:r>
+        <w:rPr>
+          <w:rFonts w:ascii="Arial" w:hAnsi="Arial" w:cs="Arial"/>
+        </w:rPr>
+        <w:t xml:space="preserve"> zur Projektumsetzung</w:t>
+      </w:r>
+      <w:bookmarkEnd w:id="3"/>
+    </w:p>
+    <w:p>
+      <w:pPr>
+        <w:pStyle w:val="berschrift2"/>
+      </w:pPr>
+      <w:bookmarkStart w:id="4" w:name="_Toc61058509"/>
+      <w:r>
+        <w:t xml:space="preserve">Rudolf </w:t>
+      </w:r>
+      <w:proofErr w:type="spellStart"/>
+      <w:r>
+        <w:t>Gaab</w:t>
+      </w:r>
+      <w:bookmarkEnd w:id="4"/>
+      <w:proofErr w:type="spellEnd"/>
+    </w:p>
+    <w:p>
+      <w:r>
+        <w:t>A</w:t>
+      </w:r>
+    </w:p>
+    <w:p>
+      <w:pPr>
+        <w:pStyle w:val="berschrift2"/>
+      </w:pPr>
+      <w:bookmarkStart w:id="5" w:name="_Toc61058510"/>
+      <w:r>
+        <w:t>Johannes Weis</w:t>
+      </w:r>
+      <w:bookmarkEnd w:id="5"/>
+    </w:p>
+    <w:p>
+      <w:r>
+        <w:t>A</w:t>
+      </w:r>
+    </w:p>
+    <w:p>
+      <w:pPr>
+        <w:pStyle w:val="berschrift2"/>
+      </w:pPr>
+      <w:bookmarkStart w:id="6" w:name="_Toc61058511"/>
+      <w:r>
+        <w:t xml:space="preserve">Yannis </w:t>
+      </w:r>
+      <w:proofErr w:type="spellStart"/>
+      <w:r>
+        <w:t>Luithle</w:t>
+      </w:r>
+      <w:bookmarkEnd w:id="6"/>
+      <w:proofErr w:type="spellEnd"/>
+    </w:p>
+    <w:p>
+      <w:r>
+        <w:t>A</w:t>
+      </w:r>
+    </w:p>
+    <w:p>
+      <w:pPr>
         <w:rPr>
           <w:rFonts w:ascii="Arial" w:eastAsiaTheme="majorEastAsia" w:hAnsi="Arial" w:cs="Arial"/>
           <w:color w:val="2F5496" w:themeColor="accent1" w:themeShade="BF"/>
           <w:sz w:val="32"/>
           <w:szCs w:val="32"/>
         </w:rPr>
-        <w:br w:type="page"/>
-      </w:r>
-    </w:p>
-    <w:p>
-      <w:pPr>
-        <w:pStyle w:val="berschrift1"/>
-        <w:spacing w:line="360" w:lineRule="auto"/>
-        <w:jc w:val="both"/>
-        <w:rPr>
-          <w:rFonts w:ascii="Arial" w:hAnsi="Arial" w:cs="Arial"/>
-        </w:rPr>
-      </w:pPr>
-      <w:bookmarkStart w:id="3" w:name="_Toc61058508"/>
-      <w:r>
-        <w:rPr>
-          <w:rFonts w:ascii="Arial" w:hAnsi="Arial" w:cs="Arial"/>
-        </w:rPr>
-        <w:lastRenderedPageBreak/>
-        <w:t>Kurzbeschreibung des Beiträge zur Projektumsetzung</w:t>
-      </w:r>
-      <w:bookmarkEnd w:id="3"/>
-    </w:p>
-    <w:p>
-      <w:pPr>
-        <w:pStyle w:val="berschrift2"/>
-      </w:pPr>
-      <w:bookmarkStart w:id="4" w:name="_Toc61058509"/>
-      <w:r>
-        <w:t>Rudolf Gaab</w:t>
-      </w:r>
-      <w:bookmarkEnd w:id="4"/>
-    </w:p>
-    <w:p>
-      <w:r>
-        <w:t>A</w:t>
-      </w:r>
-    </w:p>
-    <w:p>
-      <w:pPr>
-        <w:pStyle w:val="berschrift2"/>
-      </w:pPr>
-      <w:bookmarkStart w:id="5" w:name="_Toc61058510"/>
-      <w:r>
-        <w:t>Johannes Weis</w:t>
-      </w:r>
-      <w:bookmarkEnd w:id="5"/>
-    </w:p>
-    <w:p>
-      <w:r>
-        <w:t>A</w:t>
-      </w:r>
-    </w:p>
-    <w:p>
-      <w:pPr>
-        <w:pStyle w:val="berschrift2"/>
-      </w:pPr>
-      <w:bookmarkStart w:id="6" w:name="_Toc61058511"/>
-      <w:r>
-        <w:t>Yannis Luithle</w:t>
-      </w:r>
-      <w:bookmarkEnd w:id="6"/>
-    </w:p>
-    <w:p>
-      <w:r>
-        <w:t>A</w:t>
-      </w:r>
-    </w:p>
-    <w:p>
-      <w:pPr>
-        <w:rPr>
-          <w:rFonts w:ascii="Arial" w:eastAsiaTheme="majorEastAsia" w:hAnsi="Arial" w:cs="Arial"/>
-          <w:color w:val="2F5496" w:themeColor="accent1" w:themeShade="BF"/>
-          <w:sz w:val="32"/>
-          <w:szCs w:val="32"/>
-        </w:rPr>
       </w:pPr>
       <w:r>
         <w:rPr>
@@ -1809,7 +2812,7 @@
       </w:pPr>
     </w:p>
     <w:sectPr>
-      <w:footerReference w:type="default" r:id="rId12"/>
+      <w:footerReference w:type="default" r:id="rId15"/>
       <w:pgSz w:w="11906" w:h="16838"/>
       <w:pgMar w:top="1417" w:right="1417" w:bottom="1134" w:left="1417" w:header="708" w:footer="708" w:gutter="0"/>
       <w:pgNumType w:start="3"/>

</xml_diff>

<commit_message>
doku meinen teil mal anmgefangen
</commit_message>
<xml_diff>
--- a/Photoserver_Dokumentation.docx
+++ b/Photoserver_Dokumentation.docx
@@ -477,7 +477,7 @@
             </w:rPr>
             <w:fldChar w:fldCharType="separate"/>
           </w:r>
-          <w:hyperlink w:anchor="_Toc61058505" w:history="1">
+          <w:hyperlink w:anchor="_Toc61191656" w:history="1">
             <w:r>
               <w:rPr>
                 <w:rStyle w:val="Hyperlink"/>
@@ -521,7 +521,7 @@
                 <w:noProof/>
                 <w:webHidden/>
               </w:rPr>
-              <w:instrText xml:space="preserve"> PAGEREF _Toc61058505 \h </w:instrText>
+              <w:instrText xml:space="preserve"> PAGEREF _Toc61191656 \h </w:instrText>
             </w:r>
             <w:r>
               <w:rPr>
@@ -565,7 +565,7 @@
               <w:lang w:eastAsia="de-DE"/>
             </w:rPr>
           </w:pPr>
-          <w:hyperlink w:anchor="_Toc61058506" w:history="1">
+          <w:hyperlink w:anchor="_Toc61191657" w:history="1">
             <w:r>
               <w:rPr>
                 <w:rStyle w:val="Hyperlink"/>
@@ -609,7 +609,7 @@
                 <w:noProof/>
                 <w:webHidden/>
               </w:rPr>
-              <w:instrText xml:space="preserve"> PAGEREF _Toc61058506 \h </w:instrText>
+              <w:instrText xml:space="preserve"> PAGEREF _Toc61191657 \h </w:instrText>
             </w:r>
             <w:r>
               <w:rPr>
@@ -630,6 +630,522 @@
                 <w:webHidden/>
               </w:rPr>
               <w:t>5</w:t>
+            </w:r>
+            <w:r>
+              <w:rPr>
+                <w:noProof/>
+                <w:webHidden/>
+              </w:rPr>
+              <w:fldChar w:fldCharType="end"/>
+            </w:r>
+          </w:hyperlink>
+        </w:p>
+        <w:p>
+          <w:pPr>
+            <w:pStyle w:val="Verzeichnis2"/>
+            <w:tabs>
+              <w:tab w:val="left" w:pos="880"/>
+              <w:tab w:val="right" w:leader="dot" w:pos="9062"/>
+            </w:tabs>
+            <w:rPr>
+              <w:rFonts w:eastAsiaTheme="minorEastAsia"/>
+              <w:noProof/>
+              <w:lang w:eastAsia="de-DE"/>
+            </w:rPr>
+          </w:pPr>
+          <w:hyperlink w:anchor="_Toc61191658" w:history="1">
+            <w:r>
+              <w:rPr>
+                <w:rStyle w:val="Hyperlink"/>
+                <w:noProof/>
+              </w:rPr>
+              <w:t>2.1</w:t>
+            </w:r>
+            <w:r>
+              <w:rPr>
+                <w:rFonts w:eastAsiaTheme="minorEastAsia"/>
+                <w:noProof/>
+                <w:lang w:eastAsia="de-DE"/>
+              </w:rPr>
+              <w:tab/>
+            </w:r>
+            <w:r>
+              <w:rPr>
+                <w:rStyle w:val="Hyperlink"/>
+                <w:noProof/>
+              </w:rPr>
+              <w:t>Login/Registration</w:t>
+            </w:r>
+            <w:r>
+              <w:rPr>
+                <w:noProof/>
+                <w:webHidden/>
+              </w:rPr>
+              <w:tab/>
+            </w:r>
+            <w:r>
+              <w:rPr>
+                <w:noProof/>
+                <w:webHidden/>
+              </w:rPr>
+              <w:fldChar w:fldCharType="begin"/>
+            </w:r>
+            <w:r>
+              <w:rPr>
+                <w:noProof/>
+                <w:webHidden/>
+              </w:rPr>
+              <w:instrText xml:space="preserve"> PAGEREF _Toc61191658 \h </w:instrText>
+            </w:r>
+            <w:r>
+              <w:rPr>
+                <w:noProof/>
+                <w:webHidden/>
+              </w:rPr>
+            </w:r>
+            <w:r>
+              <w:rPr>
+                <w:noProof/>
+                <w:webHidden/>
+              </w:rPr>
+              <w:fldChar w:fldCharType="separate"/>
+            </w:r>
+            <w:r>
+              <w:rPr>
+                <w:noProof/>
+                <w:webHidden/>
+              </w:rPr>
+              <w:t>5</w:t>
+            </w:r>
+            <w:r>
+              <w:rPr>
+                <w:noProof/>
+                <w:webHidden/>
+              </w:rPr>
+              <w:fldChar w:fldCharType="end"/>
+            </w:r>
+          </w:hyperlink>
+        </w:p>
+        <w:p>
+          <w:pPr>
+            <w:pStyle w:val="Verzeichnis2"/>
+            <w:tabs>
+              <w:tab w:val="left" w:pos="880"/>
+              <w:tab w:val="right" w:leader="dot" w:pos="9062"/>
+            </w:tabs>
+            <w:rPr>
+              <w:rFonts w:eastAsiaTheme="minorEastAsia"/>
+              <w:noProof/>
+              <w:lang w:eastAsia="de-DE"/>
+            </w:rPr>
+          </w:pPr>
+          <w:hyperlink w:anchor="_Toc61191659" w:history="1">
+            <w:r>
+              <w:rPr>
+                <w:rStyle w:val="Hyperlink"/>
+                <w:noProof/>
+              </w:rPr>
+              <w:t>2.2</w:t>
+            </w:r>
+            <w:r>
+              <w:rPr>
+                <w:rFonts w:eastAsiaTheme="minorEastAsia"/>
+                <w:noProof/>
+                <w:lang w:eastAsia="de-DE"/>
+              </w:rPr>
+              <w:tab/>
+            </w:r>
+            <w:r>
+              <w:rPr>
+                <w:rStyle w:val="Hyperlink"/>
+                <w:noProof/>
+              </w:rPr>
+              <w:t>Persönliche Gallery</w:t>
+            </w:r>
+            <w:r>
+              <w:rPr>
+                <w:noProof/>
+                <w:webHidden/>
+              </w:rPr>
+              <w:tab/>
+            </w:r>
+            <w:r>
+              <w:rPr>
+                <w:noProof/>
+                <w:webHidden/>
+              </w:rPr>
+              <w:fldChar w:fldCharType="begin"/>
+            </w:r>
+            <w:r>
+              <w:rPr>
+                <w:noProof/>
+                <w:webHidden/>
+              </w:rPr>
+              <w:instrText xml:space="preserve"> PAGEREF _Toc61191659 \h </w:instrText>
+            </w:r>
+            <w:r>
+              <w:rPr>
+                <w:noProof/>
+                <w:webHidden/>
+              </w:rPr>
+            </w:r>
+            <w:r>
+              <w:rPr>
+                <w:noProof/>
+                <w:webHidden/>
+              </w:rPr>
+              <w:fldChar w:fldCharType="separate"/>
+            </w:r>
+            <w:r>
+              <w:rPr>
+                <w:noProof/>
+                <w:webHidden/>
+              </w:rPr>
+              <w:t>5</w:t>
+            </w:r>
+            <w:r>
+              <w:rPr>
+                <w:noProof/>
+                <w:webHidden/>
+              </w:rPr>
+              <w:fldChar w:fldCharType="end"/>
+            </w:r>
+          </w:hyperlink>
+        </w:p>
+        <w:p>
+          <w:pPr>
+            <w:pStyle w:val="Verzeichnis2"/>
+            <w:tabs>
+              <w:tab w:val="left" w:pos="880"/>
+              <w:tab w:val="right" w:leader="dot" w:pos="9062"/>
+            </w:tabs>
+            <w:rPr>
+              <w:rFonts w:eastAsiaTheme="minorEastAsia"/>
+              <w:noProof/>
+              <w:lang w:eastAsia="de-DE"/>
+            </w:rPr>
+          </w:pPr>
+          <w:hyperlink w:anchor="_Toc61191660" w:history="1">
+            <w:r>
+              <w:rPr>
+                <w:rStyle w:val="Hyperlink"/>
+                <w:noProof/>
+              </w:rPr>
+              <w:t>2.3</w:t>
+            </w:r>
+            <w:r>
+              <w:rPr>
+                <w:rFonts w:eastAsiaTheme="minorEastAsia"/>
+                <w:noProof/>
+                <w:lang w:eastAsia="de-DE"/>
+              </w:rPr>
+              <w:tab/>
+            </w:r>
+            <w:r>
+              <w:rPr>
+                <w:rStyle w:val="Hyperlink"/>
+                <w:noProof/>
+              </w:rPr>
+              <w:t>Bilder bestellen &amp; kommentieren</w:t>
+            </w:r>
+            <w:r>
+              <w:rPr>
+                <w:noProof/>
+                <w:webHidden/>
+              </w:rPr>
+              <w:tab/>
+            </w:r>
+            <w:r>
+              <w:rPr>
+                <w:noProof/>
+                <w:webHidden/>
+              </w:rPr>
+              <w:fldChar w:fldCharType="begin"/>
+            </w:r>
+            <w:r>
+              <w:rPr>
+                <w:noProof/>
+                <w:webHidden/>
+              </w:rPr>
+              <w:instrText xml:space="preserve"> PAGEREF _Toc61191660 \h </w:instrText>
+            </w:r>
+            <w:r>
+              <w:rPr>
+                <w:noProof/>
+                <w:webHidden/>
+              </w:rPr>
+            </w:r>
+            <w:r>
+              <w:rPr>
+                <w:noProof/>
+                <w:webHidden/>
+              </w:rPr>
+              <w:fldChar w:fldCharType="separate"/>
+            </w:r>
+            <w:r>
+              <w:rPr>
+                <w:noProof/>
+                <w:webHidden/>
+              </w:rPr>
+              <w:t>6</w:t>
+            </w:r>
+            <w:r>
+              <w:rPr>
+                <w:noProof/>
+                <w:webHidden/>
+              </w:rPr>
+              <w:fldChar w:fldCharType="end"/>
+            </w:r>
+          </w:hyperlink>
+        </w:p>
+        <w:p>
+          <w:pPr>
+            <w:pStyle w:val="Verzeichnis2"/>
+            <w:tabs>
+              <w:tab w:val="left" w:pos="880"/>
+              <w:tab w:val="right" w:leader="dot" w:pos="9062"/>
+            </w:tabs>
+            <w:rPr>
+              <w:rFonts w:eastAsiaTheme="minorEastAsia"/>
+              <w:noProof/>
+              <w:lang w:eastAsia="de-DE"/>
+            </w:rPr>
+          </w:pPr>
+          <w:hyperlink w:anchor="_Toc61191661" w:history="1">
+            <w:r>
+              <w:rPr>
+                <w:rStyle w:val="Hyperlink"/>
+                <w:noProof/>
+              </w:rPr>
+              <w:t>2.4</w:t>
+            </w:r>
+            <w:r>
+              <w:rPr>
+                <w:rFonts w:eastAsiaTheme="minorEastAsia"/>
+                <w:noProof/>
+                <w:lang w:eastAsia="de-DE"/>
+              </w:rPr>
+              <w:tab/>
+            </w:r>
+            <w:r>
+              <w:rPr>
+                <w:rStyle w:val="Hyperlink"/>
+                <w:noProof/>
+              </w:rPr>
+              <w:t>Orders</w:t>
+            </w:r>
+            <w:r>
+              <w:rPr>
+                <w:noProof/>
+                <w:webHidden/>
+              </w:rPr>
+              <w:tab/>
+            </w:r>
+            <w:r>
+              <w:rPr>
+                <w:noProof/>
+                <w:webHidden/>
+              </w:rPr>
+              <w:fldChar w:fldCharType="begin"/>
+            </w:r>
+            <w:r>
+              <w:rPr>
+                <w:noProof/>
+                <w:webHidden/>
+              </w:rPr>
+              <w:instrText xml:space="preserve"> PAGEREF _Toc61191661 \h </w:instrText>
+            </w:r>
+            <w:r>
+              <w:rPr>
+                <w:noProof/>
+                <w:webHidden/>
+              </w:rPr>
+            </w:r>
+            <w:r>
+              <w:rPr>
+                <w:noProof/>
+                <w:webHidden/>
+              </w:rPr>
+              <w:fldChar w:fldCharType="separate"/>
+            </w:r>
+            <w:r>
+              <w:rPr>
+                <w:noProof/>
+                <w:webHidden/>
+              </w:rPr>
+              <w:t>7</w:t>
+            </w:r>
+            <w:r>
+              <w:rPr>
+                <w:noProof/>
+                <w:webHidden/>
+              </w:rPr>
+              <w:fldChar w:fldCharType="end"/>
+            </w:r>
+          </w:hyperlink>
+        </w:p>
+        <w:p>
+          <w:pPr>
+            <w:pStyle w:val="Verzeichnis2"/>
+            <w:tabs>
+              <w:tab w:val="left" w:pos="880"/>
+              <w:tab w:val="right" w:leader="dot" w:pos="9062"/>
+            </w:tabs>
+            <w:rPr>
+              <w:rFonts w:eastAsiaTheme="minorEastAsia"/>
+              <w:noProof/>
+              <w:lang w:eastAsia="de-DE"/>
+            </w:rPr>
+          </w:pPr>
+          <w:hyperlink w:anchor="_Toc61191662" w:history="1">
+            <w:r>
+              <w:rPr>
+                <w:rStyle w:val="Hyperlink"/>
+                <w:noProof/>
+              </w:rPr>
+              <w:t>2.5</w:t>
+            </w:r>
+            <w:r>
+              <w:rPr>
+                <w:rFonts w:eastAsiaTheme="minorEastAsia"/>
+                <w:noProof/>
+                <w:lang w:eastAsia="de-DE"/>
+              </w:rPr>
+              <w:tab/>
+            </w:r>
+            <w:r>
+              <w:rPr>
+                <w:rStyle w:val="Hyperlink"/>
+                <w:noProof/>
+              </w:rPr>
+              <w:t>Upload</w:t>
+            </w:r>
+            <w:r>
+              <w:rPr>
+                <w:noProof/>
+                <w:webHidden/>
+              </w:rPr>
+              <w:tab/>
+            </w:r>
+            <w:r>
+              <w:rPr>
+                <w:noProof/>
+                <w:webHidden/>
+              </w:rPr>
+              <w:fldChar w:fldCharType="begin"/>
+            </w:r>
+            <w:r>
+              <w:rPr>
+                <w:noProof/>
+                <w:webHidden/>
+              </w:rPr>
+              <w:instrText xml:space="preserve"> PAGEREF _Toc61191662 \h </w:instrText>
+            </w:r>
+            <w:r>
+              <w:rPr>
+                <w:noProof/>
+                <w:webHidden/>
+              </w:rPr>
+            </w:r>
+            <w:r>
+              <w:rPr>
+                <w:noProof/>
+                <w:webHidden/>
+              </w:rPr>
+              <w:fldChar w:fldCharType="separate"/>
+            </w:r>
+            <w:r>
+              <w:rPr>
+                <w:noProof/>
+                <w:webHidden/>
+              </w:rPr>
+              <w:t>8</w:t>
+            </w:r>
+            <w:r>
+              <w:rPr>
+                <w:noProof/>
+                <w:webHidden/>
+              </w:rPr>
+              <w:fldChar w:fldCharType="end"/>
+            </w:r>
+          </w:hyperlink>
+        </w:p>
+        <w:p>
+          <w:pPr>
+            <w:pStyle w:val="Verzeichnis2"/>
+            <w:tabs>
+              <w:tab w:val="left" w:pos="880"/>
+              <w:tab w:val="right" w:leader="dot" w:pos="9062"/>
+            </w:tabs>
+            <w:rPr>
+              <w:rFonts w:eastAsiaTheme="minorEastAsia"/>
+              <w:noProof/>
+              <w:lang w:eastAsia="de-DE"/>
+            </w:rPr>
+          </w:pPr>
+          <w:hyperlink w:anchor="_Toc61191663" w:history="1">
+            <w:r>
+              <w:rPr>
+                <w:rStyle w:val="Hyperlink"/>
+                <w:noProof/>
+              </w:rPr>
+              <w:t>2.6</w:t>
+            </w:r>
+            <w:r>
+              <w:rPr>
+                <w:rFonts w:eastAsiaTheme="minorEastAsia"/>
+                <w:noProof/>
+                <w:lang w:eastAsia="de-DE"/>
+              </w:rPr>
+              <w:tab/>
+            </w:r>
+            <w:r>
+              <w:rPr>
+                <w:rStyle w:val="Hyperlink"/>
+                <w:noProof/>
+              </w:rPr>
+              <w:t>Diashow (Feature)</w:t>
+            </w:r>
+            <w:r>
+              <w:rPr>
+                <w:noProof/>
+                <w:webHidden/>
+              </w:rPr>
+              <w:tab/>
+            </w:r>
+            <w:r>
+              <w:rPr>
+                <w:noProof/>
+                <w:webHidden/>
+              </w:rPr>
+              <w:fldChar w:fldCharType="begin"/>
+            </w:r>
+            <w:r>
+              <w:rPr>
+                <w:noProof/>
+                <w:webHidden/>
+              </w:rPr>
+              <w:instrText xml:space="preserve"> PAGEREF _Toc61191663 \h </w:instrText>
+            </w:r>
+            <w:r>
+              <w:rPr>
+                <w:noProof/>
+                <w:webHidden/>
+              </w:rPr>
+            </w:r>
+            <w:r>
+              <w:rPr>
+                <w:noProof/>
+                <w:webHidden/>
+              </w:rPr>
+              <w:fldChar w:fldCharType="separate"/>
+            </w:r>
+            <w:r>
+              <w:rPr>
+                <w:noProof/>
+                <w:webHidden/>
+              </w:rPr>
+              <w:t>9</w:t>
             </w:r>
             <w:r>
               <w:rPr>
@@ -653,7 +1169,7 @@
               <w:lang w:eastAsia="de-DE"/>
             </w:rPr>
           </w:pPr>
-          <w:hyperlink w:anchor="_Toc61058507" w:history="1">
+          <w:hyperlink w:anchor="_Toc61191664" w:history="1">
             <w:r>
               <w:rPr>
                 <w:rStyle w:val="Hyperlink"/>
@@ -697,7 +1213,7 @@
                 <w:noProof/>
                 <w:webHidden/>
               </w:rPr>
-              <w:instrText xml:space="preserve"> PAGEREF _Toc61058507 \h </w:instrText>
+              <w:instrText xml:space="preserve"> PAGEREF _Toc61191664 \h </w:instrText>
             </w:r>
             <w:r>
               <w:rPr>
@@ -717,7 +1233,7 @@
                 <w:noProof/>
                 <w:webHidden/>
               </w:rPr>
-              <w:t>6</w:t>
+              <w:t>10</w:t>
             </w:r>
             <w:r>
               <w:rPr>
@@ -741,7 +1257,7 @@
               <w:lang w:eastAsia="de-DE"/>
             </w:rPr>
           </w:pPr>
-          <w:hyperlink w:anchor="_Toc61058508" w:history="1">
+          <w:hyperlink w:anchor="_Toc61191665" w:history="1">
             <w:r>
               <w:rPr>
                 <w:rStyle w:val="Hyperlink"/>
@@ -785,7 +1301,7 @@
                 <w:noProof/>
                 <w:webHidden/>
               </w:rPr>
-              <w:instrText xml:space="preserve"> PAGEREF _Toc61058508 \h </w:instrText>
+              <w:instrText xml:space="preserve"> PAGEREF _Toc61191665 \h </w:instrText>
             </w:r>
             <w:r>
               <w:rPr>
@@ -805,7 +1321,7 @@
                 <w:noProof/>
                 <w:webHidden/>
               </w:rPr>
-              <w:t>7</w:t>
+              <w:t>11</w:t>
             </w:r>
             <w:r>
               <w:rPr>
@@ -824,10 +1340,12 @@
               <w:tab w:val="right" w:leader="dot" w:pos="9062"/>
             </w:tabs>
             <w:rPr>
+              <w:rFonts w:eastAsiaTheme="minorEastAsia"/>
               <w:noProof/>
+              <w:lang w:eastAsia="de-DE"/>
             </w:rPr>
           </w:pPr>
-          <w:hyperlink w:anchor="_Toc61058509" w:history="1">
+          <w:hyperlink w:anchor="_Toc61191666" w:history="1">
             <w:r>
               <w:rPr>
                 <w:rStyle w:val="Hyperlink"/>
@@ -837,7 +1355,9 @@
             </w:r>
             <w:r>
               <w:rPr>
-                <w:noProof/>
+                <w:rFonts w:eastAsiaTheme="minorEastAsia"/>
+                <w:noProof/>
+                <w:lang w:eastAsia="de-DE"/>
               </w:rPr>
               <w:tab/>
             </w:r>
@@ -867,7 +1387,7 @@
                 <w:noProof/>
                 <w:webHidden/>
               </w:rPr>
-              <w:instrText xml:space="preserve"> PAGEREF _Toc61058509 \h </w:instrText>
+              <w:instrText xml:space="preserve"> PAGEREF _Toc61191666 \h </w:instrText>
             </w:r>
             <w:r>
               <w:rPr>
@@ -887,7 +1407,7 @@
                 <w:noProof/>
                 <w:webHidden/>
               </w:rPr>
-              <w:t>7</w:t>
+              <w:t>11</w:t>
             </w:r>
             <w:r>
               <w:rPr>
@@ -906,10 +1426,12 @@
               <w:tab w:val="right" w:leader="dot" w:pos="9062"/>
             </w:tabs>
             <w:rPr>
+              <w:rFonts w:eastAsiaTheme="minorEastAsia"/>
               <w:noProof/>
+              <w:lang w:eastAsia="de-DE"/>
             </w:rPr>
           </w:pPr>
-          <w:hyperlink w:anchor="_Toc61058510" w:history="1">
+          <w:hyperlink w:anchor="_Toc61191667" w:history="1">
             <w:r>
               <w:rPr>
                 <w:rStyle w:val="Hyperlink"/>
@@ -919,7 +1441,9 @@
             </w:r>
             <w:r>
               <w:rPr>
-                <w:noProof/>
+                <w:rFonts w:eastAsiaTheme="minorEastAsia"/>
+                <w:noProof/>
+                <w:lang w:eastAsia="de-DE"/>
               </w:rPr>
               <w:tab/>
             </w:r>
@@ -949,7 +1473,7 @@
                 <w:noProof/>
                 <w:webHidden/>
               </w:rPr>
-              <w:instrText xml:space="preserve"> PAGEREF _Toc61058510 \h </w:instrText>
+              <w:instrText xml:space="preserve"> PAGEREF _Toc61191667 \h </w:instrText>
             </w:r>
             <w:r>
               <w:rPr>
@@ -969,7 +1493,7 @@
                 <w:noProof/>
                 <w:webHidden/>
               </w:rPr>
-              <w:t>7</w:t>
+              <w:t>11</w:t>
             </w:r>
             <w:r>
               <w:rPr>
@@ -988,10 +1512,12 @@
               <w:tab w:val="right" w:leader="dot" w:pos="9062"/>
             </w:tabs>
             <w:rPr>
+              <w:rFonts w:eastAsiaTheme="minorEastAsia"/>
               <w:noProof/>
+              <w:lang w:eastAsia="de-DE"/>
             </w:rPr>
           </w:pPr>
-          <w:hyperlink w:anchor="_Toc61058511" w:history="1">
+          <w:hyperlink w:anchor="_Toc61191668" w:history="1">
             <w:r>
               <w:rPr>
                 <w:rStyle w:val="Hyperlink"/>
@@ -1001,7 +1527,9 @@
             </w:r>
             <w:r>
               <w:rPr>
-                <w:noProof/>
+                <w:rFonts w:eastAsiaTheme="minorEastAsia"/>
+                <w:noProof/>
+                <w:lang w:eastAsia="de-DE"/>
               </w:rPr>
               <w:tab/>
             </w:r>
@@ -1031,7 +1559,7 @@
                 <w:noProof/>
                 <w:webHidden/>
               </w:rPr>
-              <w:instrText xml:space="preserve"> PAGEREF _Toc61058511 \h </w:instrText>
+              <w:instrText xml:space="preserve"> PAGEREF _Toc61191668 \h </w:instrText>
             </w:r>
             <w:r>
               <w:rPr>
@@ -1051,7 +1579,7 @@
                 <w:noProof/>
                 <w:webHidden/>
               </w:rPr>
-              <w:t>7</w:t>
+              <w:t>11</w:t>
             </w:r>
             <w:r>
               <w:rPr>
@@ -1075,7 +1603,7 @@
               <w:lang w:eastAsia="de-DE"/>
             </w:rPr>
           </w:pPr>
-          <w:hyperlink w:anchor="_Toc61058512" w:history="1">
+          <w:hyperlink w:anchor="_Toc61191669" w:history="1">
             <w:r>
               <w:rPr>
                 <w:rStyle w:val="Hyperlink"/>
@@ -1119,7 +1647,7 @@
                 <w:noProof/>
                 <w:webHidden/>
               </w:rPr>
-              <w:instrText xml:space="preserve"> PAGEREF _Toc61058512 \h </w:instrText>
+              <w:instrText xml:space="preserve"> PAGEREF _Toc61191669 \h </w:instrText>
             </w:r>
             <w:r>
               <w:rPr>
@@ -1139,7 +1667,7 @@
                 <w:noProof/>
                 <w:webHidden/>
               </w:rPr>
-              <w:t>8</w:t>
+              <w:t>12</w:t>
             </w:r>
             <w:r>
               <w:rPr>
@@ -1409,7 +1937,7 @@
           <w:rFonts w:ascii="Arial" w:hAnsi="Arial" w:cs="Arial"/>
         </w:rPr>
       </w:pPr>
-      <w:bookmarkStart w:id="0" w:name="_Toc61058505"/>
+      <w:bookmarkStart w:id="0" w:name="_Toc61191656"/>
       <w:r>
         <w:rPr>
           <w:rFonts w:ascii="Arial" w:hAnsi="Arial" w:cs="Arial"/>
@@ -1491,7 +2019,7 @@
           <w:rFonts w:ascii="Arial" w:hAnsi="Arial" w:cs="Arial"/>
         </w:rPr>
       </w:pPr>
-      <w:bookmarkStart w:id="1" w:name="_Toc61058506"/>
+      <w:bookmarkStart w:id="1" w:name="_Toc61191657"/>
       <w:r>
         <w:rPr>
           <w:rFonts w:ascii="Arial" w:hAnsi="Arial" w:cs="Arial"/>
@@ -1526,9 +2054,11 @@
       <w:pPr>
         <w:pStyle w:val="berschrift2"/>
       </w:pPr>
+      <w:bookmarkStart w:id="2" w:name="_Toc61191658"/>
       <w:r>
         <w:t>Login/Registration</w:t>
       </w:r>
+      <w:bookmarkEnd w:id="2"/>
     </w:p>
     <w:p/>
     <w:p>
@@ -1563,21 +2093,7 @@
         <w:rPr>
           <w:rFonts w:ascii="Arial" w:hAnsi="Arial" w:cs="Arial"/>
         </w:rPr>
-        <w:t xml:space="preserve"> (Abbildung </w:t>
-      </w:r>
-      <w:proofErr w:type="gramStart"/>
-      <w:r>
-        <w:rPr>
-          <w:rFonts w:ascii="Arial" w:hAnsi="Arial" w:cs="Arial"/>
-        </w:rPr>
-        <w:t>_ :</w:t>
-      </w:r>
-      <w:proofErr w:type="gramEnd"/>
-      <w:r>
-        <w:rPr>
-          <w:rFonts w:ascii="Arial" w:hAnsi="Arial" w:cs="Arial"/>
-        </w:rPr>
-        <w:t xml:space="preserve"> Login-Bereich)</w:t>
+        <w:t xml:space="preserve"> (Abbildung _ : Login-Bereich)</w:t>
       </w:r>
     </w:p>
     <w:p>
@@ -1642,27 +2158,14 @@
       <w:r>
         <w:t xml:space="preserve">Abbildung </w:t>
       </w:r>
-      <w:r>
-        <w:fldChar w:fldCharType="begin"/>
-      </w:r>
-      <w:r>
-        <w:instrText xml:space="preserve"> SEQ Abbildung \* ARABIC </w:instrText>
-      </w:r>
-      <w:r>
-        <w:fldChar w:fldCharType="separate"/>
-      </w:r>
-      <w:r>
-        <w:rPr>
-          <w:noProof/>
-        </w:rPr>
-        <w:t>1</w:t>
-      </w:r>
-      <w:r>
-        <w:rPr>
-          <w:noProof/>
-        </w:rPr>
-        <w:fldChar w:fldCharType="end"/>
-      </w:r>
+      <w:fldSimple w:instr=" SEQ Abbildung \* ARABIC ">
+        <w:r>
+          <w:rPr>
+            <w:noProof/>
+          </w:rPr>
+          <w:t>1</w:t>
+        </w:r>
+      </w:fldSimple>
       <w:r>
         <w:t xml:space="preserve">  Login-Bereich</w:t>
       </w:r>
@@ -1722,9 +2225,11 @@
       <w:pPr>
         <w:pStyle w:val="berschrift2"/>
       </w:pPr>
+      <w:bookmarkStart w:id="3" w:name="_Toc61191659"/>
       <w:r>
         <w:t>Persönliche Gallery</w:t>
       </w:r>
+      <w:bookmarkEnd w:id="3"/>
     </w:p>
     <w:p/>
     <w:p>
@@ -1757,13 +2262,7 @@
         <w:rPr>
           <w:rFonts w:ascii="Arial" w:hAnsi="Arial" w:cs="Arial"/>
         </w:rPr>
-        <w:t xml:space="preserve"> </w:t>
-      </w:r>
-      <w:r>
-        <w:rPr>
-          <w:rFonts w:ascii="Arial" w:hAnsi="Arial" w:cs="Arial"/>
-        </w:rPr>
-        <w:t>Für die Anwendungsdokumentation wurde ein Nutzer „</w:t>
+        <w:t xml:space="preserve"> Für die Anwendungsdokumentation wurde ein Nutzer „</w:t>
       </w:r>
       <w:proofErr w:type="spellStart"/>
       <w:r>
@@ -1852,14 +2351,30 @@
       <w:r>
         <w:t xml:space="preserve">Abbildung </w:t>
       </w:r>
-      <w:fldSimple w:instr=" SEQ Abbildung \* ARABIC ">
-        <w:r>
-          <w:rPr>
-            <w:noProof/>
-          </w:rPr>
-          <w:t>2</w:t>
-        </w:r>
-      </w:fldSimple>
+      <w:r>
+        <w:fldChar w:fldCharType="begin"/>
+      </w:r>
+      <w:r>
+        <w:instrText xml:space="preserve"> SE</w:instrText>
+      </w:r>
+      <w:r>
+        <w:instrText xml:space="preserve">Q Abbildung \* ARABIC </w:instrText>
+      </w:r>
+      <w:r>
+        <w:fldChar w:fldCharType="separate"/>
+      </w:r>
+      <w:r>
+        <w:rPr>
+          <w:noProof/>
+        </w:rPr>
+        <w:t>2</w:t>
+      </w:r>
+      <w:r>
+        <w:rPr>
+          <w:noProof/>
+        </w:rPr>
+        <w:fldChar w:fldCharType="end"/>
+      </w:r>
       <w:r>
         <w:t xml:space="preserve"> persönliche</w:t>
       </w:r>
@@ -1882,21 +2397,7 @@
         <w:rPr>
           <w:rFonts w:ascii="Arial" w:hAnsi="Arial" w:cs="Arial"/>
         </w:rPr>
-        <w:t xml:space="preserve">In der Persönlichen Gallery sieht der Nutzer die zuerst hinzugefügten Bilder erscheinen als erstes. Unter jedem Bild </w:t>
-      </w:r>
-      <w:proofErr w:type="gramStart"/>
-      <w:r>
-        <w:rPr>
-          <w:rFonts w:ascii="Arial" w:hAnsi="Arial" w:cs="Arial"/>
-        </w:rPr>
-        <w:t>steht</w:t>
-      </w:r>
-      <w:proofErr w:type="gramEnd"/>
-      <w:r>
-        <w:rPr>
-          <w:rFonts w:ascii="Arial" w:hAnsi="Arial" w:cs="Arial"/>
-        </w:rPr>
-        <w:t xml:space="preserve"> der Dateiname und das Datum wann dieses Bild erstellt/geschossen wurde. Mithilfe von </w:t>
+        <w:t xml:space="preserve">In der Persönlichen Gallery sieht der Nutzer die zuerst hinzugefügten Bilder erscheinen als erstes. Unter jedem Bild steht der Dateiname und das Datum wann dieses Bild erstellt/geschossen wurde. Mithilfe von </w:t>
       </w:r>
       <w:proofErr w:type="spellStart"/>
       <w:r>
@@ -1932,9 +2433,11 @@
       <w:pPr>
         <w:pStyle w:val="berschrift2"/>
       </w:pPr>
+      <w:bookmarkStart w:id="4" w:name="_Toc61191660"/>
       <w:r>
         <w:t>Bilder bestellen &amp; kommentieren</w:t>
       </w:r>
+      <w:bookmarkEnd w:id="4"/>
     </w:p>
     <w:p/>
     <w:p>
@@ -1949,21 +2452,7 @@
         <w:rPr>
           <w:rFonts w:ascii="Arial" w:hAnsi="Arial" w:cs="Arial"/>
         </w:rPr>
-        <w:t xml:space="preserve">Klickt der Nutzer auf das Bild in der Gallery gelangt er zum Kommentar- und Bestellbereich </w:t>
-      </w:r>
-      <w:proofErr w:type="gramStart"/>
-      <w:r>
-        <w:rPr>
-          <w:rFonts w:ascii="Arial" w:hAnsi="Arial" w:cs="Arial"/>
-        </w:rPr>
-        <w:t>des Bilder</w:t>
-      </w:r>
-      <w:proofErr w:type="gramEnd"/>
-      <w:r>
-        <w:rPr>
-          <w:rFonts w:ascii="Arial" w:hAnsi="Arial" w:cs="Arial"/>
-        </w:rPr>
-        <w:t xml:space="preserve"> (siehe Abbildung _</w:t>
+        <w:t>Klickt der Nutzer auf das Bild in der Gallery gelangt er zum Kommentar- und Bestellbereich des Bilder (siehe Abbildung _</w:t>
       </w:r>
       <w:r>
         <w:rPr>
@@ -1983,19 +2472,11 @@
         </w:rPr>
         <w:t xml:space="preserve"> In dieser Sektion kann der Nutzer eine beliebige Anzahl an Bilder in drei Formaten bestellen. Unter dem Bestellfeld (siehe Abbildung </w:t>
       </w:r>
-      <w:proofErr w:type="gramStart"/>
-      <w:r>
-        <w:rPr>
-          <w:rFonts w:ascii="Arial" w:hAnsi="Arial" w:cs="Arial"/>
-        </w:rPr>
-        <w:t>_ :</w:t>
-      </w:r>
-      <w:proofErr w:type="gramEnd"/>
-      <w:r>
-        <w:rPr>
-          <w:rFonts w:ascii="Arial" w:hAnsi="Arial" w:cs="Arial"/>
-        </w:rPr>
-        <w:t xml:space="preserve"> grüner Bereich)</w:t>
+      <w:r>
+        <w:rPr>
+          <w:rFonts w:ascii="Arial" w:hAnsi="Arial" w:cs="Arial"/>
+        </w:rPr>
+        <w:t>_ : grüner Bereich)</w:t>
       </w:r>
       <w:r>
         <w:rPr>
@@ -2249,14 +2730,27 @@
       <w:r>
         <w:t xml:space="preserve">Abbildung </w:t>
       </w:r>
-      <w:fldSimple w:instr=" SEQ Abbildung \* ARABIC ">
-        <w:r>
-          <w:rPr>
-            <w:noProof/>
-          </w:rPr>
-          <w:t>3</w:t>
-        </w:r>
-      </w:fldSimple>
+      <w:r>
+        <w:fldChar w:fldCharType="begin"/>
+      </w:r>
+      <w:r>
+        <w:instrText xml:space="preserve"> SEQ Abbildung \* ARABIC </w:instrText>
+      </w:r>
+      <w:r>
+        <w:fldChar w:fldCharType="separate"/>
+      </w:r>
+      <w:r>
+        <w:rPr>
+          <w:noProof/>
+        </w:rPr>
+        <w:t>3</w:t>
+      </w:r>
+      <w:r>
+        <w:rPr>
+          <w:noProof/>
+        </w:rPr>
+        <w:fldChar w:fldCharType="end"/>
+      </w:r>
       <w:r>
         <w:t xml:space="preserve"> Kommentar- und Bestellbereich</w:t>
       </w:r>
@@ -2282,9 +2776,11 @@
       <w:pPr>
         <w:pStyle w:val="berschrift2"/>
       </w:pPr>
+      <w:bookmarkStart w:id="5" w:name="_Toc61191661"/>
       <w:r>
         <w:t>Orders</w:t>
       </w:r>
+      <w:bookmarkEnd w:id="5"/>
     </w:p>
     <w:p/>
     <w:p>
@@ -2408,14 +2904,27 @@
       <w:r>
         <w:t xml:space="preserve">Abbildung </w:t>
       </w:r>
-      <w:fldSimple w:instr=" SEQ Abbildung \* ARABIC ">
-        <w:r>
-          <w:rPr>
-            <w:noProof/>
-          </w:rPr>
-          <w:t>4</w:t>
-        </w:r>
-      </w:fldSimple>
+      <w:r>
+        <w:fldChar w:fldCharType="begin"/>
+      </w:r>
+      <w:r>
+        <w:instrText xml:space="preserve"> SEQ Abbildung \* ARABIC </w:instrText>
+      </w:r>
+      <w:r>
+        <w:fldChar w:fldCharType="separate"/>
+      </w:r>
+      <w:r>
+        <w:rPr>
+          <w:noProof/>
+        </w:rPr>
+        <w:t>4</w:t>
+      </w:r>
+      <w:r>
+        <w:rPr>
+          <w:noProof/>
+        </w:rPr>
+        <w:fldChar w:fldCharType="end"/>
+      </w:r>
       <w:r>
         <w:t xml:space="preserve"> Bestellübersicht</w:t>
       </w:r>
@@ -2425,9 +2934,11 @@
       <w:pPr>
         <w:pStyle w:val="berschrift2"/>
       </w:pPr>
+      <w:bookmarkStart w:id="6" w:name="_Toc61191662"/>
       <w:r>
         <w:t>Upload</w:t>
       </w:r>
+      <w:bookmarkEnd w:id="6"/>
     </w:p>
     <w:p/>
     <w:p>
@@ -2442,28 +2953,23 @@
         <w:rPr>
           <w:rFonts w:ascii="Arial" w:hAnsi="Arial" w:cs="Arial"/>
         </w:rPr>
-        <w:t xml:space="preserve">Hier kann der Nutzer seine Bilder </w:t>
-      </w:r>
-      <w:proofErr w:type="gramStart"/>
-      <w:r>
-        <w:rPr>
-          <w:rFonts w:ascii="Arial" w:hAnsi="Arial" w:cs="Arial"/>
-        </w:rPr>
-        <w:t>hochladen</w:t>
-      </w:r>
-      <w:r>
-        <w:rPr>
-          <w:rFonts w:ascii="Arial" w:hAnsi="Arial" w:cs="Arial"/>
-        </w:rPr>
-        <w:t>(</w:t>
-      </w:r>
-      <w:proofErr w:type="gramEnd"/>
-      <w:r>
-        <w:rPr>
-          <w:rFonts w:ascii="Arial" w:hAnsi="Arial" w:cs="Arial"/>
-        </w:rPr>
-        <w:t>siehe Abbildung _: Upload) . Die Bilder können nur einzeln hochgeladen werden. Diese erscheinen dann in der Persönlichen Gallery.</w:t>
-      </w:r>
+        <w:t>Hier kann der Nutzer seine Bilder hochladen</w:t>
+      </w:r>
+      <w:r>
+        <w:rPr>
+          <w:rFonts w:ascii="Arial" w:hAnsi="Arial" w:cs="Arial"/>
+        </w:rPr>
+        <w:t>(siehe Abbildung _: Upload) . Die Bilder können nur einzeln hochgeladen werden. Diese erscheinen dann in der Persönlichen Gallery.</w:t>
+      </w:r>
+    </w:p>
+    <w:p>
+      <w:pPr>
+        <w:spacing w:line="360" w:lineRule="auto"/>
+        <w:jc w:val="both"/>
+        <w:rPr>
+          <w:rFonts w:ascii="Arial" w:hAnsi="Arial" w:cs="Arial"/>
+        </w:rPr>
+      </w:pPr>
     </w:p>
     <w:p>
       <w:pPr>
@@ -2523,14 +3029,27 @@
       <w:r>
         <w:t xml:space="preserve">Abbildung </w:t>
       </w:r>
-      <w:fldSimple w:instr=" SEQ Abbildung \* ARABIC ">
-        <w:r>
-          <w:rPr>
-            <w:noProof/>
-          </w:rPr>
-          <w:t>5</w:t>
-        </w:r>
-      </w:fldSimple>
+      <w:r>
+        <w:fldChar w:fldCharType="begin"/>
+      </w:r>
+      <w:r>
+        <w:instrText xml:space="preserve"> SEQ Abbildung \* ARABIC </w:instrText>
+      </w:r>
+      <w:r>
+        <w:fldChar w:fldCharType="separate"/>
+      </w:r>
+      <w:r>
+        <w:rPr>
+          <w:noProof/>
+        </w:rPr>
+        <w:t>5</w:t>
+      </w:r>
+      <w:r>
+        <w:rPr>
+          <w:noProof/>
+        </w:rPr>
+        <w:fldChar w:fldCharType="end"/>
+      </w:r>
       <w:r>
         <w:t xml:space="preserve"> Upload</w:t>
       </w:r>
@@ -2555,25 +3074,18 @@
     </w:p>
     <w:p>
       <w:pPr>
-        <w:spacing w:line="360" w:lineRule="auto"/>
-        <w:jc w:val="both"/>
-        <w:rPr>
-          <w:rFonts w:ascii="Arial" w:hAnsi="Arial" w:cs="Arial"/>
-        </w:rPr>
-      </w:pPr>
-    </w:p>
-    <w:p>
-      <w:pPr>
         <w:pStyle w:val="berschrift2"/>
         <w:rPr>
           <w:sz w:val="32"/>
           <w:szCs w:val="32"/>
         </w:rPr>
       </w:pPr>
+      <w:bookmarkStart w:id="7" w:name="_Toc61191663"/>
       <w:r>
         <w:lastRenderedPageBreak/>
         <w:t>Diashow (Feature)</w:t>
       </w:r>
+      <w:bookmarkEnd w:id="7"/>
     </w:p>
     <w:p>
       <w:pPr>
@@ -2632,7 +3144,7 @@
           <w:rFonts w:ascii="Arial" w:hAnsi="Arial" w:cs="Arial"/>
         </w:rPr>
       </w:pPr>
-      <w:bookmarkStart w:id="2" w:name="_Toc61058507"/>
+      <w:bookmarkStart w:id="8" w:name="_Toc61191664"/>
       <w:r>
         <w:rPr>
           <w:rFonts w:ascii="Arial" w:hAnsi="Arial" w:cs="Arial"/>
@@ -2640,7 +3152,7 @@
         <w:lastRenderedPageBreak/>
         <w:t>Dokumentation des Betriebs</w:t>
       </w:r>
-      <w:bookmarkEnd w:id="2"/>
+      <w:bookmarkEnd w:id="8"/>
     </w:p>
     <w:p>
       <w:pPr>
@@ -2670,35 +3182,27 @@
           <w:rFonts w:ascii="Arial" w:hAnsi="Arial" w:cs="Arial"/>
         </w:rPr>
       </w:pPr>
-      <w:bookmarkStart w:id="3" w:name="_Toc61058508"/>
+      <w:bookmarkStart w:id="9" w:name="_Toc61191665"/>
       <w:r>
         <w:rPr>
           <w:rFonts w:ascii="Arial" w:hAnsi="Arial" w:cs="Arial"/>
         </w:rPr>
         <w:lastRenderedPageBreak/>
-        <w:t xml:space="preserve">Kurzbeschreibung </w:t>
-      </w:r>
-      <w:proofErr w:type="gramStart"/>
-      <w:r>
-        <w:rPr>
-          <w:rFonts w:ascii="Arial" w:hAnsi="Arial" w:cs="Arial"/>
-        </w:rPr>
-        <w:t>des Beiträge</w:t>
-      </w:r>
-      <w:proofErr w:type="gramEnd"/>
-      <w:r>
-        <w:rPr>
-          <w:rFonts w:ascii="Arial" w:hAnsi="Arial" w:cs="Arial"/>
-        </w:rPr>
-        <w:t xml:space="preserve"> zur Projektumsetzung</w:t>
-      </w:r>
-      <w:bookmarkEnd w:id="3"/>
-    </w:p>
+        <w:t>Kurzbeschreibung des Beiträge zur Projektumsetzung</w:t>
+      </w:r>
+      <w:bookmarkEnd w:id="9"/>
+    </w:p>
+    <w:p>
+      <w:r>
+        <w:t xml:space="preserve">In diesem Kapitel werden die Einzelleistungen der jeweiligen Gruppenmitgliedern beschrieben. </w:t>
+      </w:r>
+    </w:p>
+    <w:p/>
     <w:p>
       <w:pPr>
         <w:pStyle w:val="berschrift2"/>
       </w:pPr>
-      <w:bookmarkStart w:id="4" w:name="_Toc61058509"/>
+      <w:bookmarkStart w:id="10" w:name="_Toc61191666"/>
       <w:r>
         <w:t xml:space="preserve">Rudolf </w:t>
       </w:r>
@@ -2706,9 +3210,88 @@
       <w:r>
         <w:t>Gaab</w:t>
       </w:r>
-      <w:bookmarkEnd w:id="4"/>
+      <w:bookmarkEnd w:id="10"/>
       <w:proofErr w:type="spellEnd"/>
     </w:p>
+    <w:p/>
+    <w:p>
+      <w:pPr>
+        <w:spacing w:line="360" w:lineRule="auto"/>
+        <w:jc w:val="both"/>
+        <w:rPr>
+          <w:rFonts w:ascii="Arial" w:hAnsi="Arial" w:cs="Arial"/>
+        </w:rPr>
+      </w:pPr>
+      <w:r>
+        <w:rPr>
+          <w:rFonts w:ascii="Arial" w:hAnsi="Arial" w:cs="Arial"/>
+        </w:rPr>
+        <w:t xml:space="preserve">Ich für meinen Teil habe mich Hauptsächlich um die Gestaltung und Einbindung der Templates in Go gekümmert. </w:t>
+      </w:r>
+      <w:r>
+        <w:rPr>
+          <w:rFonts w:ascii="Arial" w:hAnsi="Arial" w:cs="Arial"/>
+        </w:rPr>
+        <w:t>Die Templates sind im HTML (</w:t>
+      </w:r>
+      <w:r>
+        <w:rPr>
+          <w:rFonts w:ascii="Arial" w:hAnsi="Arial" w:cs="Arial"/>
+        </w:rPr>
+        <w:t>Hypertext Markup Language</w:t>
+      </w:r>
+      <w:r>
+        <w:rPr>
+          <w:rFonts w:ascii="Arial" w:hAnsi="Arial" w:cs="Arial"/>
+        </w:rPr>
+        <w:t xml:space="preserve">) Format gehalten, so ist auch der Aufbau. Die einzelnen HTML Komponenten wurde mithilfe von CSS </w:t>
+      </w:r>
+      <w:r>
+        <w:rPr>
+          <w:rFonts w:ascii="Arial" w:hAnsi="Arial" w:cs="Arial"/>
+        </w:rPr>
+        <w:t>(</w:t>
+      </w:r>
+      <w:r>
+        <w:rPr>
+          <w:rFonts w:ascii="Arial" w:hAnsi="Arial" w:cs="Arial"/>
+          <w:shd w:val="clear" w:color="auto" w:fill="FFFFFF"/>
+        </w:rPr>
+        <w:t>Cascading Style Sheets</w:t>
+      </w:r>
+      <w:r>
+        <w:rPr>
+          <w:rFonts w:ascii="Arial" w:hAnsi="Arial" w:cs="Arial"/>
+          <w:shd w:val="clear" w:color="auto" w:fill="FFFFFF"/>
+        </w:rPr>
+        <w:t>)</w:t>
+      </w:r>
+      <w:r>
+        <w:rPr>
+          <w:rFonts w:ascii="Arial" w:hAnsi="Arial" w:cs="Arial"/>
+          <w:shd w:val="clear" w:color="auto" w:fill="FFFFFF"/>
+        </w:rPr>
+        <w:t xml:space="preserve"> </w:t>
+      </w:r>
+      <w:r>
+        <w:rPr>
+          <w:rFonts w:ascii="Arial" w:hAnsi="Arial" w:cs="Arial"/>
+        </w:rPr>
+        <w:t>gestaltet</w:t>
+      </w:r>
+      <w:r>
+        <w:rPr>
+          <w:rFonts w:ascii="Arial" w:hAnsi="Arial" w:cs="Arial"/>
+        </w:rPr>
+        <w:t>.</w:t>
+      </w:r>
+      <w:r>
+        <w:rPr>
+          <w:rFonts w:ascii="Arial" w:hAnsi="Arial" w:cs="Arial"/>
+        </w:rPr>
+        <w:t xml:space="preserve"> Die einzelnen Templates haben einen einheitlichen Style und auf jeder Seite soll die Navigationsleiste zum einfachen navigieren enthalten sein.</w:t>
+      </w:r>
+    </w:p>
     <w:p>
       <w:r>
         <w:t>A</w:t>
@@ -2718,11 +3301,11 @@
       <w:pPr>
         <w:pStyle w:val="berschrift2"/>
       </w:pPr>
-      <w:bookmarkStart w:id="5" w:name="_Toc61058510"/>
+      <w:bookmarkStart w:id="11" w:name="_Toc61191667"/>
       <w:r>
         <w:t>Johannes Weis</w:t>
       </w:r>
-      <w:bookmarkEnd w:id="5"/>
+      <w:bookmarkEnd w:id="11"/>
     </w:p>
     <w:p>
       <w:r>
@@ -2733,7 +3316,7 @@
       <w:pPr>
         <w:pStyle w:val="berschrift2"/>
       </w:pPr>
-      <w:bookmarkStart w:id="6" w:name="_Toc61058511"/>
+      <w:bookmarkStart w:id="12" w:name="_Toc61191668"/>
       <w:r>
         <w:t xml:space="preserve">Yannis </w:t>
       </w:r>
@@ -2741,7 +3324,7 @@
       <w:r>
         <w:t>Luithle</w:t>
       </w:r>
-      <w:bookmarkEnd w:id="6"/>
+      <w:bookmarkEnd w:id="12"/>
       <w:proofErr w:type="spellEnd"/>
     </w:p>
     <w:p>
@@ -2774,7 +3357,7 @@
           <w:rFonts w:ascii="Arial" w:hAnsi="Arial" w:cs="Arial"/>
         </w:rPr>
       </w:pPr>
-      <w:bookmarkStart w:id="7" w:name="_Toc61058512"/>
+      <w:bookmarkStart w:id="13" w:name="_Toc61191669"/>
       <w:r>
         <w:rPr>
           <w:rFonts w:ascii="Arial" w:hAnsi="Arial" w:cs="Arial"/>
@@ -2782,7 +3365,7 @@
         <w:lastRenderedPageBreak/>
         <w:t>Quellen</w:t>
       </w:r>
-      <w:bookmarkEnd w:id="7"/>
+      <w:bookmarkEnd w:id="13"/>
     </w:p>
     <w:p>
       <w:pPr>

</xml_diff>

<commit_message>
update Doku. Betrieb und Eigenleistung geschrieben
</commit_message>
<xml_diff>
--- a/Photoserver_Dokumentation.docx
+++ b/Photoserver_Dokumentation.docx
@@ -146,7 +146,6 @@
           <w:szCs w:val="60"/>
         </w:rPr>
       </w:pPr>
-      <w:proofErr w:type="spellStart"/>
       <w:r>
         <w:rPr>
           <w:rFonts w:ascii="Arial" w:hAnsi="Arial" w:cs="Arial"/>
@@ -155,18 +154,7 @@
           <w:sz w:val="60"/>
           <w:szCs w:val="60"/>
         </w:rPr>
-        <w:t>Photo</w:t>
-      </w:r>
-      <w:proofErr w:type="spellEnd"/>
-      <w:r>
-        <w:rPr>
-          <w:rFonts w:ascii="Arial" w:hAnsi="Arial" w:cs="Arial"/>
-          <w:b/>
-          <w:bCs/>
-          <w:sz w:val="60"/>
-          <w:szCs w:val="60"/>
-        </w:rPr>
-        <w:t>-Server</w:t>
+        <w:t>Photo-Server</w:t>
       </w:r>
     </w:p>
     <w:p>
@@ -356,42 +344,8 @@
           <w:sz w:val="40"/>
           <w:szCs w:val="40"/>
         </w:rPr>
-        <w:t xml:space="preserve">Rudolf </w:t>
-      </w:r>
-      <w:proofErr w:type="spellStart"/>
-      <w:r>
-        <w:rPr>
-          <w:rFonts w:ascii="Arial" w:hAnsi="Arial" w:cs="Arial"/>
-          <w:b/>
-          <w:bCs/>
-          <w:sz w:val="40"/>
-          <w:szCs w:val="40"/>
-        </w:rPr>
-        <w:t>Gaab</w:t>
-      </w:r>
-      <w:proofErr w:type="spellEnd"/>
-      <w:r>
-        <w:rPr>
-          <w:rFonts w:ascii="Arial" w:hAnsi="Arial" w:cs="Arial"/>
-          <w:b/>
-          <w:bCs/>
-          <w:sz w:val="40"/>
-          <w:szCs w:val="40"/>
-        </w:rPr>
-        <w:t xml:space="preserve">, Johannes Weis, Yannis </w:t>
-      </w:r>
-      <w:proofErr w:type="spellStart"/>
-      <w:r>
-        <w:rPr>
-          <w:rFonts w:ascii="Arial" w:hAnsi="Arial" w:cs="Arial"/>
-          <w:b/>
-          <w:bCs/>
-          <w:sz w:val="40"/>
-          <w:szCs w:val="40"/>
-        </w:rPr>
-        <w:t>Luithle</w:t>
-      </w:r>
-      <w:proofErr w:type="spellEnd"/>
+        <w:t>Rudolf Gaab, Johannes Weis, Yannis Luithle</w:t>
+      </w:r>
     </w:p>
     <w:p>
       <w:pPr>
@@ -477,7 +431,7 @@
             </w:rPr>
             <w:fldChar w:fldCharType="separate"/>
           </w:r>
-          <w:hyperlink w:anchor="_Toc61191656" w:history="1">
+          <w:hyperlink w:anchor="_Toc61204615" w:history="1">
             <w:r>
               <w:rPr>
                 <w:rStyle w:val="Hyperlink"/>
@@ -521,7 +475,7 @@
                 <w:noProof/>
                 <w:webHidden/>
               </w:rPr>
-              <w:instrText xml:space="preserve"> PAGEREF _Toc61191656 \h </w:instrText>
+              <w:instrText xml:space="preserve"> PAGEREF _Toc61204615 \h </w:instrText>
             </w:r>
             <w:r>
               <w:rPr>
@@ -565,7 +519,7 @@
               <w:lang w:eastAsia="de-DE"/>
             </w:rPr>
           </w:pPr>
-          <w:hyperlink w:anchor="_Toc61191657" w:history="1">
+          <w:hyperlink w:anchor="_Toc61204616" w:history="1">
             <w:r>
               <w:rPr>
                 <w:rStyle w:val="Hyperlink"/>
@@ -609,7 +563,7 @@
                 <w:noProof/>
                 <w:webHidden/>
               </w:rPr>
-              <w:instrText xml:space="preserve"> PAGEREF _Toc61191657 \h </w:instrText>
+              <w:instrText xml:space="preserve"> PAGEREF _Toc61204616 \h </w:instrText>
             </w:r>
             <w:r>
               <w:rPr>
@@ -653,7 +607,7 @@
               <w:lang w:eastAsia="de-DE"/>
             </w:rPr>
           </w:pPr>
-          <w:hyperlink w:anchor="_Toc61191658" w:history="1">
+          <w:hyperlink w:anchor="_Toc61204617" w:history="1">
             <w:r>
               <w:rPr>
                 <w:rStyle w:val="Hyperlink"/>
@@ -695,7 +649,7 @@
                 <w:noProof/>
                 <w:webHidden/>
               </w:rPr>
-              <w:instrText xml:space="preserve"> PAGEREF _Toc61191658 \h </w:instrText>
+              <w:instrText xml:space="preserve"> PAGEREF _Toc61204617 \h </w:instrText>
             </w:r>
             <w:r>
               <w:rPr>
@@ -739,7 +693,7 @@
               <w:lang w:eastAsia="de-DE"/>
             </w:rPr>
           </w:pPr>
-          <w:hyperlink w:anchor="_Toc61191659" w:history="1">
+          <w:hyperlink w:anchor="_Toc61204618" w:history="1">
             <w:r>
               <w:rPr>
                 <w:rStyle w:val="Hyperlink"/>
@@ -781,7 +735,7 @@
                 <w:noProof/>
                 <w:webHidden/>
               </w:rPr>
-              <w:instrText xml:space="preserve"> PAGEREF _Toc61191659 \h </w:instrText>
+              <w:instrText xml:space="preserve"> PAGEREF _Toc61204618 \h </w:instrText>
             </w:r>
             <w:r>
               <w:rPr>
@@ -825,7 +779,7 @@
               <w:lang w:eastAsia="de-DE"/>
             </w:rPr>
           </w:pPr>
-          <w:hyperlink w:anchor="_Toc61191660" w:history="1">
+          <w:hyperlink w:anchor="_Toc61204619" w:history="1">
             <w:r>
               <w:rPr>
                 <w:rStyle w:val="Hyperlink"/>
@@ -867,7 +821,7 @@
                 <w:noProof/>
                 <w:webHidden/>
               </w:rPr>
-              <w:instrText xml:space="preserve"> PAGEREF _Toc61191660 \h </w:instrText>
+              <w:instrText xml:space="preserve"> PAGEREF _Toc61204619 \h </w:instrText>
             </w:r>
             <w:r>
               <w:rPr>
@@ -911,7 +865,7 @@
               <w:lang w:eastAsia="de-DE"/>
             </w:rPr>
           </w:pPr>
-          <w:hyperlink w:anchor="_Toc61191661" w:history="1">
+          <w:hyperlink w:anchor="_Toc61204620" w:history="1">
             <w:r>
               <w:rPr>
                 <w:rStyle w:val="Hyperlink"/>
@@ -953,7 +907,7 @@
                 <w:noProof/>
                 <w:webHidden/>
               </w:rPr>
-              <w:instrText xml:space="preserve"> PAGEREF _Toc61191661 \h </w:instrText>
+              <w:instrText xml:space="preserve"> PAGEREF _Toc61204620 \h </w:instrText>
             </w:r>
             <w:r>
               <w:rPr>
@@ -997,7 +951,7 @@
               <w:lang w:eastAsia="de-DE"/>
             </w:rPr>
           </w:pPr>
-          <w:hyperlink w:anchor="_Toc61191662" w:history="1">
+          <w:hyperlink w:anchor="_Toc61204621" w:history="1">
             <w:r>
               <w:rPr>
                 <w:rStyle w:val="Hyperlink"/>
@@ -1039,7 +993,7 @@
                 <w:noProof/>
                 <w:webHidden/>
               </w:rPr>
-              <w:instrText xml:space="preserve"> PAGEREF _Toc61191662 \h </w:instrText>
+              <w:instrText xml:space="preserve"> PAGEREF _Toc61204621 \h </w:instrText>
             </w:r>
             <w:r>
               <w:rPr>
@@ -1083,7 +1037,7 @@
               <w:lang w:eastAsia="de-DE"/>
             </w:rPr>
           </w:pPr>
-          <w:hyperlink w:anchor="_Toc61191663" w:history="1">
+          <w:hyperlink w:anchor="_Toc61204622" w:history="1">
             <w:r>
               <w:rPr>
                 <w:rStyle w:val="Hyperlink"/>
@@ -1125,7 +1079,7 @@
                 <w:noProof/>
                 <w:webHidden/>
               </w:rPr>
-              <w:instrText xml:space="preserve"> PAGEREF _Toc61191663 \h </w:instrText>
+              <w:instrText xml:space="preserve"> PAGEREF _Toc61204622 \h </w:instrText>
             </w:r>
             <w:r>
               <w:rPr>
@@ -1169,7 +1123,7 @@
               <w:lang w:eastAsia="de-DE"/>
             </w:rPr>
           </w:pPr>
-          <w:hyperlink w:anchor="_Toc61191664" w:history="1">
+          <w:hyperlink w:anchor="_Toc61204623" w:history="1">
             <w:r>
               <w:rPr>
                 <w:rStyle w:val="Hyperlink"/>
@@ -1192,23 +1146,93 @@
                 <w:rFonts w:ascii="Arial" w:hAnsi="Arial" w:cs="Arial"/>
                 <w:noProof/>
               </w:rPr>
-              <w:t>Dokumentation des</w:t>
-            </w:r>
+              <w:t>Dokumentation des Betriebs - PhotoServer</w:t>
+            </w:r>
+            <w:r>
+              <w:rPr>
+                <w:noProof/>
+                <w:webHidden/>
+              </w:rPr>
+              <w:tab/>
+            </w:r>
+            <w:r>
+              <w:rPr>
+                <w:noProof/>
+                <w:webHidden/>
+              </w:rPr>
+              <w:fldChar w:fldCharType="begin"/>
+            </w:r>
+            <w:r>
+              <w:rPr>
+                <w:noProof/>
+                <w:webHidden/>
+              </w:rPr>
+              <w:instrText xml:space="preserve"> PAGEREF _Toc61204623 \h </w:instrText>
+            </w:r>
+            <w:r>
+              <w:rPr>
+                <w:noProof/>
+                <w:webHidden/>
+              </w:rPr>
+            </w:r>
+            <w:r>
+              <w:rPr>
+                <w:noProof/>
+                <w:webHidden/>
+              </w:rPr>
+              <w:fldChar w:fldCharType="separate"/>
+            </w:r>
+            <w:r>
+              <w:rPr>
+                <w:noProof/>
+                <w:webHidden/>
+              </w:rPr>
+              <w:t>10</w:t>
+            </w:r>
+            <w:r>
+              <w:rPr>
+                <w:noProof/>
+                <w:webHidden/>
+              </w:rPr>
+              <w:fldChar w:fldCharType="end"/>
+            </w:r>
+          </w:hyperlink>
+        </w:p>
+        <w:p>
+          <w:pPr>
+            <w:pStyle w:val="Verzeichnis2"/>
+            <w:tabs>
+              <w:tab w:val="left" w:pos="880"/>
+              <w:tab w:val="right" w:leader="dot" w:pos="9062"/>
+            </w:tabs>
+            <w:rPr>
+              <w:rFonts w:eastAsiaTheme="minorEastAsia"/>
+              <w:noProof/>
+              <w:lang w:eastAsia="de-DE"/>
+            </w:rPr>
+          </w:pPr>
+          <w:hyperlink w:anchor="_Toc61204624" w:history="1">
             <w:r>
               <w:rPr>
                 <w:rStyle w:val="Hyperlink"/>
-                <w:rFonts w:ascii="Arial" w:hAnsi="Arial" w:cs="Arial"/>
-                <w:noProof/>
-              </w:rPr>
-              <w:t xml:space="preserve"> </w:t>
+                <w:noProof/>
+              </w:rPr>
+              <w:t>3.1</w:t>
+            </w:r>
+            <w:r>
+              <w:rPr>
+                <w:rFonts w:eastAsiaTheme="minorEastAsia"/>
+                <w:noProof/>
+                <w:lang w:eastAsia="de-DE"/>
+              </w:rPr>
+              <w:tab/>
             </w:r>
             <w:r>
               <w:rPr>
                 <w:rStyle w:val="Hyperlink"/>
-                <w:rFonts w:ascii="Arial" w:hAnsi="Arial" w:cs="Arial"/>
-                <w:noProof/>
-              </w:rPr>
-              <w:t>Betriebs</w:t>
+                <w:noProof/>
+              </w:rPr>
+              <w:t>Umgebung</w:t>
             </w:r>
             <w:r>
               <w:rPr>
@@ -1229,7 +1253,179 @@
                 <w:noProof/>
                 <w:webHidden/>
               </w:rPr>
-              <w:instrText xml:space="preserve"> PAGEREF _Toc61191664 \h </w:instrText>
+              <w:instrText xml:space="preserve"> PAGEREF _Toc61204624 \h </w:instrText>
+            </w:r>
+            <w:r>
+              <w:rPr>
+                <w:noProof/>
+                <w:webHidden/>
+              </w:rPr>
+            </w:r>
+            <w:r>
+              <w:rPr>
+                <w:noProof/>
+                <w:webHidden/>
+              </w:rPr>
+              <w:fldChar w:fldCharType="separate"/>
+            </w:r>
+            <w:r>
+              <w:rPr>
+                <w:noProof/>
+                <w:webHidden/>
+              </w:rPr>
+              <w:t>10</w:t>
+            </w:r>
+            <w:r>
+              <w:rPr>
+                <w:noProof/>
+                <w:webHidden/>
+              </w:rPr>
+              <w:fldChar w:fldCharType="end"/>
+            </w:r>
+          </w:hyperlink>
+        </w:p>
+        <w:p>
+          <w:pPr>
+            <w:pStyle w:val="Verzeichnis2"/>
+            <w:tabs>
+              <w:tab w:val="left" w:pos="880"/>
+              <w:tab w:val="right" w:leader="dot" w:pos="9062"/>
+            </w:tabs>
+            <w:rPr>
+              <w:rFonts w:eastAsiaTheme="minorEastAsia"/>
+              <w:noProof/>
+              <w:lang w:eastAsia="de-DE"/>
+            </w:rPr>
+          </w:pPr>
+          <w:hyperlink w:anchor="_Toc61204625" w:history="1">
+            <w:r>
+              <w:rPr>
+                <w:rStyle w:val="Hyperlink"/>
+                <w:noProof/>
+              </w:rPr>
+              <w:t>3.2</w:t>
+            </w:r>
+            <w:r>
+              <w:rPr>
+                <w:rFonts w:eastAsiaTheme="minorEastAsia"/>
+                <w:noProof/>
+                <w:lang w:eastAsia="de-DE"/>
+              </w:rPr>
+              <w:tab/>
+            </w:r>
+            <w:r>
+              <w:rPr>
+                <w:rStyle w:val="Hyperlink"/>
+                <w:noProof/>
+              </w:rPr>
+              <w:t>Parameter</w:t>
+            </w:r>
+            <w:r>
+              <w:rPr>
+                <w:noProof/>
+                <w:webHidden/>
+              </w:rPr>
+              <w:tab/>
+            </w:r>
+            <w:r>
+              <w:rPr>
+                <w:noProof/>
+                <w:webHidden/>
+              </w:rPr>
+              <w:fldChar w:fldCharType="begin"/>
+            </w:r>
+            <w:r>
+              <w:rPr>
+                <w:noProof/>
+                <w:webHidden/>
+              </w:rPr>
+              <w:instrText xml:space="preserve"> PAGEREF _Toc61204625 \h </w:instrText>
+            </w:r>
+            <w:r>
+              <w:rPr>
+                <w:noProof/>
+                <w:webHidden/>
+              </w:rPr>
+            </w:r>
+            <w:r>
+              <w:rPr>
+                <w:noProof/>
+                <w:webHidden/>
+              </w:rPr>
+              <w:fldChar w:fldCharType="separate"/>
+            </w:r>
+            <w:r>
+              <w:rPr>
+                <w:noProof/>
+                <w:webHidden/>
+              </w:rPr>
+              <w:t>10</w:t>
+            </w:r>
+            <w:r>
+              <w:rPr>
+                <w:noProof/>
+                <w:webHidden/>
+              </w:rPr>
+              <w:fldChar w:fldCharType="end"/>
+            </w:r>
+          </w:hyperlink>
+        </w:p>
+        <w:p>
+          <w:pPr>
+            <w:pStyle w:val="Verzeichnis2"/>
+            <w:tabs>
+              <w:tab w:val="left" w:pos="880"/>
+              <w:tab w:val="right" w:leader="dot" w:pos="9062"/>
+            </w:tabs>
+            <w:rPr>
+              <w:rFonts w:eastAsiaTheme="minorEastAsia"/>
+              <w:noProof/>
+              <w:lang w:eastAsia="de-DE"/>
+            </w:rPr>
+          </w:pPr>
+          <w:hyperlink w:anchor="_Toc61204626" w:history="1">
+            <w:r>
+              <w:rPr>
+                <w:rStyle w:val="Hyperlink"/>
+                <w:noProof/>
+              </w:rPr>
+              <w:t>3.3</w:t>
+            </w:r>
+            <w:r>
+              <w:rPr>
+                <w:rFonts w:eastAsiaTheme="minorEastAsia"/>
+                <w:noProof/>
+                <w:lang w:eastAsia="de-DE"/>
+              </w:rPr>
+              <w:tab/>
+            </w:r>
+            <w:r>
+              <w:rPr>
+                <w:rStyle w:val="Hyperlink"/>
+                <w:noProof/>
+              </w:rPr>
+              <w:t>Dateien</w:t>
+            </w:r>
+            <w:r>
+              <w:rPr>
+                <w:noProof/>
+                <w:webHidden/>
+              </w:rPr>
+              <w:tab/>
+            </w:r>
+            <w:r>
+              <w:rPr>
+                <w:noProof/>
+                <w:webHidden/>
+              </w:rPr>
+              <w:fldChar w:fldCharType="begin"/>
+            </w:r>
+            <w:r>
+              <w:rPr>
+                <w:noProof/>
+                <w:webHidden/>
+              </w:rPr>
+              <w:instrText xml:space="preserve"> PAGEREF _Toc61204626 \h </w:instrText>
             </w:r>
             <w:r>
               <w:rPr>
@@ -1273,7 +1469,7 @@
               <w:lang w:eastAsia="de-DE"/>
             </w:rPr>
           </w:pPr>
-          <w:hyperlink w:anchor="_Toc61191665" w:history="1">
+          <w:hyperlink w:anchor="_Toc61204627" w:history="1">
             <w:r>
               <w:rPr>
                 <w:rStyle w:val="Hyperlink"/>
@@ -1296,7 +1492,7 @@
                 <w:rFonts w:ascii="Arial" w:hAnsi="Arial" w:cs="Arial"/>
                 <w:noProof/>
               </w:rPr>
-              <w:t>Kurzbeschreibung des Beiträge zur Projektumsetzung</w:t>
+              <w:t>Dokumentation des Betriebs – Batchupload</w:t>
             </w:r>
             <w:r>
               <w:rPr>
@@ -1317,7 +1513,7 @@
                 <w:noProof/>
                 <w:webHidden/>
               </w:rPr>
-              <w:instrText xml:space="preserve"> PAGEREF _Toc61191665 \h </w:instrText>
+              <w:instrText xml:space="preserve"> PAGEREF _Toc61204627 \h </w:instrText>
             </w:r>
             <w:r>
               <w:rPr>
@@ -1361,7 +1557,7 @@
               <w:lang w:eastAsia="de-DE"/>
             </w:rPr>
           </w:pPr>
-          <w:hyperlink w:anchor="_Toc61191666" w:history="1">
+          <w:hyperlink w:anchor="_Toc61204628" w:history="1">
             <w:r>
               <w:rPr>
                 <w:rStyle w:val="Hyperlink"/>
@@ -1382,7 +1578,7 @@
                 <w:rStyle w:val="Hyperlink"/>
                 <w:noProof/>
               </w:rPr>
-              <w:t>Rudolf Gaab</w:t>
+              <w:t>Umgebung</w:t>
             </w:r>
             <w:r>
               <w:rPr>
@@ -1403,7 +1599,7 @@
                 <w:noProof/>
                 <w:webHidden/>
               </w:rPr>
-              <w:instrText xml:space="preserve"> PAGEREF _Toc61191666 \h </w:instrText>
+              <w:instrText xml:space="preserve"> PAGEREF _Toc61204628 \h </w:instrText>
             </w:r>
             <w:r>
               <w:rPr>
@@ -1447,7 +1643,7 @@
               <w:lang w:eastAsia="de-DE"/>
             </w:rPr>
           </w:pPr>
-          <w:hyperlink w:anchor="_Toc61191667" w:history="1">
+          <w:hyperlink w:anchor="_Toc61204629" w:history="1">
             <w:r>
               <w:rPr>
                 <w:rStyle w:val="Hyperlink"/>
@@ -1468,7 +1664,7 @@
                 <w:rStyle w:val="Hyperlink"/>
                 <w:noProof/>
               </w:rPr>
-              <w:t>Johannes Weis</w:t>
+              <w:t>Parameter</w:t>
             </w:r>
             <w:r>
               <w:rPr>
@@ -1489,7 +1685,7 @@
                 <w:noProof/>
                 <w:webHidden/>
               </w:rPr>
-              <w:instrText xml:space="preserve"> PAGEREF _Toc61191667 \h </w:instrText>
+              <w:instrText xml:space="preserve"> PAGEREF _Toc61204629 \h </w:instrText>
             </w:r>
             <w:r>
               <w:rPr>
@@ -1533,7 +1729,7 @@
               <w:lang w:eastAsia="de-DE"/>
             </w:rPr>
           </w:pPr>
-          <w:hyperlink w:anchor="_Toc61191668" w:history="1">
+          <w:hyperlink w:anchor="_Toc61204630" w:history="1">
             <w:r>
               <w:rPr>
                 <w:rStyle w:val="Hyperlink"/>
@@ -1554,7 +1750,7 @@
                 <w:rStyle w:val="Hyperlink"/>
                 <w:noProof/>
               </w:rPr>
-              <w:t>Yannis Luithle</w:t>
+              <w:t>Dateien</w:t>
             </w:r>
             <w:r>
               <w:rPr>
@@ -1575,7 +1771,7 @@
                 <w:noProof/>
                 <w:webHidden/>
               </w:rPr>
-              <w:instrText xml:space="preserve"> PAGEREF _Toc61191668 \h </w:instrText>
+              <w:instrText xml:space="preserve"> PAGEREF _Toc61204630 \h </w:instrText>
             </w:r>
             <w:r>
               <w:rPr>
@@ -1595,7 +1791,7 @@
                 <w:noProof/>
                 <w:webHidden/>
               </w:rPr>
-              <w:t>11</w:t>
+              <w:t>12</w:t>
             </w:r>
             <w:r>
               <w:rPr>
@@ -1619,7 +1815,7 @@
               <w:lang w:eastAsia="de-DE"/>
             </w:rPr>
           </w:pPr>
-          <w:hyperlink w:anchor="_Toc61191669" w:history="1">
+          <w:hyperlink w:anchor="_Toc61204631" w:history="1">
             <w:r>
               <w:rPr>
                 <w:rStyle w:val="Hyperlink"/>
@@ -1642,6 +1838,352 @@
                 <w:rFonts w:ascii="Arial" w:hAnsi="Arial" w:cs="Arial"/>
                 <w:noProof/>
               </w:rPr>
+              <w:t>Kurzbeschreibung des Beiträge zur Projektumsetzung</w:t>
+            </w:r>
+            <w:r>
+              <w:rPr>
+                <w:noProof/>
+                <w:webHidden/>
+              </w:rPr>
+              <w:tab/>
+            </w:r>
+            <w:r>
+              <w:rPr>
+                <w:noProof/>
+                <w:webHidden/>
+              </w:rPr>
+              <w:fldChar w:fldCharType="begin"/>
+            </w:r>
+            <w:r>
+              <w:rPr>
+                <w:noProof/>
+                <w:webHidden/>
+              </w:rPr>
+              <w:instrText xml:space="preserve"> PAGEREF _Toc61204631 \h </w:instrText>
+            </w:r>
+            <w:r>
+              <w:rPr>
+                <w:noProof/>
+                <w:webHidden/>
+              </w:rPr>
+            </w:r>
+            <w:r>
+              <w:rPr>
+                <w:noProof/>
+                <w:webHidden/>
+              </w:rPr>
+              <w:fldChar w:fldCharType="separate"/>
+            </w:r>
+            <w:r>
+              <w:rPr>
+                <w:noProof/>
+                <w:webHidden/>
+              </w:rPr>
+              <w:t>13</w:t>
+            </w:r>
+            <w:r>
+              <w:rPr>
+                <w:noProof/>
+                <w:webHidden/>
+              </w:rPr>
+              <w:fldChar w:fldCharType="end"/>
+            </w:r>
+          </w:hyperlink>
+        </w:p>
+        <w:p>
+          <w:pPr>
+            <w:pStyle w:val="Verzeichnis2"/>
+            <w:tabs>
+              <w:tab w:val="left" w:pos="880"/>
+              <w:tab w:val="right" w:leader="dot" w:pos="9062"/>
+            </w:tabs>
+            <w:rPr>
+              <w:rFonts w:eastAsiaTheme="minorEastAsia"/>
+              <w:noProof/>
+              <w:lang w:eastAsia="de-DE"/>
+            </w:rPr>
+          </w:pPr>
+          <w:hyperlink w:anchor="_Toc61204632" w:history="1">
+            <w:r>
+              <w:rPr>
+                <w:rStyle w:val="Hyperlink"/>
+                <w:noProof/>
+              </w:rPr>
+              <w:t>5.1</w:t>
+            </w:r>
+            <w:r>
+              <w:rPr>
+                <w:rFonts w:eastAsiaTheme="minorEastAsia"/>
+                <w:noProof/>
+                <w:lang w:eastAsia="de-DE"/>
+              </w:rPr>
+              <w:tab/>
+            </w:r>
+            <w:r>
+              <w:rPr>
+                <w:rStyle w:val="Hyperlink"/>
+                <w:noProof/>
+              </w:rPr>
+              <w:t>Rudolf Gaab</w:t>
+            </w:r>
+            <w:r>
+              <w:rPr>
+                <w:noProof/>
+                <w:webHidden/>
+              </w:rPr>
+              <w:tab/>
+            </w:r>
+            <w:r>
+              <w:rPr>
+                <w:noProof/>
+                <w:webHidden/>
+              </w:rPr>
+              <w:fldChar w:fldCharType="begin"/>
+            </w:r>
+            <w:r>
+              <w:rPr>
+                <w:noProof/>
+                <w:webHidden/>
+              </w:rPr>
+              <w:instrText xml:space="preserve"> PAGEREF _Toc61204632 \h </w:instrText>
+            </w:r>
+            <w:r>
+              <w:rPr>
+                <w:noProof/>
+                <w:webHidden/>
+              </w:rPr>
+            </w:r>
+            <w:r>
+              <w:rPr>
+                <w:noProof/>
+                <w:webHidden/>
+              </w:rPr>
+              <w:fldChar w:fldCharType="separate"/>
+            </w:r>
+            <w:r>
+              <w:rPr>
+                <w:noProof/>
+                <w:webHidden/>
+              </w:rPr>
+              <w:t>13</w:t>
+            </w:r>
+            <w:r>
+              <w:rPr>
+                <w:noProof/>
+                <w:webHidden/>
+              </w:rPr>
+              <w:fldChar w:fldCharType="end"/>
+            </w:r>
+          </w:hyperlink>
+        </w:p>
+        <w:p>
+          <w:pPr>
+            <w:pStyle w:val="Verzeichnis2"/>
+            <w:tabs>
+              <w:tab w:val="left" w:pos="880"/>
+              <w:tab w:val="right" w:leader="dot" w:pos="9062"/>
+            </w:tabs>
+            <w:rPr>
+              <w:rFonts w:eastAsiaTheme="minorEastAsia"/>
+              <w:noProof/>
+              <w:lang w:eastAsia="de-DE"/>
+            </w:rPr>
+          </w:pPr>
+          <w:hyperlink w:anchor="_Toc61204633" w:history="1">
+            <w:r>
+              <w:rPr>
+                <w:rStyle w:val="Hyperlink"/>
+                <w:noProof/>
+              </w:rPr>
+              <w:t>5.2</w:t>
+            </w:r>
+            <w:r>
+              <w:rPr>
+                <w:rFonts w:eastAsiaTheme="minorEastAsia"/>
+                <w:noProof/>
+                <w:lang w:eastAsia="de-DE"/>
+              </w:rPr>
+              <w:tab/>
+            </w:r>
+            <w:r>
+              <w:rPr>
+                <w:rStyle w:val="Hyperlink"/>
+                <w:noProof/>
+              </w:rPr>
+              <w:t>Johannes Weis</w:t>
+            </w:r>
+            <w:r>
+              <w:rPr>
+                <w:noProof/>
+                <w:webHidden/>
+              </w:rPr>
+              <w:tab/>
+            </w:r>
+            <w:r>
+              <w:rPr>
+                <w:noProof/>
+                <w:webHidden/>
+              </w:rPr>
+              <w:fldChar w:fldCharType="begin"/>
+            </w:r>
+            <w:r>
+              <w:rPr>
+                <w:noProof/>
+                <w:webHidden/>
+              </w:rPr>
+              <w:instrText xml:space="preserve"> PAGEREF _Toc61204633 \h </w:instrText>
+            </w:r>
+            <w:r>
+              <w:rPr>
+                <w:noProof/>
+                <w:webHidden/>
+              </w:rPr>
+            </w:r>
+            <w:r>
+              <w:rPr>
+                <w:noProof/>
+                <w:webHidden/>
+              </w:rPr>
+              <w:fldChar w:fldCharType="separate"/>
+            </w:r>
+            <w:r>
+              <w:rPr>
+                <w:noProof/>
+                <w:webHidden/>
+              </w:rPr>
+              <w:t>13</w:t>
+            </w:r>
+            <w:r>
+              <w:rPr>
+                <w:noProof/>
+                <w:webHidden/>
+              </w:rPr>
+              <w:fldChar w:fldCharType="end"/>
+            </w:r>
+          </w:hyperlink>
+        </w:p>
+        <w:p>
+          <w:pPr>
+            <w:pStyle w:val="Verzeichnis2"/>
+            <w:tabs>
+              <w:tab w:val="left" w:pos="880"/>
+              <w:tab w:val="right" w:leader="dot" w:pos="9062"/>
+            </w:tabs>
+            <w:rPr>
+              <w:rFonts w:eastAsiaTheme="minorEastAsia"/>
+              <w:noProof/>
+              <w:lang w:eastAsia="de-DE"/>
+            </w:rPr>
+          </w:pPr>
+          <w:hyperlink w:anchor="_Toc61204634" w:history="1">
+            <w:r>
+              <w:rPr>
+                <w:rStyle w:val="Hyperlink"/>
+                <w:noProof/>
+              </w:rPr>
+              <w:t>5.3</w:t>
+            </w:r>
+            <w:r>
+              <w:rPr>
+                <w:rFonts w:eastAsiaTheme="minorEastAsia"/>
+                <w:noProof/>
+                <w:lang w:eastAsia="de-DE"/>
+              </w:rPr>
+              <w:tab/>
+            </w:r>
+            <w:r>
+              <w:rPr>
+                <w:rStyle w:val="Hyperlink"/>
+                <w:noProof/>
+              </w:rPr>
+              <w:t>Yannis Luithle</w:t>
+            </w:r>
+            <w:r>
+              <w:rPr>
+                <w:noProof/>
+                <w:webHidden/>
+              </w:rPr>
+              <w:tab/>
+            </w:r>
+            <w:r>
+              <w:rPr>
+                <w:noProof/>
+                <w:webHidden/>
+              </w:rPr>
+              <w:fldChar w:fldCharType="begin"/>
+            </w:r>
+            <w:r>
+              <w:rPr>
+                <w:noProof/>
+                <w:webHidden/>
+              </w:rPr>
+              <w:instrText xml:space="preserve"> PAGEREF _Toc61204634 \h </w:instrText>
+            </w:r>
+            <w:r>
+              <w:rPr>
+                <w:noProof/>
+                <w:webHidden/>
+              </w:rPr>
+            </w:r>
+            <w:r>
+              <w:rPr>
+                <w:noProof/>
+                <w:webHidden/>
+              </w:rPr>
+              <w:fldChar w:fldCharType="separate"/>
+            </w:r>
+            <w:r>
+              <w:rPr>
+                <w:noProof/>
+                <w:webHidden/>
+              </w:rPr>
+              <w:t>13</w:t>
+            </w:r>
+            <w:r>
+              <w:rPr>
+                <w:noProof/>
+                <w:webHidden/>
+              </w:rPr>
+              <w:fldChar w:fldCharType="end"/>
+            </w:r>
+          </w:hyperlink>
+        </w:p>
+        <w:p>
+          <w:pPr>
+            <w:pStyle w:val="Verzeichnis1"/>
+            <w:tabs>
+              <w:tab w:val="left" w:pos="440"/>
+              <w:tab w:val="right" w:leader="dot" w:pos="9062"/>
+            </w:tabs>
+            <w:rPr>
+              <w:rFonts w:eastAsiaTheme="minorEastAsia"/>
+              <w:noProof/>
+              <w:lang w:eastAsia="de-DE"/>
+            </w:rPr>
+          </w:pPr>
+          <w:hyperlink w:anchor="_Toc61204635" w:history="1">
+            <w:r>
+              <w:rPr>
+                <w:rStyle w:val="Hyperlink"/>
+                <w:rFonts w:ascii="Arial" w:hAnsi="Arial" w:cs="Arial"/>
+                <w:noProof/>
+              </w:rPr>
+              <w:t>6</w:t>
+            </w:r>
+            <w:r>
+              <w:rPr>
+                <w:rFonts w:eastAsiaTheme="minorEastAsia"/>
+                <w:noProof/>
+                <w:lang w:eastAsia="de-DE"/>
+              </w:rPr>
+              <w:tab/>
+            </w:r>
+            <w:r>
+              <w:rPr>
+                <w:rStyle w:val="Hyperlink"/>
+                <w:rFonts w:ascii="Arial" w:hAnsi="Arial" w:cs="Arial"/>
+                <w:noProof/>
+              </w:rPr>
               <w:t>Quellen</w:t>
             </w:r>
             <w:r>
@@ -1663,7 +2205,7 @@
                 <w:noProof/>
                 <w:webHidden/>
               </w:rPr>
-              <w:instrText xml:space="preserve"> PAGEREF _Toc61191669 \h </w:instrText>
+              <w:instrText xml:space="preserve"> PAGEREF _Toc61204635 \h </w:instrText>
             </w:r>
             <w:r>
               <w:rPr>
@@ -1683,7 +2225,7 @@
                 <w:noProof/>
                 <w:webHidden/>
               </w:rPr>
-              <w:t>12</w:t>
+              <w:t>14</w:t>
             </w:r>
             <w:r>
               <w:rPr>
@@ -1723,182 +2265,80 @@
     </w:sdt>
     <w:p>
       <w:pPr>
-        <w:spacing w:line="360" w:lineRule="auto"/>
-        <w:jc w:val="both"/>
-        <w:rPr>
-          <w:rFonts w:ascii="Arial" w:hAnsi="Arial" w:cs="Arial"/>
-          <w:b/>
-          <w:sz w:val="24"/>
-        </w:rPr>
-      </w:pPr>
-      <w:r>
-        <w:rPr>
-          <w:rFonts w:ascii="Arial" w:hAnsi="Arial" w:cs="Arial"/>
-          <w:b/>
-          <w:sz w:val="24"/>
-        </w:rPr>
+        <w:pStyle w:val="Text"/>
+      </w:pPr>
+      <w:r>
         <w:lastRenderedPageBreak/>
         <w:t>Gruppenmitglieder:</w:t>
       </w:r>
     </w:p>
     <w:p>
       <w:pPr>
-        <w:spacing w:line="360" w:lineRule="auto"/>
-        <w:jc w:val="both"/>
-        <w:rPr>
-          <w:rFonts w:ascii="Arial" w:hAnsi="Arial" w:cs="Arial"/>
-          <w:b/>
-          <w:sz w:val="24"/>
-        </w:rPr>
-      </w:pPr>
-      <w:r>
-        <w:rPr>
-          <w:rFonts w:ascii="Arial" w:hAnsi="Arial" w:cs="Arial"/>
-          <w:b/>
-          <w:sz w:val="24"/>
-        </w:rPr>
+        <w:pStyle w:val="Text"/>
+      </w:pPr>
+      <w:r>
         <w:t>Name</w:t>
       </w:r>
       <w:r>
-        <w:rPr>
-          <w:rFonts w:ascii="Arial" w:hAnsi="Arial" w:cs="Arial"/>
-          <w:b/>
-          <w:sz w:val="24"/>
-        </w:rPr>
         <w:tab/>
       </w:r>
       <w:r>
-        <w:rPr>
-          <w:rFonts w:ascii="Arial" w:hAnsi="Arial" w:cs="Arial"/>
-          <w:b/>
-          <w:sz w:val="24"/>
-        </w:rPr>
         <w:tab/>
       </w:r>
       <w:r>
-        <w:rPr>
-          <w:rFonts w:ascii="Arial" w:hAnsi="Arial" w:cs="Arial"/>
-          <w:b/>
-          <w:sz w:val="24"/>
-        </w:rPr>
         <w:tab/>
         <w:t>-</w:t>
       </w:r>
       <w:r>
-        <w:rPr>
-          <w:rFonts w:ascii="Arial" w:hAnsi="Arial" w:cs="Arial"/>
-          <w:b/>
-          <w:sz w:val="24"/>
-        </w:rPr>
         <w:tab/>
         <w:t>Matrikelnummer</w:t>
       </w:r>
     </w:p>
     <w:p>
       <w:pPr>
-        <w:rPr>
-          <w:rFonts w:ascii="Arial" w:hAnsi="Arial" w:cs="Arial"/>
-        </w:rPr>
-      </w:pPr>
-      <w:r>
-        <w:rPr>
-          <w:rFonts w:ascii="Arial" w:hAnsi="Arial" w:cs="Arial"/>
-        </w:rPr>
-        <w:t xml:space="preserve">Rudolf </w:t>
-      </w:r>
-      <w:proofErr w:type="spellStart"/>
-      <w:r>
-        <w:rPr>
-          <w:rFonts w:ascii="Arial" w:hAnsi="Arial" w:cs="Arial"/>
-        </w:rPr>
-        <w:t>Gaab</w:t>
-      </w:r>
-      <w:proofErr w:type="spellEnd"/>
-      <w:r>
-        <w:rPr>
-          <w:rFonts w:ascii="Arial" w:hAnsi="Arial" w:cs="Arial"/>
-        </w:rPr>
+        <w:pStyle w:val="Text"/>
+      </w:pPr>
+      <w:r>
+        <w:t>Rudolf Gaab</w:t>
+      </w:r>
+      <w:r>
         <w:tab/>
       </w:r>
       <w:r>
-        <w:rPr>
-          <w:rFonts w:ascii="Arial" w:hAnsi="Arial" w:cs="Arial"/>
-        </w:rPr>
         <w:tab/>
         <w:t>-</w:t>
       </w:r>
       <w:r>
-        <w:rPr>
-          <w:rFonts w:ascii="Arial" w:hAnsi="Arial" w:cs="Arial"/>
-        </w:rPr>
         <w:tab/>
         <w:t>9122564</w:t>
       </w:r>
       <w:r>
-        <w:rPr>
-          <w:rFonts w:ascii="Arial" w:hAnsi="Arial" w:cs="Arial"/>
-        </w:rPr>
         <w:t xml:space="preserve"> </w:t>
       </w:r>
       <w:r>
-        <w:rPr>
-          <w:rFonts w:ascii="Arial" w:hAnsi="Arial" w:cs="Arial"/>
-        </w:rPr>
         <w:br/>
         <w:t>Johannes Weis</w:t>
       </w:r>
       <w:r>
-        <w:rPr>
-          <w:rFonts w:ascii="Arial" w:hAnsi="Arial" w:cs="Arial"/>
-        </w:rPr>
         <w:tab/>
         <w:t>-</w:t>
       </w:r>
       <w:r>
-        <w:rPr>
-          <w:rFonts w:ascii="Arial" w:hAnsi="Arial" w:cs="Arial"/>
-        </w:rPr>
         <w:tab/>
         <w:t>2227134</w:t>
       </w:r>
       <w:r>
-        <w:rPr>
-          <w:rFonts w:ascii="Arial" w:hAnsi="Arial" w:cs="Arial"/>
-        </w:rPr>
         <w:t xml:space="preserve"> </w:t>
       </w:r>
       <w:r>
-        <w:rPr>
-          <w:rFonts w:ascii="Arial" w:hAnsi="Arial" w:cs="Arial"/>
-        </w:rPr>
         <w:br/>
-        <w:t xml:space="preserve">Yannis </w:t>
-      </w:r>
-      <w:proofErr w:type="spellStart"/>
-      <w:r>
-        <w:rPr>
-          <w:rFonts w:ascii="Arial" w:hAnsi="Arial" w:cs="Arial"/>
-        </w:rPr>
-        <w:t>Luithle</w:t>
-      </w:r>
-      <w:proofErr w:type="spellEnd"/>
-      <w:r>
-        <w:rPr>
-          <w:rFonts w:ascii="Arial" w:hAnsi="Arial" w:cs="Arial"/>
-        </w:rPr>
-        <w:tab/>
-      </w:r>
-      <w:r>
-        <w:rPr>
-          <w:rFonts w:ascii="Arial" w:hAnsi="Arial" w:cs="Arial"/>
-        </w:rPr>
+        <w:t>Yannis Luithle</w:t>
+      </w:r>
+      <w:r>
         <w:tab/>
         <w:t>-</w:t>
       </w:r>
       <w:r>
-        <w:rPr>
-          <w:rFonts w:ascii="Arial" w:hAnsi="Arial" w:cs="Arial"/>
-        </w:rPr>
         <w:tab/>
         <w:t>3886565</w:t>
       </w:r>
@@ -1953,7 +2393,7 @@
           <w:rFonts w:ascii="Arial" w:hAnsi="Arial" w:cs="Arial"/>
         </w:rPr>
       </w:pPr>
-      <w:bookmarkStart w:id="0" w:name="_Toc61191656"/>
+      <w:bookmarkStart w:id="0" w:name="_Toc61204615"/>
       <w:r>
         <w:rPr>
           <w:rFonts w:ascii="Arial" w:hAnsi="Arial" w:cs="Arial"/>
@@ -2023,7 +2463,7 @@
           <w:rFonts w:ascii="Arial" w:hAnsi="Arial" w:cs="Arial"/>
         </w:rPr>
       </w:pPr>
-      <w:bookmarkStart w:id="1" w:name="_Toc61191657"/>
+      <w:bookmarkStart w:id="1" w:name="_Toc61204616"/>
       <w:r>
         <w:rPr>
           <w:rFonts w:ascii="Arial" w:hAnsi="Arial" w:cs="Arial"/>
@@ -2035,39 +2475,29 @@
     </w:p>
     <w:p>
       <w:pPr>
+        <w:pStyle w:val="Text"/>
+      </w:pPr>
+      <w:r>
+        <w:t>Dieses Kapitel soll als Durchführungsbeispiel dienen. Es werden die einzelnen Templates auf dem Browser Google Chrome aufgezeigt.</w:t>
+      </w:r>
+      <w:r>
+        <w:t xml:space="preserve"> Der Nutzer kann mithilfe der Leiste oben durch die verschiedenen Templates navigieren.</w:t>
+      </w:r>
+    </w:p>
+    <w:p>
+      <w:pPr>
         <w:spacing w:line="360" w:lineRule="auto"/>
         <w:jc w:val="both"/>
         <w:rPr>
           <w:rFonts w:ascii="Arial" w:hAnsi="Arial" w:cs="Arial"/>
         </w:rPr>
       </w:pPr>
-      <w:r>
-        <w:rPr>
-          <w:rFonts w:ascii="Arial" w:hAnsi="Arial" w:cs="Arial"/>
-        </w:rPr>
-        <w:t>Dieses Kapitel soll als Durchführungsbeispiel dienen. Es werden die einzelnen Templates auf dem Browser Google Chrome aufgezeigt.</w:t>
-      </w:r>
-      <w:r>
-        <w:rPr>
-          <w:rFonts w:ascii="Arial" w:hAnsi="Arial" w:cs="Arial"/>
-        </w:rPr>
-        <w:t xml:space="preserve"> Der Nutzer kann mithilfe der Leiste oben durch die verschiedenen Templates navigieren.</w:t>
-      </w:r>
-    </w:p>
-    <w:p>
-      <w:pPr>
-        <w:spacing w:line="360" w:lineRule="auto"/>
-        <w:jc w:val="both"/>
-        <w:rPr>
-          <w:rFonts w:ascii="Arial" w:hAnsi="Arial" w:cs="Arial"/>
-        </w:rPr>
-      </w:pPr>
     </w:p>
     <w:p>
       <w:pPr>
         <w:pStyle w:val="berschrift2"/>
       </w:pPr>
-      <w:bookmarkStart w:id="2" w:name="_Toc61191658"/>
+      <w:bookmarkStart w:id="2" w:name="_Toc61204617"/>
       <w:r>
         <w:t>Login/Registration</w:t>
       </w:r>
@@ -2076,51 +2506,13 @@
     <w:p/>
     <w:p>
       <w:pPr>
-        <w:spacing w:line="360" w:lineRule="auto"/>
-        <w:jc w:val="both"/>
-        <w:rPr>
-          <w:rFonts w:ascii="Arial" w:hAnsi="Arial" w:cs="Arial"/>
-        </w:rPr>
-      </w:pPr>
-      <w:r>
-        <w:rPr>
-          <w:rFonts w:ascii="Arial" w:hAnsi="Arial" w:cs="Arial"/>
-        </w:rPr>
-        <w:t xml:space="preserve">Auf der Home-Seite wird der Nutzer dazu aufgefordert sich Anzumelden oder zu </w:t>
-      </w:r>
-      <w:proofErr w:type="spellStart"/>
-      <w:r>
-        <w:rPr>
-          <w:rFonts w:ascii="Arial" w:hAnsi="Arial" w:cs="Arial"/>
-        </w:rPr>
-        <w:t>Registrieren</w:t>
-      </w:r>
-      <w:proofErr w:type="spellEnd"/>
-      <w:r>
-        <w:rPr>
-          <w:rFonts w:ascii="Arial" w:hAnsi="Arial" w:cs="Arial"/>
-        </w:rPr>
-        <w:t>, wenn dieser noch nicht eingeloggt ist. Drückt dieser dann auf das Fenster rechts erscheint der Nutzer auf dieser Seite</w:t>
-      </w:r>
-      <w:r>
-        <w:rPr>
-          <w:rFonts w:ascii="Arial" w:hAnsi="Arial" w:cs="Arial"/>
-        </w:rPr>
-        <w:t xml:space="preserve"> (Abbildung </w:t>
-      </w:r>
-      <w:proofErr w:type="gramStart"/>
-      <w:r>
-        <w:rPr>
-          <w:rFonts w:ascii="Arial" w:hAnsi="Arial" w:cs="Arial"/>
-        </w:rPr>
-        <w:t>_ :</w:t>
-      </w:r>
-      <w:proofErr w:type="gramEnd"/>
-      <w:r>
-        <w:rPr>
-          <w:rFonts w:ascii="Arial" w:hAnsi="Arial" w:cs="Arial"/>
-        </w:rPr>
-        <w:t xml:space="preserve"> Login-Bereich)</w:t>
+        <w:pStyle w:val="Text"/>
+      </w:pPr>
+      <w:r>
+        <w:t>Auf der Home-Seite wird der Nutzer dazu aufgefordert sich Anzumelden oder zu Registrieren, wenn dieser noch nicht eingeloggt ist. Drückt dieser dann auf das Fenster rechts erscheint der Nutzer auf dieser Seite</w:t>
+      </w:r>
+      <w:r>
+        <w:t xml:space="preserve"> (Abbildung _ : Login-Bereich)</w:t>
       </w:r>
     </w:p>
     <w:p>
@@ -2185,32 +2577,33 @@
       <w:r>
         <w:t xml:space="preserve">Abbildung </w:t>
       </w:r>
-      <w:r>
-        <w:fldChar w:fldCharType="begin"/>
-      </w:r>
-      <w:r>
-        <w:instrText xml:space="preserve"> SEQ Abbildung \* ARABIC </w:instrText>
-      </w:r>
-      <w:r>
-        <w:fldChar w:fldCharType="separate"/>
-      </w:r>
-      <w:r>
-        <w:rPr>
-          <w:noProof/>
-        </w:rPr>
-        <w:t>1</w:t>
-      </w:r>
-      <w:r>
-        <w:rPr>
-          <w:noProof/>
-        </w:rPr>
-        <w:fldChar w:fldCharType="end"/>
-      </w:r>
+      <w:fldSimple w:instr=" SEQ Abbildung \* ARABIC ">
+        <w:r>
+          <w:rPr>
+            <w:noProof/>
+          </w:rPr>
+          <w:t>1</w:t>
+        </w:r>
+      </w:fldSimple>
       <w:r>
         <w:t xml:space="preserve">  Login-Bereich</w:t>
       </w:r>
     </w:p>
     <w:p/>
+    <w:p>
+      <w:pPr>
+        <w:pStyle w:val="Text"/>
+      </w:pPr>
+      <w:r>
+        <w:t>Hier hat der Nutzer die Möglichkeit sich entweder Einzuloggen kann sich jedoch, wenn er das noch nicht getan hat einen „Account“ anlegen. Dabei erscheint ein weiteres Fenster und der Nutzer kann sein Wunsch-Nutzernamen eintragen und durch zweimaliges eintragen eines Wunsch-Passwortes es somit bestimmen. Es erscheint eine Willkommensnachricht</w:t>
+      </w:r>
+      <w:r>
+        <w:t>, welche einen mithilfe von Hyperlinks zu den essentielen Seiten führt.</w:t>
+      </w:r>
+      <w:r>
+        <w:t xml:space="preserve"> </w:t>
+      </w:r>
+    </w:p>
     <w:p>
       <w:pPr>
         <w:spacing w:line="360" w:lineRule="auto"/>
@@ -2219,53 +2612,12 @@
           <w:rFonts w:ascii="Arial" w:hAnsi="Arial" w:cs="Arial"/>
         </w:rPr>
       </w:pPr>
-      <w:r>
-        <w:rPr>
-          <w:rFonts w:ascii="Arial" w:hAnsi="Arial" w:cs="Arial"/>
-        </w:rPr>
-        <w:t>Hier hat der Nutzer die Möglichkeit sich entweder Einzuloggen kann sich jedoch, wenn er das noch nicht getan hat einen „Account“ anlegen. Dabei erscheint ein weiteres Fenster und der Nutzer kann sein Wunsch-Nutzernamen eintragen und durch zweimaliges eintragen eines Wunsch-Passwortes es somit bestimmen. Es erscheint eine Willkommensnachricht</w:t>
-      </w:r>
-      <w:r>
-        <w:rPr>
-          <w:rFonts w:ascii="Arial" w:hAnsi="Arial" w:cs="Arial"/>
-        </w:rPr>
-        <w:t xml:space="preserve">, welche einen mithilfe von Hyperlinks zu den </w:t>
-      </w:r>
-      <w:proofErr w:type="spellStart"/>
-      <w:r>
-        <w:rPr>
-          <w:rFonts w:ascii="Arial" w:hAnsi="Arial" w:cs="Arial"/>
-        </w:rPr>
-        <w:t>essentielen</w:t>
-      </w:r>
-      <w:proofErr w:type="spellEnd"/>
-      <w:r>
-        <w:rPr>
-          <w:rFonts w:ascii="Arial" w:hAnsi="Arial" w:cs="Arial"/>
-        </w:rPr>
-        <w:t xml:space="preserve"> Seiten führt.</w:t>
-      </w:r>
-      <w:r>
-        <w:rPr>
-          <w:rFonts w:ascii="Arial" w:hAnsi="Arial" w:cs="Arial"/>
-        </w:rPr>
-        <w:t xml:space="preserve"> </w:t>
-      </w:r>
-    </w:p>
-    <w:p>
-      <w:pPr>
-        <w:spacing w:line="360" w:lineRule="auto"/>
-        <w:jc w:val="both"/>
-        <w:rPr>
-          <w:rFonts w:ascii="Arial" w:hAnsi="Arial" w:cs="Arial"/>
-        </w:rPr>
-      </w:pPr>
     </w:p>
     <w:p>
       <w:pPr>
         <w:pStyle w:val="berschrift2"/>
       </w:pPr>
-      <w:bookmarkStart w:id="3" w:name="_Toc61191659"/>
+      <w:bookmarkStart w:id="3" w:name="_Toc61204618"/>
       <w:r>
         <w:t>Persönliche Gallery</w:t>
       </w:r>
@@ -2274,54 +2626,27 @@
     <w:p/>
     <w:p>
       <w:pPr>
-        <w:spacing w:line="360" w:lineRule="auto"/>
-        <w:jc w:val="both"/>
-        <w:rPr>
-          <w:rFonts w:ascii="Arial" w:hAnsi="Arial" w:cs="Arial"/>
-        </w:rPr>
-      </w:pPr>
-      <w:r>
-        <w:rPr>
-          <w:rFonts w:ascii="Arial" w:hAnsi="Arial" w:cs="Arial"/>
-        </w:rPr>
+        <w:pStyle w:val="Text"/>
+      </w:pPr>
+      <w:r>
         <w:t>Besitzt der Nutzer schon einen Account, kann er sich anmelden und gelangt danach sofort in seine persönliche Gallery</w:t>
       </w:r>
       <w:r>
-        <w:rPr>
-          <w:rFonts w:ascii="Arial" w:hAnsi="Arial" w:cs="Arial"/>
-        </w:rPr>
         <w:t xml:space="preserve"> (siehe Abbildung _: persönliche Gallery)</w:t>
       </w:r>
       <w:r>
-        <w:rPr>
-          <w:rFonts w:ascii="Arial" w:hAnsi="Arial" w:cs="Arial"/>
-        </w:rPr>
         <w:t>.</w:t>
       </w:r>
       <w:r>
-        <w:rPr>
-          <w:rFonts w:ascii="Arial" w:hAnsi="Arial" w:cs="Arial"/>
-        </w:rPr>
-        <w:t xml:space="preserve"> Für die Anwendungsdokumentation wurde ein Nutzer „</w:t>
-      </w:r>
-      <w:proofErr w:type="spellStart"/>
-      <w:r>
-        <w:rPr>
-          <w:rFonts w:ascii="Arial" w:hAnsi="Arial" w:cs="Arial"/>
-        </w:rPr>
-        <w:t>hneemann</w:t>
-      </w:r>
-      <w:proofErr w:type="spellEnd"/>
-      <w:r>
-        <w:rPr>
-          <w:rFonts w:ascii="Arial" w:hAnsi="Arial" w:cs="Arial"/>
-        </w:rPr>
-        <w:t xml:space="preserve">“ mit Beispielfotos um den kompletten Anwendungsumfang der Webservices aufzuzeigen. </w:t>
-      </w:r>
-    </w:p>
-    <w:p>
+        <w:t xml:space="preserve"> Für die </w:t>
+      </w:r>
       <w:r>
         <w:lastRenderedPageBreak/>
+        <w:t xml:space="preserve">Anwendungsdokumentation wurde ein Nutzer „hneemann“ mit Beispielfotos um den kompletten Anwendungsumfang der Webservices aufzuzeigen. </w:t>
+      </w:r>
+    </w:p>
+    <w:p>
+      <w:r>
         <w:t xml:space="preserve"> </w:t>
       </w:r>
     </w:p>
@@ -2390,14 +2715,27 @@
       <w:r>
         <w:t xml:space="preserve">Abbildung </w:t>
       </w:r>
-      <w:fldSimple w:instr=" SEQ Abbildung \* ARABIC ">
-        <w:r>
-          <w:rPr>
-            <w:noProof/>
-          </w:rPr>
-          <w:t>2</w:t>
-        </w:r>
-      </w:fldSimple>
+      <w:r>
+        <w:fldChar w:fldCharType="begin"/>
+      </w:r>
+      <w:r>
+        <w:instrText xml:space="preserve"> SEQ Abbildung \* ARABIC </w:instrText>
+      </w:r>
+      <w:r>
+        <w:fldChar w:fldCharType="separate"/>
+      </w:r>
+      <w:r>
+        <w:rPr>
+          <w:noProof/>
+        </w:rPr>
+        <w:t>2</w:t>
+      </w:r>
+      <w:r>
+        <w:rPr>
+          <w:noProof/>
+        </w:rPr>
+        <w:fldChar w:fldCharType="end"/>
+      </w:r>
       <w:r>
         <w:t xml:space="preserve"> persönliche</w:t>
       </w:r>
@@ -2406,6 +2744,17 @@
           <w:noProof/>
         </w:rPr>
         <w:t xml:space="preserve"> Gallery</w:t>
+      </w:r>
+    </w:p>
+    <w:p>
+      <w:pPr>
+        <w:pStyle w:val="Text"/>
+      </w:pPr>
+      <w:r>
+        <w:t xml:space="preserve">In der Persönlichen Gallery sieht der Nutzer die zuerst hinzugefügten Bilder erscheinen als erstes. Unter jedem Bild steht der Dateiname und das Datum wann dieses Bild erstellt/geschossen wurde. Mithilfe von Pagination </w:t>
+      </w:r>
+      <w:r>
+        <w:t>kann der Nutzer ganz unten auf die nächste Seite gehen, in der er dann Bilder mit neuerem Hochladdatum zu finden sind.</w:t>
       </w:r>
     </w:p>
     <w:p>
@@ -2416,161 +2765,57 @@
           <w:rFonts w:ascii="Arial" w:hAnsi="Arial" w:cs="Arial"/>
         </w:rPr>
       </w:pPr>
-      <w:r>
-        <w:rPr>
-          <w:rFonts w:ascii="Arial" w:hAnsi="Arial" w:cs="Arial"/>
-        </w:rPr>
-        <w:t xml:space="preserve">In der Persönlichen Gallery sieht der Nutzer die zuerst hinzugefügten Bilder erscheinen als erstes. Unter jedem Bild </w:t>
-      </w:r>
-      <w:proofErr w:type="gramStart"/>
-      <w:r>
-        <w:rPr>
-          <w:rFonts w:ascii="Arial" w:hAnsi="Arial" w:cs="Arial"/>
-        </w:rPr>
-        <w:t>steht</w:t>
-      </w:r>
-      <w:proofErr w:type="gramEnd"/>
-      <w:r>
-        <w:rPr>
-          <w:rFonts w:ascii="Arial" w:hAnsi="Arial" w:cs="Arial"/>
-        </w:rPr>
-        <w:t xml:space="preserve"> der Dateiname und das Datum wann dieses Bild erstellt/geschossen wurde. Mithilfe von </w:t>
-      </w:r>
-      <w:proofErr w:type="spellStart"/>
-      <w:r>
-        <w:rPr>
-          <w:rFonts w:ascii="Arial" w:hAnsi="Arial" w:cs="Arial"/>
-        </w:rPr>
-        <w:t>Pagination</w:t>
-      </w:r>
-      <w:proofErr w:type="spellEnd"/>
-      <w:r>
-        <w:rPr>
-          <w:rFonts w:ascii="Arial" w:hAnsi="Arial" w:cs="Arial"/>
-        </w:rPr>
+    </w:p>
+    <w:p>
+      <w:pPr>
+        <w:pStyle w:val="berschrift2"/>
+      </w:pPr>
+      <w:bookmarkStart w:id="4" w:name="_Toc61204619"/>
+      <w:r>
+        <w:t>Bilder bestellen &amp; kommentieren</w:t>
+      </w:r>
+      <w:bookmarkEnd w:id="4"/>
+    </w:p>
+    <w:p/>
+    <w:p>
+      <w:pPr>
+        <w:pStyle w:val="Text"/>
+      </w:pPr>
+      <w:r>
+        <w:t>Klickt der Nutzer auf das Bild in der Gallery gelangt er zum Kommentar- und Bestellbereich des Bilder (siehe Abbildung _</w:t>
+      </w:r>
+      <w:r>
+        <w:t>)</w:t>
+      </w:r>
+      <w:r>
+        <w:t>.</w:t>
+      </w:r>
+      <w:r>
+        <w:t xml:space="preserve"> In dieser Sektion kann der Nutzer eine beliebige Anzahl an Bilder in drei Formaten bestellen. Unter dem Bestellfeld (siehe Abbildung </w:t>
+      </w:r>
+      <w:r>
+        <w:t>_ : grüner Bereich)</w:t>
+      </w:r>
+      <w:r>
         <w:t xml:space="preserve"> </w:t>
       </w:r>
       <w:r>
-        <w:rPr>
-          <w:rFonts w:ascii="Arial" w:hAnsi="Arial" w:cs="Arial"/>
-        </w:rPr>
-        <w:t>kann der Nutzer ganz unten auf die nächste Seite gehen, in der er dann Bilder mit neuerem Hochladdatum zu finden sind.</w:t>
-      </w:r>
-    </w:p>
-    <w:p>
-      <w:pPr>
-        <w:spacing w:line="360" w:lineRule="auto"/>
-        <w:jc w:val="both"/>
-        <w:rPr>
-          <w:rFonts w:ascii="Arial" w:hAnsi="Arial" w:cs="Arial"/>
-        </w:rPr>
-      </w:pPr>
-    </w:p>
-    <w:p>
-      <w:pPr>
-        <w:pStyle w:val="berschrift2"/>
-      </w:pPr>
-      <w:bookmarkStart w:id="4" w:name="_Toc61191660"/>
-      <w:r>
-        <w:t>Bilder bestellen &amp; kommentieren</w:t>
-      </w:r>
-      <w:bookmarkEnd w:id="4"/>
-    </w:p>
-    <w:p/>
-    <w:p>
-      <w:pPr>
-        <w:spacing w:line="360" w:lineRule="auto"/>
-        <w:jc w:val="both"/>
-        <w:rPr>
-          <w:rFonts w:ascii="Arial" w:hAnsi="Arial" w:cs="Arial"/>
-        </w:rPr>
-      </w:pPr>
-      <w:r>
-        <w:rPr>
-          <w:rFonts w:ascii="Arial" w:hAnsi="Arial" w:cs="Arial"/>
-        </w:rPr>
-        <w:t xml:space="preserve">Klickt der Nutzer auf das Bild in der Gallery gelangt er zum Kommentar- und Bestellbereich </w:t>
-      </w:r>
-      <w:proofErr w:type="gramStart"/>
-      <w:r>
-        <w:rPr>
-          <w:rFonts w:ascii="Arial" w:hAnsi="Arial" w:cs="Arial"/>
-        </w:rPr>
-        <w:t>des Bilder</w:t>
-      </w:r>
-      <w:proofErr w:type="gramEnd"/>
-      <w:r>
-        <w:rPr>
-          <w:rFonts w:ascii="Arial" w:hAnsi="Arial" w:cs="Arial"/>
-        </w:rPr>
-        <w:t xml:space="preserve"> (siehe Abbildung _</w:t>
-      </w:r>
-      <w:r>
-        <w:rPr>
-          <w:rFonts w:ascii="Arial" w:hAnsi="Arial" w:cs="Arial"/>
-        </w:rPr>
-        <w:t>)</w:t>
-      </w:r>
-      <w:r>
-        <w:rPr>
-          <w:rFonts w:ascii="Arial" w:hAnsi="Arial" w:cs="Arial"/>
-        </w:rPr>
-        <w:t>.</w:t>
-      </w:r>
-      <w:r>
-        <w:rPr>
-          <w:rFonts w:ascii="Arial" w:hAnsi="Arial" w:cs="Arial"/>
-        </w:rPr>
-        <w:t xml:space="preserve"> In dieser Sektion kann der Nutzer eine beliebige Anzahl an Bilder in drei Formaten bestellen. Unter dem Bestellfeld (siehe Abbildung </w:t>
-      </w:r>
-      <w:proofErr w:type="gramStart"/>
-      <w:r>
-        <w:rPr>
-          <w:rFonts w:ascii="Arial" w:hAnsi="Arial" w:cs="Arial"/>
-        </w:rPr>
-        <w:t>_ :</w:t>
-      </w:r>
-      <w:proofErr w:type="gramEnd"/>
-      <w:r>
-        <w:rPr>
-          <w:rFonts w:ascii="Arial" w:hAnsi="Arial" w:cs="Arial"/>
-        </w:rPr>
-        <w:t xml:space="preserve"> grüner Bereich)</w:t>
-      </w:r>
-      <w:r>
-        <w:rPr>
-          <w:rFonts w:ascii="Arial" w:hAnsi="Arial" w:cs="Arial"/>
-        </w:rPr>
+        <w:t xml:space="preserve">besitzt der Nutzer die Möglichkeit </w:t>
+      </w:r>
+      <w:r>
         <w:t xml:space="preserve"> </w:t>
       </w:r>
       <w:r>
-        <w:rPr>
-          <w:rFonts w:ascii="Arial" w:hAnsi="Arial" w:cs="Arial"/>
-        </w:rPr>
-        <w:t xml:space="preserve">besitzt der Nutzer die Möglichkeit </w:t>
-      </w:r>
-      <w:r>
-        <w:rPr>
-          <w:rFonts w:ascii="Arial" w:hAnsi="Arial" w:cs="Arial"/>
-        </w:rPr>
-        <w:t xml:space="preserve"> </w:t>
-      </w:r>
-      <w:r>
-        <w:rPr>
-          <w:rFonts w:ascii="Arial" w:hAnsi="Arial" w:cs="Arial"/>
-        </w:rPr>
-        <w:t>einen Kommentar zu verfassen</w:t>
-      </w:r>
-      <w:r>
-        <w:rPr>
-          <w:rFonts w:ascii="Arial" w:hAnsi="Arial" w:cs="Arial"/>
-        </w:rPr>
+        <w:t xml:space="preserve">einen Kommentar zu </w:t>
+      </w:r>
+      <w:r>
+        <w:lastRenderedPageBreak/>
+        <w:t>verfassen</w:t>
+      </w:r>
+      <w:r>
         <w:t>(siehe Abbildung _: blauer Bereich)</w:t>
       </w:r>
       <w:r>
-        <w:rPr>
-          <w:rFonts w:ascii="Arial" w:hAnsi="Arial" w:cs="Arial"/>
-        </w:rPr>
         <w:t xml:space="preserve">. In diesem Beispiel wurden einige Kommentare eingefügt. Diese sind von alt nach neu, oben angefangen, chronologisch aufgereiht. Bei jedem Kommentar steht noch das Verfassungsdatum dabei. Kommentare können mithilfe von dem Textfeld unten verfasst werden. </w:t>
       </w:r>
     </w:p>
@@ -2582,7 +2827,6 @@
         <w:rPr>
           <w:noProof/>
         </w:rPr>
-        <w:lastRenderedPageBreak/>
         <mc:AlternateContent>
           <mc:Choice Requires="wps">
             <w:drawing>
@@ -2789,14 +3033,30 @@
       <w:r>
         <w:t xml:space="preserve">Abbildung </w:t>
       </w:r>
-      <w:fldSimple w:instr=" SEQ Abbildung \* ARABIC ">
-        <w:r>
-          <w:rPr>
-            <w:noProof/>
-          </w:rPr>
-          <w:t>3</w:t>
-        </w:r>
-      </w:fldSimple>
+      <w:r>
+        <w:fldChar w:fldCharType="begin"/>
+      </w:r>
+      <w:r>
+        <w:instrText xml:space="preserve"> SEQ </w:instrText>
+      </w:r>
+      <w:r>
+        <w:instrText xml:space="preserve">Abbildung \* ARABIC </w:instrText>
+      </w:r>
+      <w:r>
+        <w:fldChar w:fldCharType="separate"/>
+      </w:r>
+      <w:r>
+        <w:rPr>
+          <w:noProof/>
+        </w:rPr>
+        <w:t>3</w:t>
+      </w:r>
+      <w:r>
+        <w:rPr>
+          <w:noProof/>
+        </w:rPr>
+        <w:fldChar w:fldCharType="end"/>
+      </w:r>
       <w:r>
         <w:t xml:space="preserve"> Kommentar- und Bestellbereich</w:t>
       </w:r>
@@ -2804,16 +3064,9 @@
     <w:p/>
     <w:p>
       <w:pPr>
-        <w:spacing w:line="360" w:lineRule="auto"/>
-        <w:jc w:val="both"/>
-        <w:rPr>
-          <w:rFonts w:ascii="Arial" w:hAnsi="Arial" w:cs="Arial"/>
-        </w:rPr>
-      </w:pPr>
-      <w:r>
-        <w:rPr>
-          <w:rFonts w:ascii="Arial" w:hAnsi="Arial" w:cs="Arial"/>
-        </w:rPr>
+        <w:pStyle w:val="Text"/>
+      </w:pPr>
+      <w:r>
         <w:t xml:space="preserve">Auf der Kommentar- und Bestellseite sieht der Nutzer ebenfalls nochmal den Dateinamen und das Datum an dem das Bild geschossen wurde. </w:t>
       </w:r>
     </w:p>
@@ -2822,7 +3075,7 @@
       <w:pPr>
         <w:pStyle w:val="berschrift2"/>
       </w:pPr>
-      <w:bookmarkStart w:id="5" w:name="_Toc61191661"/>
+      <w:bookmarkStart w:id="5" w:name="_Toc61204620"/>
       <w:r>
         <w:t>Orders</w:t>
       </w:r>
@@ -2831,70 +3084,34 @@
     <w:p/>
     <w:p>
       <w:pPr>
-        <w:spacing w:line="360" w:lineRule="auto"/>
-        <w:jc w:val="both"/>
-        <w:rPr>
-          <w:rFonts w:ascii="Arial" w:hAnsi="Arial" w:cs="Arial"/>
-        </w:rPr>
-      </w:pPr>
-      <w:r>
-        <w:rPr>
-          <w:rFonts w:ascii="Arial" w:hAnsi="Arial" w:cs="Arial"/>
-        </w:rPr>
+        <w:pStyle w:val="Text"/>
+      </w:pPr>
+      <w:r>
         <w:t>Über die Navigationsleiste oben, kann der Nutzer auf die Bestellübersicht(=Orders) gelangen.</w:t>
       </w:r>
     </w:p>
     <w:p>
       <w:pPr>
-        <w:spacing w:line="360" w:lineRule="auto"/>
-        <w:jc w:val="both"/>
-        <w:rPr>
-          <w:rFonts w:ascii="Arial" w:hAnsi="Arial" w:cs="Arial"/>
-        </w:rPr>
-      </w:pPr>
-      <w:r>
-        <w:rPr>
-          <w:rFonts w:ascii="Arial" w:hAnsi="Arial" w:cs="Arial"/>
-        </w:rPr>
+        <w:pStyle w:val="Text"/>
+      </w:pPr>
+      <w:r>
         <w:t>Dort besitzt er eine Komplette Übersicht seiner Bestellungen</w:t>
       </w:r>
       <w:r>
-        <w:rPr>
-          <w:rFonts w:ascii="Arial" w:hAnsi="Arial" w:cs="Arial"/>
-        </w:rPr>
-        <w:t xml:space="preserve"> (siehe </w:t>
-      </w:r>
-      <w:proofErr w:type="spellStart"/>
-      <w:r>
-        <w:rPr>
-          <w:rFonts w:ascii="Arial" w:hAnsi="Arial" w:cs="Arial"/>
-        </w:rPr>
-        <w:t>Abbuldung</w:t>
-      </w:r>
-      <w:proofErr w:type="spellEnd"/>
-      <w:r>
-        <w:rPr>
-          <w:rFonts w:ascii="Arial" w:hAnsi="Arial" w:cs="Arial"/>
-        </w:rPr>
-        <w:t xml:space="preserve"> _: Bestellübersicht)</w:t>
-      </w:r>
-      <w:r>
-        <w:rPr>
-          <w:rFonts w:ascii="Arial" w:hAnsi="Arial" w:cs="Arial"/>
-        </w:rPr>
+        <w:t xml:space="preserve"> (siehe Abbuldung _: Bestellübersicht)</w:t>
+      </w:r>
+      <w:r>
         <w:t>. Er kann die Bilder nochmals einsehen in welcher Anzahl diese bestellt wurden und in welchem Format. Wurde ein Bild in zwei Formaten bestellt werden für jeweils ein weiteres Format eine weitere Bestellung hinzugefügt</w:t>
       </w:r>
       <w:r>
-        <w:rPr>
-          <w:rFonts w:ascii="Arial" w:hAnsi="Arial" w:cs="Arial"/>
-        </w:rPr>
         <w:t>.</w:t>
       </w:r>
       <w:r>
-        <w:rPr>
-          <w:rFonts w:ascii="Arial" w:hAnsi="Arial" w:cs="Arial"/>
-        </w:rPr>
-        <w:t xml:space="preserve"> Jede Bestellung kann einzeln storniert/gelöscht werden. Es kann aber auch die komplette Bestellliste gelöscht oder auch bestellt werden. Im zweiten Fall bekommt der Nutzer die Bilder in einer ZIP heruntergeladen. </w:t>
+        <w:t xml:space="preserve"> Jede Bestellung kann einzeln storniert/gelöscht werden. Es kann aber auch die komplette </w:t>
+      </w:r>
+      <w:r>
+        <w:lastRenderedPageBreak/>
+        <w:t xml:space="preserve">Bestellliste gelöscht oder auch bestellt werden. Im zweiten Fall bekommt der Nutzer die Bilder in einer ZIP heruntergeladen. </w:t>
       </w:r>
     </w:p>
     <w:p>
@@ -2905,7 +3122,6 @@
         <w:rPr>
           <w:noProof/>
         </w:rPr>
-        <w:lastRenderedPageBreak/>
         <w:drawing>
           <wp:inline distT="0" distB="0" distL="0" distR="0" wp14:anchorId="771DACFB" wp14:editId="51F05357">
             <wp:extent cx="5760720" cy="4346575"/>
@@ -2950,14 +3166,27 @@
       <w:r>
         <w:t xml:space="preserve">Abbildung </w:t>
       </w:r>
-      <w:fldSimple w:instr=" SEQ Abbildung \* ARABIC ">
-        <w:r>
-          <w:rPr>
-            <w:noProof/>
-          </w:rPr>
-          <w:t>4</w:t>
-        </w:r>
-      </w:fldSimple>
+      <w:r>
+        <w:fldChar w:fldCharType="begin"/>
+      </w:r>
+      <w:r>
+        <w:instrText xml:space="preserve"> SEQ Abbildung \* ARABIC </w:instrText>
+      </w:r>
+      <w:r>
+        <w:fldChar w:fldCharType="separate"/>
+      </w:r>
+      <w:r>
+        <w:rPr>
+          <w:noProof/>
+        </w:rPr>
+        <w:t>4</w:t>
+      </w:r>
+      <w:r>
+        <w:rPr>
+          <w:noProof/>
+        </w:rPr>
+        <w:fldChar w:fldCharType="end"/>
+      </w:r>
       <w:r>
         <w:t xml:space="preserve"> Bestellübersicht</w:t>
       </w:r>
@@ -2967,7 +3196,7 @@
       <w:pPr>
         <w:pStyle w:val="berschrift2"/>
       </w:pPr>
-      <w:bookmarkStart w:id="6" w:name="_Toc61191662"/>
+      <w:bookmarkStart w:id="6" w:name="_Toc61204621"/>
       <w:r>
         <w:t>Upload</w:t>
       </w:r>
@@ -2976,53 +3205,23 @@
     <w:p/>
     <w:p>
       <w:pPr>
-        <w:spacing w:line="360" w:lineRule="auto"/>
-        <w:jc w:val="both"/>
-        <w:rPr>
-          <w:rFonts w:ascii="Arial" w:hAnsi="Arial" w:cs="Arial"/>
-        </w:rPr>
-      </w:pPr>
-      <w:r>
-        <w:rPr>
-          <w:rFonts w:ascii="Arial" w:hAnsi="Arial" w:cs="Arial"/>
-        </w:rPr>
-        <w:t xml:space="preserve">Hier kann der Nutzer seine Bilder </w:t>
-      </w:r>
-      <w:proofErr w:type="gramStart"/>
-      <w:r>
-        <w:rPr>
-          <w:rFonts w:ascii="Arial" w:hAnsi="Arial" w:cs="Arial"/>
-        </w:rPr>
-        <w:t>hochladen</w:t>
-      </w:r>
-      <w:r>
-        <w:rPr>
-          <w:rFonts w:ascii="Arial" w:hAnsi="Arial" w:cs="Arial"/>
-        </w:rPr>
-        <w:t>(</w:t>
-      </w:r>
-      <w:proofErr w:type="gramEnd"/>
-      <w:r>
-        <w:rPr>
-          <w:rFonts w:ascii="Arial" w:hAnsi="Arial" w:cs="Arial"/>
-        </w:rPr>
-        <w:t>siehe Abbildung _: Upload) . Die Bilder können nur einzeln hochgeladen werden. Diese erscheinen dann in der Persönlichen Gallery.</w:t>
-      </w:r>
-    </w:p>
-    <w:p>
-      <w:pPr>
-        <w:spacing w:line="360" w:lineRule="auto"/>
-        <w:jc w:val="both"/>
-        <w:rPr>
-          <w:rFonts w:ascii="Arial" w:hAnsi="Arial" w:cs="Arial"/>
-        </w:rPr>
-      </w:pPr>
-    </w:p>
-    <w:p>
-      <w:pPr>
-        <w:keepNext/>
-        <w:spacing w:line="360" w:lineRule="auto"/>
-        <w:jc w:val="both"/>
+        <w:pStyle w:val="Text"/>
+      </w:pPr>
+      <w:r>
+        <w:t>Hier kann der Nutzer seine Bilder hochladen</w:t>
+      </w:r>
+      <w:r>
+        <w:t>(siehe Abbildung _: Upload) . Die Bilder können nur einzeln hochgeladen werden. Diese erscheinen dann in der Persönlichen Gallery.</w:t>
+      </w:r>
+    </w:p>
+    <w:p>
+      <w:pPr>
+        <w:pStyle w:val="Text"/>
+      </w:pPr>
+    </w:p>
+    <w:p>
+      <w:pPr>
+        <w:pStyle w:val="Text"/>
       </w:pPr>
       <w:r>
         <w:rPr>
@@ -3067,23 +3266,33 @@
     </w:p>
     <w:p>
       <w:pPr>
-        <w:pStyle w:val="Beschriftung"/>
-        <w:jc w:val="both"/>
-        <w:rPr>
-          <w:rFonts w:ascii="Arial" w:hAnsi="Arial" w:cs="Arial"/>
-        </w:rPr>
-      </w:pPr>
-      <w:r>
+        <w:pStyle w:val="Text"/>
+      </w:pPr>
+      <w:r>
+        <w:lastRenderedPageBreak/>
         <w:t xml:space="preserve">Abbildung </w:t>
       </w:r>
-      <w:fldSimple w:instr=" SEQ Abbildung \* ARABIC ">
-        <w:r>
-          <w:rPr>
-            <w:noProof/>
-          </w:rPr>
-          <w:t>5</w:t>
-        </w:r>
-      </w:fldSimple>
+      <w:r>
+        <w:fldChar w:fldCharType="begin"/>
+      </w:r>
+      <w:r>
+        <w:instrText xml:space="preserve"> SEQ Abbildung \* ARABIC </w:instrText>
+      </w:r>
+      <w:r>
+        <w:fldChar w:fldCharType="separate"/>
+      </w:r>
+      <w:r>
+        <w:rPr>
+          <w:noProof/>
+        </w:rPr>
+        <w:t>5</w:t>
+      </w:r>
+      <w:r>
+        <w:rPr>
+          <w:noProof/>
+        </w:rPr>
+        <w:fldChar w:fldCharType="end"/>
+      </w:r>
       <w:r>
         <w:t xml:space="preserve"> Upload</w:t>
       </w:r>
@@ -3114,9 +3323,8 @@
           <w:szCs w:val="32"/>
         </w:rPr>
       </w:pPr>
-      <w:bookmarkStart w:id="7" w:name="_Toc61191663"/>
-      <w:r>
-        <w:lastRenderedPageBreak/>
+      <w:bookmarkStart w:id="7" w:name="_Toc61204622"/>
+      <w:r>
         <w:t>Diashow (Feature)</w:t>
       </w:r>
       <w:bookmarkEnd w:id="7"/>
@@ -3132,49 +3340,31 @@
     </w:p>
     <w:p>
       <w:pPr>
-        <w:spacing w:line="360" w:lineRule="auto"/>
-        <w:jc w:val="both"/>
+        <w:pStyle w:val="Text"/>
         <w:rPr>
           <w:sz w:val="32"/>
           <w:szCs w:val="32"/>
         </w:rPr>
       </w:pPr>
       <w:r>
-        <w:rPr>
-          <w:rFonts w:ascii="Arial" w:hAnsi="Arial" w:cs="Arial"/>
-        </w:rPr>
-        <w:t>Die Zusatzfunktion Diashow kann über die Navigationsleiste erreicht werden. In dem Bereich „Diashow“ werden die letzten fünf hochgeladenen Bilder als Diashow angezeigt. Da die Zusatzfunktion</w:t>
-      </w:r>
-      <w:r>
-        <w:rPr>
-          <w:rFonts w:ascii="Arial" w:hAnsi="Arial" w:cs="Arial"/>
-        </w:rPr>
-        <w:t xml:space="preserve"> </w:t>
-      </w:r>
-      <w:proofErr w:type="spellStart"/>
-      <w:r>
-        <w:rPr>
-          <w:rFonts w:ascii="Arial" w:hAnsi="Arial" w:cs="Arial"/>
-        </w:rPr>
-        <w:t>Ph</w:t>
-      </w:r>
-      <w:r>
-        <w:rPr>
-          <w:rFonts w:ascii="Arial" w:hAnsi="Arial" w:cs="Arial"/>
-        </w:rPr>
-        <w:t>otogruppen</w:t>
-      </w:r>
-      <w:proofErr w:type="spellEnd"/>
-      <w:r>
-        <w:rPr>
-          <w:rFonts w:ascii="Arial" w:hAnsi="Arial" w:cs="Arial"/>
-        </w:rPr>
-        <w:t xml:space="preserve"> nicht implementiert wurde, wurde sich wenigstens dafür entschieden </w:t>
-      </w:r>
-      <w:r>
-        <w:rPr>
-          <w:rFonts w:ascii="Arial" w:hAnsi="Arial" w:cs="Arial"/>
-        </w:rPr>
+        <w:t xml:space="preserve">Die Zusatzfunktion </w:t>
+      </w:r>
+      <w:r>
+        <w:rPr>
+          <w:rStyle w:val="SchriftZchn"/>
+        </w:rPr>
+        <w:t>Diashow kann</w:t>
+      </w:r>
+      <w:r>
+        <w:t xml:space="preserve"> über die Navigationsleiste erreicht werden. In dem Bereich „Diashow“ werden die letzten fünf hochgeladenen Bilder als Diashow angezeigt. Da die Zusatzfunktion</w:t>
+      </w:r>
+      <w:r>
+        <w:t xml:space="preserve"> Ph</w:t>
+      </w:r>
+      <w:r>
+        <w:t xml:space="preserve">otogruppen nicht implementiert wurde, wurde sich wenigstens dafür entschieden </w:t>
+      </w:r>
+      <w:r>
         <w:t>eine abgeschwächte Version der Diashow mit hinzuzufügen.</w:t>
       </w:r>
       <w:r>
@@ -3190,7 +3380,7 @@
           <w:rFonts w:ascii="Arial" w:hAnsi="Arial" w:cs="Arial"/>
         </w:rPr>
       </w:pPr>
-      <w:bookmarkStart w:id="8" w:name="_Toc61191664"/>
+      <w:bookmarkStart w:id="8" w:name="_Toc61204623"/>
       <w:r>
         <w:rPr>
           <w:rFonts w:ascii="Arial" w:hAnsi="Arial" w:cs="Arial"/>
@@ -3198,58 +3388,311 @@
         <w:lastRenderedPageBreak/>
         <w:t>Dokumentation des Betriebs</w:t>
       </w:r>
+      <w:r>
+        <w:rPr>
+          <w:rFonts w:ascii="Arial" w:hAnsi="Arial" w:cs="Arial"/>
+        </w:rPr>
+        <w:t xml:space="preserve"> - PhotoServer</w:t>
+      </w:r>
       <w:bookmarkEnd w:id="8"/>
     </w:p>
+    <w:p>
+      <w:pPr>
+        <w:pStyle w:val="berschrift2"/>
+        <w:spacing w:line="360" w:lineRule="auto"/>
+      </w:pPr>
+      <w:bookmarkStart w:id="9" w:name="_Toc61204624"/>
+      <w:r>
+        <w:t>Umgebung</w:t>
+      </w:r>
+      <w:bookmarkEnd w:id="9"/>
+    </w:p>
+    <w:p>
+      <w:pPr>
+        <w:pStyle w:val="Text"/>
+      </w:pPr>
+      <w:r>
+        <w:t>Der Server kann unter Windows, Linux und OSX zum laufen gebracht werden. Zudem kann der Server lokal unter per HTTPS unter „localhost:4443“ erreicht werden.</w:t>
+      </w:r>
+      <w:r>
+        <w:t xml:space="preserve"> Des Weiteren werden alle gängigen Browser unterstützt. Dazu zählen der Firefox, Google Chrome, Opera und Safari.</w:t>
+      </w:r>
+    </w:p>
+    <w:p>
+      <w:pPr>
+        <w:pStyle w:val="berschrift2"/>
+        <w:spacing w:line="360" w:lineRule="auto"/>
+      </w:pPr>
+      <w:bookmarkStart w:id="10" w:name="_Toc61204625"/>
+      <w:r>
+        <w:t>Parameter</w:t>
+      </w:r>
+      <w:bookmarkEnd w:id="10"/>
+    </w:p>
+    <w:p>
+      <w:pPr>
+        <w:pStyle w:val="Text"/>
+      </w:pPr>
+      <w:r>
+        <w:t>Dem Server können Parameter mitgegeben werden, um ihn zu konfigurieren. Hierb</w:t>
+      </w:r>
+      <w:r>
+        <w:t>ei gibt es einmal den Parameter -port, mit welchem der HTTPS Port eingestellt werden kann. Zudem gibt es den Parameter -certificates, mit welchem man das Verzeichnis festlegen kann, in welchem sich die für HTTPS benötigten Zertifikate cert.pem und key.pem befinden. Diese können von Let’s Encrypt kommen oder auch einfach selbst erstellt werden mithilfe des Programmes OpenSSL.</w:t>
+      </w:r>
+    </w:p>
+    <w:p>
+      <w:pPr>
+        <w:pStyle w:val="berschrift2"/>
+        <w:spacing w:line="360" w:lineRule="auto"/>
+      </w:pPr>
+      <w:bookmarkStart w:id="11" w:name="_Toc61204626"/>
+      <w:r>
+        <w:t>Dateien</w:t>
+      </w:r>
+      <w:bookmarkEnd w:id="11"/>
+    </w:p>
+    <w:p>
+      <w:pPr>
+        <w:pStyle w:val="Text"/>
+      </w:pPr>
+      <w:r>
+        <w:t xml:space="preserve">Der Server hat in seinem Stammverzeichnis, also von dort aus wo der Server gestartet wird, einen static-Ordner, in welchem sich einige für den Server benötigte und angelegte Dateien befinden. </w:t>
+      </w:r>
+    </w:p>
+    <w:p>
+      <w:pPr>
+        <w:spacing w:line="360" w:lineRule="auto"/>
+      </w:pPr>
+      <w:r>
+        <w:rPr>
+          <w:noProof/>
+        </w:rPr>
+        <w:drawing>
+          <wp:inline distT="0" distB="0" distL="0" distR="0" wp14:anchorId="5AC5E75F" wp14:editId="10101C5F">
+            <wp:extent cx="5720339" cy="1330037"/>
+            <wp:effectExtent l="0" t="0" r="0" b="3810"/>
+            <wp:docPr id="3" name="Grafik 3"/>
+            <wp:cNvGraphicFramePr>
+              <a:graphicFrameLocks xmlns:a="http://schemas.openxmlformats.org/drawingml/2006/main" noChangeAspect="1"/>
+            </wp:cNvGraphicFramePr>
+            <a:graphic xmlns:a="http://schemas.openxmlformats.org/drawingml/2006/main">
+              <a:graphicData uri="http://schemas.openxmlformats.org/drawingml/2006/picture">
+                <pic:pic xmlns:pic="http://schemas.openxmlformats.org/drawingml/2006/picture">
+                  <pic:nvPicPr>
+                    <pic:cNvPr id="1" name=""/>
+                    <pic:cNvPicPr/>
+                  </pic:nvPicPr>
+                  <pic:blipFill>
+                    <a:blip r:embed="rId15"/>
+                    <a:stretch>
+                      <a:fillRect/>
+                    </a:stretch>
+                  </pic:blipFill>
+                  <pic:spPr>
+                    <a:xfrm>
+                      <a:off x="0" y="0"/>
+                      <a:ext cx="5744779" cy="1335719"/>
+                    </a:xfrm>
+                    <a:prstGeom prst="rect">
+                      <a:avLst/>
+                    </a:prstGeom>
+                  </pic:spPr>
+                </pic:pic>
+              </a:graphicData>
+            </a:graphic>
+          </wp:inline>
+        </w:drawing>
+      </w:r>
+    </w:p>
+    <w:p>
+      <w:pPr>
+        <w:pStyle w:val="Text"/>
+      </w:pPr>
+      <w:r>
+        <w:t>Im data</w:t>
+      </w:r>
+      <w:r>
+        <w:t>-</w:t>
+      </w:r>
+      <w:r>
+        <w:t>Ordner liegen die json-Dateien für die Kommentare, die Users, die Orders und die Fotos.In der Datei users.json stehen die Nutzernamen und die mit dem Salt gehashten Passwörter.</w:t>
+      </w:r>
+    </w:p>
+    <w:p>
+      <w:pPr>
+        <w:pStyle w:val="Text"/>
+      </w:pPr>
+      <w:r>
+        <w:t>Im images-Order liegen sämtliche Bilder, welche hochgeladen werden. Dies ist auch der Ordner, der als FileServer dient und die Bilder zur Verfügung stellt.</w:t>
+      </w:r>
+      <w:r>
+        <w:t xml:space="preserve"> Dabei sind die Bilder als hash_des_bildes.jpg abgespeichert, um auch Duplikate erkennen zu können.</w:t>
+      </w:r>
+    </w:p>
+    <w:p>
+      <w:pPr>
+        <w:pStyle w:val="Text"/>
+      </w:pPr>
+      <w:r>
+        <w:lastRenderedPageBreak/>
+        <w:t>Im orders-Ordner liegen die Dateien, welche bei einer Bestellung als Order erstellt werden. Hier landen dann die Daten mit dem Namen username.zip, welche sich dann abgeholt werden können.</w:t>
+      </w:r>
+    </w:p>
+    <w:p>
+      <w:pPr>
+        <w:pStyle w:val="Text"/>
+      </w:pPr>
+      <w:r>
+        <w:t>Im ssl-Ordner liegen die Dateien cert.pem und key.pem. Diese werden für die SSL-Verschlüsselung benötigt. Dieser Ordner enthält die Beispieldateien und ist der Standardwert für den Pfad zu den Dateien, sofern kein anderer per Parameter übergeben wurde.</w:t>
+      </w:r>
+    </w:p>
+    <w:p>
+      <w:pPr>
+        <w:pStyle w:val="Text"/>
+      </w:pPr>
+      <w:r>
+        <w:t>Zum Schluss gibt es noch den template-Ordner, welche die html-Template</w:t>
+      </w:r>
+      <w:r>
+        <w:t>-</w:t>
+      </w:r>
+      <w:r>
+        <w:t>Dateien für die Go-Template-Engine enthält.</w:t>
+      </w:r>
+      <w:r>
+        <w:t xml:space="preserve"> Diese sollte nicht verändert werden, da diese den Code der übergeben Daten enthalten und auswerten. Man könnte jedoch das Design ändern.</w:t>
+      </w:r>
+    </w:p>
     <w:p/>
-    <w:p>
-      <w:pPr>
-        <w:pStyle w:val="berschrift2"/>
-      </w:pPr>
-      <w:r>
-        <w:t xml:space="preserve">Funktionen der </w:t>
-      </w:r>
-      <w:proofErr w:type="spellStart"/>
-      <w:r>
-        <w:t>package</w:t>
-      </w:r>
-      <w:r>
-        <w:t>Handler</w:t>
-      </w:r>
-      <w:proofErr w:type="spellEnd"/>
-    </w:p>
-    <w:p>
-      <w:pPr>
+    <w:p/>
+    <w:p>
+      <w:r>
+        <w:br w:type="page"/>
+      </w:r>
+    </w:p>
+    <w:p>
+      <w:pPr>
+        <w:pStyle w:val="berschrift1"/>
         <w:spacing w:line="360" w:lineRule="auto"/>
         <w:jc w:val="both"/>
-      </w:pPr>
-    </w:p>
-    <w:p>
-      <w:pPr>
+        <w:rPr>
+          <w:rFonts w:ascii="Arial" w:hAnsi="Arial" w:cs="Arial"/>
+        </w:rPr>
+      </w:pPr>
+      <w:bookmarkStart w:id="12" w:name="_Toc61204627"/>
+      <w:r>
+        <w:rPr>
+          <w:rFonts w:ascii="Arial" w:hAnsi="Arial" w:cs="Arial"/>
+        </w:rPr>
+        <w:lastRenderedPageBreak/>
+        <w:t xml:space="preserve">Dokumentation des Betriebs </w:t>
+      </w:r>
+      <w:r>
+        <w:rPr>
+          <w:rFonts w:ascii="Arial" w:hAnsi="Arial" w:cs="Arial"/>
+        </w:rPr>
+        <w:t>–</w:t>
+      </w:r>
+      <w:r>
+        <w:rPr>
+          <w:rFonts w:ascii="Arial" w:hAnsi="Arial" w:cs="Arial"/>
+        </w:rPr>
+        <w:t xml:space="preserve"> </w:t>
+      </w:r>
+      <w:r>
+        <w:rPr>
+          <w:rFonts w:ascii="Arial" w:hAnsi="Arial" w:cs="Arial"/>
+        </w:rPr>
+        <w:t>Batchupload</w:t>
+      </w:r>
+      <w:bookmarkEnd w:id="12"/>
+    </w:p>
+    <w:p>
+      <w:pPr>
+        <w:pStyle w:val="berschrift2"/>
         <w:spacing w:line="360" w:lineRule="auto"/>
-        <w:jc w:val="both"/>
-        <w:rPr>
-          <w:rFonts w:ascii="Arial" w:hAnsi="Arial" w:cs="Arial"/>
-        </w:rPr>
-      </w:pPr>
-      <w:r>
-        <w:rPr>
-          <w:rFonts w:ascii="Arial" w:hAnsi="Arial" w:cs="Arial"/>
-        </w:rPr>
-        <w:t>Die gleichnamigen</w:t>
-      </w:r>
-    </w:p>
-    <w:p>
-      <w:pPr>
+      </w:pPr>
+      <w:bookmarkStart w:id="13" w:name="_Toc61204628"/>
+      <w:r>
+        <w:t>Umgebung</w:t>
+      </w:r>
+      <w:bookmarkEnd w:id="13"/>
+    </w:p>
+    <w:p>
+      <w:pPr>
+        <w:pStyle w:val="Text"/>
+      </w:pPr>
+      <w:r>
+        <w:t>Der Batchupload kann einfach per Kommandozeile gestartet werden und mit ihm kann ein ganzer Ordner von Bilder auf einmal auf den Useraccount auf dem Photoserver hochgeladen werden.</w:t>
+      </w:r>
+    </w:p>
+    <w:p>
+      <w:pPr>
+        <w:pStyle w:val="berschrift2"/>
         <w:spacing w:line="360" w:lineRule="auto"/>
-        <w:jc w:val="both"/>
-      </w:pPr>
-      <w:r>
-        <w:rPr>
-          <w:rFonts w:ascii="Arial" w:hAnsi="Arial" w:cs="Arial"/>
-        </w:rPr>
-        <w:t xml:space="preserve">Die Handler führen den Nutzer über den Webservice zu den Templates und bietet die Logik auf den Templates an.  </w:t>
-      </w:r>
-    </w:p>
+      </w:pPr>
+      <w:bookmarkStart w:id="14" w:name="_Toc61204629"/>
+      <w:r>
+        <w:t>Parameter</w:t>
+      </w:r>
+      <w:bookmarkEnd w:id="14"/>
+    </w:p>
+    <w:p>
+      <w:pPr>
+        <w:pStyle w:val="Text"/>
+      </w:pPr>
+      <w:r>
+        <w:t>Auch der Batchupload hat einige Parameter, welche übergeben werden könne oder müssen.</w:t>
+      </w:r>
+      <w:r>
+        <w:t xml:space="preserve"> Mit -data kann der Ordner spezifiziert werden, welcher hochgeladen werden soll. Zudem muss es auf dem Photo-Server einen Account geben, wobei man diese Daten zum Authentifizieren mitgeben muss. Dies geschieht mit den Parametern -username und -password.</w:t>
+      </w:r>
+    </w:p>
+    <w:p>
+      <w:pPr>
+        <w:pStyle w:val="Text"/>
+      </w:pPr>
+    </w:p>
+    <w:p>
+      <w:pPr>
+        <w:pStyle w:val="Text"/>
+      </w:pPr>
+      <w:r>
+        <w:t>Beispiel: User: admin, Passwort: 123456, Ordner mit Bilder: …Desktop\Ordner</w:t>
+      </w:r>
+    </w:p>
+    <w:p>
+      <w:pPr>
+        <w:pStyle w:val="Text"/>
+      </w:pPr>
+      <w:r>
+        <w:t>Mithilfe des folgenden Commands kann der ganze Inhalt des Ordner auf den Photo-Server hochgeladen werden.</w:t>
+      </w:r>
+    </w:p>
+    <w:p>
+      <w:pPr>
+        <w:pStyle w:val="Text"/>
+        <w:rPr>
+          <w:rFonts w:ascii="Courier New" w:eastAsia="Times New Roman" w:hAnsi="Courier New" w:cs="Courier New"/>
+          <w:color w:val="A9B7C6"/>
+          <w:sz w:val="20"/>
+          <w:szCs w:val="20"/>
+          <w:lang w:eastAsia="de-DE"/>
+        </w:rPr>
+      </w:pPr>
+      <w:r>
+        <w:rPr>
+          <w:rFonts w:ascii="Courier New" w:eastAsia="Times New Roman" w:hAnsi="Courier New" w:cs="Courier New"/>
+          <w:color w:val="A9B7C6"/>
+          <w:sz w:val="20"/>
+          <w:szCs w:val="20"/>
+          <w:lang w:eastAsia="de-DE"/>
+        </w:rPr>
+        <w:t>go run cmd/batchupload/main.go -data=C:\Users\User\Desktop\Ordner -username=admin -password=123456</w:t>
+      </w:r>
+    </w:p>
+    <w:p/>
+    <w:p/>
     <w:p>
       <w:pPr>
         <w:rPr>
@@ -3278,31 +3721,32 @@
           <w:rFonts w:ascii="Arial" w:hAnsi="Arial" w:cs="Arial"/>
         </w:rPr>
       </w:pPr>
-      <w:bookmarkStart w:id="9" w:name="_Toc61191665"/>
+      <w:bookmarkStart w:id="15" w:name="_Toc61204631"/>
       <w:r>
         <w:rPr>
           <w:rFonts w:ascii="Arial" w:hAnsi="Arial" w:cs="Arial"/>
         </w:rPr>
         <w:lastRenderedPageBreak/>
-        <w:t xml:space="preserve">Kurzbeschreibung </w:t>
-      </w:r>
-      <w:proofErr w:type="gramStart"/>
-      <w:r>
-        <w:rPr>
-          <w:rFonts w:ascii="Arial" w:hAnsi="Arial" w:cs="Arial"/>
-        </w:rPr>
-        <w:t>des Beiträge</w:t>
-      </w:r>
-      <w:proofErr w:type="gramEnd"/>
-      <w:r>
-        <w:rPr>
-          <w:rFonts w:ascii="Arial" w:hAnsi="Arial" w:cs="Arial"/>
-        </w:rPr>
-        <w:t xml:space="preserve"> zur Projektumsetzung</w:t>
-      </w:r>
-      <w:bookmarkEnd w:id="9"/>
-    </w:p>
-    <w:p>
+        <w:t>Kurzbeschreibung de</w:t>
+      </w:r>
+      <w:r>
+        <w:rPr>
+          <w:rFonts w:ascii="Arial" w:hAnsi="Arial" w:cs="Arial"/>
+        </w:rPr>
+        <w:t>r</w:t>
+      </w:r>
+      <w:r>
+        <w:rPr>
+          <w:rFonts w:ascii="Arial" w:hAnsi="Arial" w:cs="Arial"/>
+        </w:rPr>
+        <w:t xml:space="preserve"> Beiträge zur Projektumsetzung</w:t>
+      </w:r>
+      <w:bookmarkEnd w:id="15"/>
+    </w:p>
+    <w:p>
+      <w:pPr>
+        <w:pStyle w:val="Text"/>
+      </w:pPr>
       <w:r>
         <w:t xml:space="preserve">In diesem Kapitel werden die Einzelleistungen der jeweiligen Gruppenmitgliedern beschrieben. </w:t>
       </w:r>
@@ -3312,133 +3756,129 @@
       <w:pPr>
         <w:pStyle w:val="berschrift2"/>
       </w:pPr>
-      <w:bookmarkStart w:id="10" w:name="_Toc61191666"/>
-      <w:r>
-        <w:t xml:space="preserve">Rudolf </w:t>
-      </w:r>
-      <w:proofErr w:type="spellStart"/>
-      <w:r>
-        <w:t>Gaab</w:t>
-      </w:r>
-      <w:bookmarkEnd w:id="10"/>
-      <w:proofErr w:type="spellEnd"/>
+      <w:bookmarkStart w:id="16" w:name="_Toc61204632"/>
+      <w:r>
+        <w:t>Rudolf Gaab</w:t>
+      </w:r>
+      <w:bookmarkEnd w:id="16"/>
     </w:p>
     <w:p/>
+    <w:p>
+      <w:pPr>
+        <w:pStyle w:val="Text"/>
+      </w:pPr>
+      <w:r>
+        <w:t xml:space="preserve">Ich für meinen Teil habe mich </w:t>
+      </w:r>
+      <w:r>
+        <w:t>h</w:t>
+      </w:r>
+      <w:r>
+        <w:t xml:space="preserve">auptsächlich um die Gestaltung und Einbindung der Templates in Go gekümmert. </w:t>
+      </w:r>
+      <w:r>
+        <w:t>Die Templates sind im HTML (</w:t>
+      </w:r>
+      <w:r>
+        <w:t>Hypertext Markup Language</w:t>
+      </w:r>
+      <w:r>
+        <w:t xml:space="preserve">) Format gehalten, so ist auch der Aufbau. Die einzelnen HTML Komponenten wurde mithilfe von CSS </w:t>
+      </w:r>
+      <w:r>
+        <w:t>(</w:t>
+      </w:r>
+      <w:r>
+        <w:rPr>
+          <w:shd w:val="clear" w:color="auto" w:fill="FFFFFF"/>
+        </w:rPr>
+        <w:t>Cascading Style Sheets)</w:t>
+      </w:r>
+      <w:r>
+        <w:rPr>
+          <w:shd w:val="clear" w:color="auto" w:fill="FFFFFF"/>
+        </w:rPr>
+        <w:t xml:space="preserve"> </w:t>
+      </w:r>
+      <w:r>
+        <w:t>gestaltet</w:t>
+      </w:r>
+      <w:r>
+        <w:t>.</w:t>
+      </w:r>
+      <w:r>
+        <w:t xml:space="preserve"> </w:t>
+      </w:r>
+      <w:r>
+        <w:t>Zu den erstellten Templates gehören zum Beispiel die Seite für die Bilder mit den Kommentaren, die Slideshow und einige weitere. Zudem habe ich mich teilweise um die Mustache-Schreibweise gekümmert und die Handler im Code erstellt sowie diese einem Endpoint (z.B. /diashow) zugeordnet. Zudem habe ich noch einen großen Teil der Dokumentation geschrieben.</w:t>
+      </w:r>
+    </w:p>
+    <w:p/>
+    <w:p>
+      <w:pPr>
+        <w:pStyle w:val="berschrift2"/>
+      </w:pPr>
+      <w:bookmarkStart w:id="17" w:name="_Toc61204633"/>
+      <w:r>
+        <w:t>Johannes Weis</w:t>
+      </w:r>
+      <w:bookmarkEnd w:id="17"/>
+    </w:p>
+    <w:p>
+      <w:r>
+        <w:t>A</w:t>
+      </w:r>
+    </w:p>
+    <w:p>
+      <w:pPr>
+        <w:pStyle w:val="berschrift2"/>
+        <w:spacing w:line="360" w:lineRule="auto"/>
+      </w:pPr>
+      <w:bookmarkStart w:id="18" w:name="_Toc61204634"/>
+      <w:r>
+        <w:t>Yannis Luithle</w:t>
+      </w:r>
+      <w:bookmarkEnd w:id="18"/>
+    </w:p>
+    <w:p>
+      <w:pPr>
+        <w:pStyle w:val="Text"/>
+      </w:pPr>
+      <w:r>
+        <w:t xml:space="preserve">Ich habe mich </w:t>
+      </w:r>
+      <w:r>
+        <w:rPr>
+          <w:rStyle w:val="SchriftZchn"/>
+        </w:rPr>
+        <w:t>hauptsächlich u</w:t>
+      </w:r>
+      <w:r>
+        <w:t>m die im Projekt verwendeten Objekte und deren Speicherung und Ve</w:t>
+      </w:r>
+      <w:r>
+        <w:rPr>
+          <w:rStyle w:val="TextZchn"/>
+        </w:rPr>
+        <w:t>rwal</w:t>
+      </w:r>
+      <w:r>
+        <w:t xml:space="preserve">tung gekümmert. Dazu zählen User, Photo, Comment und Order. Beim User ging es darum, notwendige Funktionen zu implementieren, welche später verwendet werden können. </w:t>
+      </w:r>
+      <w:r>
+        <w:t>So sollte beispielsweise</w:t>
+      </w:r>
+      <w:r>
+        <w:t xml:space="preserve"> alles durch „salting“ sicherer gemacht werden.</w:t>
+      </w:r>
+      <w:r>
+        <w:t xml:space="preserve"> Dabei ging es vor allem um den Aufbau der Objekte und das Laden und Speichern sowie einige Filterfunktionen. Neben den Objekten habe ich noch für ein paar Endpunkte wie zum Beispiel /orders oder /image die die Handlerlogik geschrieben und die Templates erstellt, damit diese Funktionieren. Um die Gestaltung habe ich mich nicht gekümmert. Ansonsten wurden überall noch weitere benötigte Funktionen implementiert. Am Ende habe ich noch einigen Code kommentiert und Tests geschrieben sowie ein wenig in der Dokumentation geschrieben.</w:t>
+      </w:r>
+    </w:p>
     <w:p>
       <w:pPr>
         <w:spacing w:line="360" w:lineRule="auto"/>
         <w:jc w:val="both"/>
-        <w:rPr>
-          <w:rFonts w:ascii="Arial" w:hAnsi="Arial" w:cs="Arial"/>
-        </w:rPr>
-      </w:pPr>
-      <w:r>
-        <w:rPr>
-          <w:rFonts w:ascii="Arial" w:hAnsi="Arial" w:cs="Arial"/>
-        </w:rPr>
-        <w:t xml:space="preserve">Ich für meinen Teil habe mich Hauptsächlich um die Gestaltung und Einbindung der Templates in Go gekümmert. </w:t>
-      </w:r>
-      <w:r>
-        <w:rPr>
-          <w:rFonts w:ascii="Arial" w:hAnsi="Arial" w:cs="Arial"/>
-        </w:rPr>
-        <w:t>Die Templates sind im HTML (</w:t>
-      </w:r>
-      <w:r>
-        <w:rPr>
-          <w:rFonts w:ascii="Arial" w:hAnsi="Arial" w:cs="Arial"/>
-        </w:rPr>
-        <w:t>Hypertext Markup Language</w:t>
-      </w:r>
-      <w:r>
-        <w:rPr>
-          <w:rFonts w:ascii="Arial" w:hAnsi="Arial" w:cs="Arial"/>
-        </w:rPr>
-        <w:t xml:space="preserve">) Format gehalten, so ist auch der Aufbau. Die einzelnen HTML Komponenten wurde mithilfe von CSS </w:t>
-      </w:r>
-      <w:r>
-        <w:rPr>
-          <w:rFonts w:ascii="Arial" w:hAnsi="Arial" w:cs="Arial"/>
-        </w:rPr>
-        <w:t>(</w:t>
-      </w:r>
-      <w:r>
-        <w:rPr>
-          <w:rFonts w:ascii="Arial" w:hAnsi="Arial" w:cs="Arial"/>
-          <w:shd w:val="clear" w:color="auto" w:fill="FFFFFF"/>
-        </w:rPr>
-        <w:t>Cascading Style Sheets)</w:t>
-      </w:r>
-      <w:r>
-        <w:rPr>
-          <w:rFonts w:ascii="Arial" w:hAnsi="Arial" w:cs="Arial"/>
-          <w:shd w:val="clear" w:color="auto" w:fill="FFFFFF"/>
-        </w:rPr>
-        <w:t xml:space="preserve"> </w:t>
-      </w:r>
-      <w:r>
-        <w:rPr>
-          <w:rFonts w:ascii="Arial" w:hAnsi="Arial" w:cs="Arial"/>
-        </w:rPr>
-        <w:t>gestaltet</w:t>
-      </w:r>
-      <w:r>
-        <w:rPr>
-          <w:rFonts w:ascii="Arial" w:hAnsi="Arial" w:cs="Arial"/>
-        </w:rPr>
-        <w:t>.</w:t>
-      </w:r>
-      <w:r>
-        <w:rPr>
-          <w:rFonts w:ascii="Arial" w:hAnsi="Arial" w:cs="Arial"/>
-        </w:rPr>
-        <w:t xml:space="preserve"> Die </w:t>
-      </w:r>
-      <w:r>
-        <w:rPr>
-          <w:rFonts w:ascii="Arial" w:hAnsi="Arial" w:cs="Arial"/>
-        </w:rPr>
-        <w:t xml:space="preserve"> </w:t>
-      </w:r>
-    </w:p>
-    <w:p/>
-    <w:p>
-      <w:pPr>
-        <w:pStyle w:val="berschrift2"/>
-      </w:pPr>
-      <w:bookmarkStart w:id="11" w:name="_Toc61191667"/>
-      <w:r>
-        <w:t>Johannes Weis</w:t>
-      </w:r>
-      <w:bookmarkEnd w:id="11"/>
-    </w:p>
-    <w:p>
-      <w:r>
-        <w:t>A</w:t>
-      </w:r>
-    </w:p>
-    <w:p>
-      <w:pPr>
-        <w:pStyle w:val="berschrift2"/>
-      </w:pPr>
-      <w:bookmarkStart w:id="12" w:name="_Toc61191668"/>
-      <w:r>
-        <w:t xml:space="preserve">Yannis </w:t>
-      </w:r>
-      <w:proofErr w:type="spellStart"/>
-      <w:r>
-        <w:t>Luithle</w:t>
-      </w:r>
-      <w:bookmarkEnd w:id="12"/>
-      <w:proofErr w:type="spellEnd"/>
-    </w:p>
-    <w:p>
-      <w:r>
-        <w:t>A</w:t>
-      </w:r>
-    </w:p>
-    <w:p>
-      <w:pPr>
         <w:rPr>
           <w:rFonts w:ascii="Arial" w:eastAsiaTheme="majorEastAsia" w:hAnsi="Arial" w:cs="Arial"/>
           <w:color w:val="2F5496" w:themeColor="accent1" w:themeShade="BF"/>
@@ -3462,7 +3902,7 @@
           <w:rFonts w:ascii="Arial" w:hAnsi="Arial" w:cs="Arial"/>
         </w:rPr>
       </w:pPr>
-      <w:bookmarkStart w:id="13" w:name="_Toc61191669"/>
+      <w:bookmarkStart w:id="19" w:name="_Toc61204635"/>
       <w:r>
         <w:rPr>
           <w:rFonts w:ascii="Arial" w:hAnsi="Arial" w:cs="Arial"/>
@@ -3470,7 +3910,7 @@
         <w:lastRenderedPageBreak/>
         <w:t>Quellen</w:t>
       </w:r>
-      <w:bookmarkEnd w:id="13"/>
+      <w:bookmarkEnd w:id="19"/>
     </w:p>
     <w:p>
       <w:pPr>
@@ -3500,7 +3940,7 @@
       </w:pPr>
     </w:p>
     <w:sectPr>
-      <w:footerReference w:type="default" r:id="rId15"/>
+      <w:footerReference w:type="default" r:id="rId16"/>
       <w:pgSz w:w="11906" w:h="16838"/>
       <w:pgMar w:top="1417" w:right="1417" w:bottom="1134" w:left="1417" w:header="708" w:footer="708" w:gutter="0"/>
       <w:pgNumType w:start="3"/>
@@ -5047,6 +5487,105 @@
       <w:szCs w:val="18"/>
     </w:rPr>
   </w:style>
+  <w:style w:type="paragraph" w:customStyle="1" w:styleId="Schrift">
+    <w:name w:val="Schrift"/>
+    <w:basedOn w:val="Standard"/>
+    <w:link w:val="SchriftZchn"/>
+    <w:rsid w:val="00FA7EB5"/>
+    <w:pPr>
+      <w:spacing w:line="360" w:lineRule="auto"/>
+      <w:jc w:val="both"/>
+    </w:pPr>
+    <w:rPr>
+      <w:rFonts w:ascii="Arial" w:hAnsi="Arial" w:cs="Arial"/>
+    </w:rPr>
+  </w:style>
+  <w:style w:type="paragraph" w:customStyle="1" w:styleId="Text">
+    <w:name w:val="Text"/>
+    <w:basedOn w:val="Standard"/>
+    <w:link w:val="TextZchn"/>
+    <w:qFormat/>
+    <w:rsid w:val="00FA7EB5"/>
+    <w:pPr>
+      <w:spacing w:line="360" w:lineRule="auto"/>
+      <w:jc w:val="both"/>
+    </w:pPr>
+    <w:rPr>
+      <w:rFonts w:ascii="Arial" w:hAnsi="Arial" w:cs="Arial"/>
+      <w:sz w:val="24"/>
+      <w:szCs w:val="24"/>
+    </w:rPr>
+  </w:style>
+  <w:style w:type="character" w:customStyle="1" w:styleId="SchriftZchn">
+    <w:name w:val="Schrift Zchn"/>
+    <w:basedOn w:val="Absatz-Standardschriftart"/>
+    <w:link w:val="Schrift"/>
+    <w:rsid w:val="00FA7EB5"/>
+    <w:rPr>
+      <w:rFonts w:ascii="Arial" w:hAnsi="Arial" w:cs="Arial"/>
+    </w:rPr>
+  </w:style>
+  <w:style w:type="paragraph" w:styleId="HTMLVorformatiert">
+    <w:name w:val="HTML Preformatted"/>
+    <w:basedOn w:val="Standard"/>
+    <w:link w:val="HTMLVorformatiertZchn"/>
+    <w:uiPriority w:val="99"/>
+    <w:semiHidden/>
+    <w:unhideWhenUsed/>
+    <w:rsid w:val="000A2820"/>
+    <w:pPr>
+      <w:tabs>
+        <w:tab w:val="left" w:pos="916"/>
+        <w:tab w:val="left" w:pos="1832"/>
+        <w:tab w:val="left" w:pos="2748"/>
+        <w:tab w:val="left" w:pos="3664"/>
+        <w:tab w:val="left" w:pos="4580"/>
+        <w:tab w:val="left" w:pos="5496"/>
+        <w:tab w:val="left" w:pos="6412"/>
+        <w:tab w:val="left" w:pos="7328"/>
+        <w:tab w:val="left" w:pos="8244"/>
+        <w:tab w:val="left" w:pos="9160"/>
+        <w:tab w:val="left" w:pos="10076"/>
+        <w:tab w:val="left" w:pos="10992"/>
+        <w:tab w:val="left" w:pos="11908"/>
+        <w:tab w:val="left" w:pos="12824"/>
+        <w:tab w:val="left" w:pos="13740"/>
+        <w:tab w:val="left" w:pos="14656"/>
+      </w:tabs>
+      <w:spacing w:after="0" w:line="240" w:lineRule="auto"/>
+    </w:pPr>
+    <w:rPr>
+      <w:rFonts w:ascii="Courier New" w:eastAsia="Times New Roman" w:hAnsi="Courier New" w:cs="Courier New"/>
+      <w:sz w:val="20"/>
+      <w:szCs w:val="20"/>
+      <w:lang w:eastAsia="de-DE"/>
+    </w:rPr>
+  </w:style>
+  <w:style w:type="character" w:customStyle="1" w:styleId="TextZchn">
+    <w:name w:val="Text Zchn"/>
+    <w:basedOn w:val="Absatz-Standardschriftart"/>
+    <w:link w:val="Text"/>
+    <w:rsid w:val="00FA7EB5"/>
+    <w:rPr>
+      <w:rFonts w:ascii="Arial" w:hAnsi="Arial" w:cs="Arial"/>
+      <w:sz w:val="24"/>
+      <w:szCs w:val="24"/>
+    </w:rPr>
+  </w:style>
+  <w:style w:type="character" w:customStyle="1" w:styleId="HTMLVorformatiertZchn">
+    <w:name w:val="HTML Vorformatiert Zchn"/>
+    <w:basedOn w:val="Absatz-Standardschriftart"/>
+    <w:link w:val="HTMLVorformatiert"/>
+    <w:uiPriority w:val="99"/>
+    <w:semiHidden/>
+    <w:rsid w:val="000A2820"/>
+    <w:rPr>
+      <w:rFonts w:ascii="Courier New" w:eastAsia="Times New Roman" w:hAnsi="Courier New" w:cs="Courier New"/>
+      <w:sz w:val="20"/>
+      <w:szCs w:val="20"/>
+      <w:lang w:eastAsia="de-DE"/>
+    </w:rPr>
+  </w:style>
 </w:styles>
 </file>
 

</xml_diff>